<commit_message>
started pulling together the paperwork, now we're adding some literature to the reading list :)
</commit_message>
<xml_diff>
--- a/Paperwork/plan-of-study-for-the-doctoral-degree-template-1.docx
+++ b/Paperwork/plan-of-study-for-the-doctoral-degree-template-1.docx
@@ -1,6 +1,6 @@
 
 <file path=word/document.xml><?xml version="1.0" encoding="utf-8"?>
-<w:document xmlns:wpc="http://schemas.microsoft.com/office/word/2010/wordprocessingCanvas" xmlns:mc="http://schemas.openxmlformats.org/markup-compatibility/2006" xmlns:o="urn:schemas-microsoft-com:office:office" xmlns:r="http://schemas.openxmlformats.org/officeDocument/2006/relationships" xmlns:m="http://schemas.openxmlformats.org/officeDocument/2006/math" xmlns:v="urn:schemas-microsoft-com:vml" xmlns:wp14="http://schemas.microsoft.com/office/word/2010/wordprocessingDrawing" xmlns:wp="http://schemas.openxmlformats.org/drawingml/2006/wordprocessingDrawing" xmlns:w10="urn:schemas-microsoft-com:office:word" xmlns:w="http://schemas.openxmlformats.org/wordprocessingml/2006/main" xmlns:w14="http://schemas.microsoft.com/office/word/2010/wordml" xmlns:wpg="http://schemas.microsoft.com/office/word/2010/wordprocessingGroup" xmlns:wpi="http://schemas.microsoft.com/office/word/2010/wordprocessingInk" xmlns:wne="http://schemas.microsoft.com/office/word/2006/wordml" xmlns:wps="http://schemas.microsoft.com/office/word/2010/wordprocessingShape" mc:Ignorable="w14 wp14">
+<w:document xmlns:wpc="http://schemas.microsoft.com/office/word/2010/wordprocessingCanvas" xmlns:cx="http://schemas.microsoft.com/office/drawing/2014/chartex" xmlns:cx1="http://schemas.microsoft.com/office/drawing/2015/9/8/chartex" xmlns:cx2="http://schemas.microsoft.com/office/drawing/2015/10/21/chartex" xmlns:cx3="http://schemas.microsoft.com/office/drawing/2016/5/9/chartex" xmlns:cx4="http://schemas.microsoft.com/office/drawing/2016/5/10/chartex" xmlns:cx5="http://schemas.microsoft.com/office/drawing/2016/5/11/chartex" xmlns:cx6="http://schemas.microsoft.com/office/drawing/2016/5/12/chartex" xmlns:cx7="http://schemas.microsoft.com/office/drawing/2016/5/13/chartex" xmlns:cx8="http://schemas.microsoft.com/office/drawing/2016/5/14/chartex" xmlns:mc="http://schemas.openxmlformats.org/markup-compatibility/2006" xmlns:aink="http://schemas.microsoft.com/office/drawing/2016/ink" xmlns:am3d="http://schemas.microsoft.com/office/drawing/2017/model3d" xmlns:o="urn:schemas-microsoft-com:office:office" xmlns:r="http://schemas.openxmlformats.org/officeDocument/2006/relationships" xmlns:m="http://schemas.openxmlformats.org/officeDocument/2006/math" xmlns:v="urn:schemas-microsoft-com:vml" xmlns:wp14="http://schemas.microsoft.com/office/word/2010/wordprocessingDrawing" xmlns:wp="http://schemas.openxmlformats.org/drawingml/2006/wordprocessingDrawing" xmlns:w10="urn:schemas-microsoft-com:office:word" xmlns:w="http://schemas.openxmlformats.org/wordprocessingml/2006/main" xmlns:w14="http://schemas.microsoft.com/office/word/2010/wordml" xmlns:w15="http://schemas.microsoft.com/office/word/2012/wordml" xmlns:w16cex="http://schemas.microsoft.com/office/word/2018/wordml/cex" xmlns:w16cid="http://schemas.microsoft.com/office/word/2016/wordml/cid" xmlns:w16="http://schemas.microsoft.com/office/word/2018/wordml" xmlns:w16sdtdh="http://schemas.microsoft.com/office/word/2020/wordml/sdtdatahash" xmlns:w16se="http://schemas.microsoft.com/office/word/2015/wordml/symex" xmlns:wpg="http://schemas.microsoft.com/office/word/2010/wordprocessingGroup" xmlns:wpi="http://schemas.microsoft.com/office/word/2010/wordprocessingInk" xmlns:wne="http://schemas.microsoft.com/office/word/2006/wordml" xmlns:wps="http://schemas.microsoft.com/office/word/2010/wordprocessingShape" mc:Ignorable="w14 w15 w16se w16cid w16 w16cex w16sdtdh wp14">
   <w:body>
     <w:p>
       <w:pPr>
@@ -18,7 +18,7 @@
           <w:szCs w:val="20"/>
         </w:rPr>
         <w:drawing>
-          <wp:inline distT="0" distB="0" distL="0" distR="0">
+          <wp:inline distT="0" distB="0" distL="0" distR="0" wp14:anchorId="7F2F3DE8" wp14:editId="5266E5C4">
             <wp:extent cx="342900" cy="390525"/>
             <wp:effectExtent l="19050" t="0" r="0" b="0"/>
             <wp:docPr id="3" name="Picture 3"/>
@@ -35,7 +35,7 @@
                     </pic:cNvPicPr>
                   </pic:nvPicPr>
                   <pic:blipFill>
-                    <a:blip r:embed="rId6"/>
+                    <a:blip r:embed="rId5"/>
                     <a:srcRect/>
                     <a:stretch>
                       <a:fillRect/>
@@ -129,7 +129,6 @@
             <w:placeholder>
               <w:docPart w:val="DefaultPlaceholder_22675703"/>
             </w:placeholder>
-            <w:showingPlcHdr/>
           </w:sdtPr>
           <w:sdtEndPr/>
           <w:sdtContent>
@@ -154,9 +153,12 @@
                 </w:pPr>
                 <w:r>
                   <w:rPr>
-                    <w:rStyle w:val="PlaceholderText"/>
-                  </w:rPr>
-                  <w:t>Click here to enter text.</w:t>
+                    <w:rFonts w:asciiTheme="minorHAnsi" w:hAnsiTheme="minorHAnsi"/>
+                    <w:sz w:val="28"/>
+                    <w:szCs w:val="28"/>
+                    <w:u w:val="single"/>
+                  </w:rPr>
+                  <w:t>Duan, Sean</w:t>
                 </w:r>
               </w:p>
             </w:tc>
@@ -205,7 +207,16 @@
                 <w:sz w:val="16"/>
                 <w:szCs w:val="16"/>
               </w:rPr>
-              <w:t xml:space="preserve"> ( </w:t>
+              <w:t xml:space="preserve"> </w:t>
+            </w:r>
+            <w:proofErr w:type="gramStart"/>
+            <w:r>
+              <w:rPr>
+                <w:rFonts w:ascii="Times New Roman" w:hAnsi="Times New Roman" w:cs="Times New Roman"/>
+                <w:sz w:val="16"/>
+                <w:szCs w:val="16"/>
+              </w:rPr>
+              <w:t xml:space="preserve">( </w:t>
             </w:r>
             <w:r>
               <w:rPr>
@@ -214,7 +225,17 @@
                 <w:sz w:val="16"/>
                 <w:szCs w:val="16"/>
               </w:rPr>
-              <w:t>Last Name,  First  Name)</w:t>
+              <w:t>Last</w:t>
+            </w:r>
+            <w:proofErr w:type="gramEnd"/>
+            <w:r>
+              <w:rPr>
+                <w:rFonts w:ascii="Times New Roman" w:hAnsi="Times New Roman" w:cs="Times New Roman"/>
+                <w:i/>
+                <w:sz w:val="16"/>
+                <w:szCs w:val="16"/>
+              </w:rPr>
+              <w:t xml:space="preserve"> Name,  First  Name)</w:t>
             </w:r>
           </w:p>
         </w:tc>
@@ -276,15 +297,15 @@
                 <w:placeholder>
                   <w:docPart w:val="DefaultPlaceholder_22675703"/>
                 </w:placeholder>
-                <w:showingPlcHdr/>
               </w:sdtPr>
               <w:sdtEndPr/>
               <w:sdtContent>
                 <w:r>
                   <w:rPr>
-                    <w:rStyle w:val="PlaceholderText"/>
-                  </w:rPr>
-                  <w:t>Click here to enter text.</w:t>
+                    <w:sz w:val="28"/>
+                    <w:szCs w:val="28"/>
+                  </w:rPr>
+                  <w:t>10255071</w:t>
                 </w:r>
               </w:sdtContent>
             </w:sdt>
@@ -314,7 +335,15 @@
               <w:jc w:val="right"/>
             </w:pPr>
             <w:r>
-              <w:t>Degree (i.e PhD, EdD,etc.):</w:t>
+              <w:t xml:space="preserve">Degree (i.e PhD, </w:t>
+            </w:r>
+            <w:proofErr w:type="gramStart"/>
+            <w:r>
+              <w:t>EdD,etc.</w:t>
+            </w:r>
+            <w:proofErr w:type="gramEnd"/>
+            <w:r>
+              <w:t>):</w:t>
             </w:r>
             <w:r>
               <w:t xml:space="preserve">  </w:t>
@@ -331,7 +360,6 @@
             <w:placeholder>
               <w:docPart w:val="DefaultPlaceholder_22675704"/>
             </w:placeholder>
-            <w:showingPlcHdr/>
             <w:comboBox>
               <w:listItem w:value="Choose an item."/>
               <w:listItem w:displayText="EdD" w:value="EdD"/>
@@ -362,9 +390,10 @@
                 </w:pPr>
                 <w:r>
                   <w:rPr>
-                    <w:rStyle w:val="PlaceholderText"/>
-                  </w:rPr>
-                  <w:t>Choose an item.</w:t>
+                    <w:sz w:val="28"/>
+                    <w:u w:val="single"/>
+                  </w:rPr>
+                  <w:t>PhD</w:t>
                 </w:r>
               </w:p>
             </w:tc>
@@ -404,7 +433,6 @@
             <w:placeholder>
               <w:docPart w:val="DefaultPlaceholder_22675703"/>
             </w:placeholder>
-            <w:showingPlcHdr/>
           </w:sdtPr>
           <w:sdtEndPr/>
           <w:sdtContent>
@@ -428,9 +456,10 @@
                 </w:pPr>
                 <w:r>
                   <w:rPr>
-                    <w:rStyle w:val="PlaceholderText"/>
-                  </w:rPr>
-                  <w:t>Click here to enter text.</w:t>
+                    <w:sz w:val="28"/>
+                    <w:u w:val="single"/>
+                  </w:rPr>
+                  <w:t>Quantitative Psychology</w:t>
                 </w:r>
               </w:p>
             </w:tc>
@@ -452,13 +481,13 @@
         <w:tblLook w:val="0000" w:firstRow="0" w:lastRow="0" w:firstColumn="0" w:lastColumn="0" w:noHBand="0" w:noVBand="0"/>
       </w:tblPr>
       <w:tblGrid>
-        <w:gridCol w:w="1278"/>
-        <w:gridCol w:w="219"/>
-        <w:gridCol w:w="5001"/>
-        <w:gridCol w:w="1080"/>
-        <w:gridCol w:w="1080"/>
-        <w:gridCol w:w="170"/>
-        <w:gridCol w:w="2368"/>
+        <w:gridCol w:w="1338"/>
+        <w:gridCol w:w="218"/>
+        <w:gridCol w:w="4962"/>
+        <w:gridCol w:w="1078"/>
+        <w:gridCol w:w="1077"/>
+        <w:gridCol w:w="168"/>
+        <w:gridCol w:w="2355"/>
       </w:tblGrid>
       <w:tr>
         <w:trPr>
@@ -866,6 +895,7 @@
             </w:placeholder>
             <w:showingPlcHdr/>
           </w:sdtPr>
+          <w:sdtEndPr/>
           <w:sdtContent>
             <w:tc>
               <w:tcPr>
@@ -948,7 +978,6 @@
           </w:sdtPr>
           <w:sdtEndPr/>
           <w:sdtContent>
-            <w:bookmarkStart w:id="0" w:name="_GoBack" w:displacedByCustomXml="prev"/>
             <w:tc>
               <w:tcPr>
                 <w:tcW w:w="1080" w:type="dxa"/>
@@ -977,7 +1006,6 @@
                 </w:r>
               </w:p>
             </w:tc>
-            <w:bookmarkEnd w:id="0" w:displacedByCustomXml="next"/>
           </w:sdtContent>
         </w:sdt>
         <w:tc>
@@ -1338,7 +1366,6 @@
             <w:placeholder>
               <w:docPart w:val="DefaultPlaceholder_22675703"/>
             </w:placeholder>
-            <w:showingPlcHdr/>
           </w:sdtPr>
           <w:sdtEndPr/>
           <w:sdtContent>
@@ -1362,9 +1389,329 @@
                 </w:pPr>
                 <w:r>
                   <w:rPr>
-                    <w:rStyle w:val="PlaceholderText"/>
-                  </w:rPr>
-                  <w:t>Click here to enter text.</w:t>
+                    <w:sz w:val="22"/>
+                    <w:szCs w:val="22"/>
+                  </w:rPr>
+                  <w:t>PSYCH8610</w:t>
+                </w:r>
+              </w:p>
+              <w:p>
+                <w:pPr>
+                  <w:pStyle w:val="Default"/>
+                  <w:rPr>
+                    <w:sz w:val="22"/>
+                    <w:szCs w:val="22"/>
+                  </w:rPr>
+                </w:pPr>
+                <w:r>
+                  <w:rPr>
+                    <w:sz w:val="22"/>
+                    <w:szCs w:val="22"/>
+                  </w:rPr>
+                  <w:t>PSYCH8730</w:t>
+                </w:r>
+              </w:p>
+              <w:p>
+                <w:pPr>
+                  <w:pStyle w:val="Default"/>
+                  <w:rPr>
+                    <w:sz w:val="22"/>
+                    <w:szCs w:val="22"/>
+                  </w:rPr>
+                </w:pPr>
+                <w:r>
+                  <w:rPr>
+                    <w:sz w:val="22"/>
+                    <w:szCs w:val="22"/>
+                  </w:rPr>
+                  <w:t>PSYCH8910</w:t>
+                </w:r>
+              </w:p>
+              <w:p>
+                <w:pPr>
+                  <w:pStyle w:val="Default"/>
+                  <w:rPr>
+                    <w:sz w:val="22"/>
+                    <w:szCs w:val="22"/>
+                  </w:rPr>
+                </w:pPr>
+                <w:r>
+                  <w:rPr>
+                    <w:sz w:val="22"/>
+                    <w:szCs w:val="22"/>
+                  </w:rPr>
+                  <w:t>PSYCH8710</w:t>
+                </w:r>
+              </w:p>
+              <w:p>
+                <w:pPr>
+                  <w:pStyle w:val="Default"/>
+                  <w:rPr>
+                    <w:sz w:val="22"/>
+                    <w:szCs w:val="22"/>
+                  </w:rPr>
+                </w:pPr>
+                <w:r>
+                  <w:rPr>
+                    <w:sz w:val="22"/>
+                    <w:szCs w:val="22"/>
+                  </w:rPr>
+                  <w:t>PSYCH8730</w:t>
+                </w:r>
+              </w:p>
+              <w:p>
+                <w:pPr>
+                  <w:pStyle w:val="Default"/>
+                  <w:rPr>
+                    <w:sz w:val="22"/>
+                    <w:szCs w:val="22"/>
+                  </w:rPr>
+                </w:pPr>
+                <w:r>
+                  <w:rPr>
+                    <w:sz w:val="22"/>
+                    <w:szCs w:val="22"/>
+                  </w:rPr>
+                  <w:t>PSYCH8720</w:t>
+                </w:r>
+              </w:p>
+              <w:p>
+                <w:pPr>
+                  <w:pStyle w:val="Default"/>
+                  <w:rPr>
+                    <w:sz w:val="22"/>
+                    <w:szCs w:val="22"/>
+                  </w:rPr>
+                </w:pPr>
+                <w:r>
+                  <w:rPr>
+                    <w:sz w:val="22"/>
+                    <w:szCs w:val="22"/>
+                  </w:rPr>
+                  <w:t>PSYCH9001</w:t>
+                </w:r>
+              </w:p>
+              <w:p>
+                <w:pPr>
+                  <w:pStyle w:val="Default"/>
+                  <w:rPr>
+                    <w:sz w:val="22"/>
+                    <w:szCs w:val="22"/>
+                  </w:rPr>
+                </w:pPr>
+                <w:r>
+                  <w:rPr>
+                    <w:sz w:val="22"/>
+                    <w:szCs w:val="22"/>
+                  </w:rPr>
+                  <w:t>PSYCH9715</w:t>
+                </w:r>
+              </w:p>
+              <w:p>
+                <w:pPr>
+                  <w:pStyle w:val="Default"/>
+                  <w:rPr>
+                    <w:sz w:val="22"/>
+                    <w:szCs w:val="22"/>
+                  </w:rPr>
+                </w:pPr>
+                <w:r>
+                  <w:rPr>
+                    <w:sz w:val="22"/>
+                    <w:szCs w:val="22"/>
+                  </w:rPr>
+                  <w:t>PSYCH8420</w:t>
+                </w:r>
+              </w:p>
+              <w:p>
+                <w:pPr>
+                  <w:pStyle w:val="Default"/>
+                  <w:rPr>
+                    <w:sz w:val="22"/>
+                    <w:szCs w:val="22"/>
+                  </w:rPr>
+                </w:pPr>
+                <w:r>
+                  <w:rPr>
+                    <w:sz w:val="22"/>
+                    <w:szCs w:val="22"/>
+                  </w:rPr>
+                  <w:t>PSYCH9001</w:t>
+                </w:r>
+              </w:p>
+              <w:p>
+                <w:pPr>
+                  <w:pStyle w:val="Default"/>
+                  <w:rPr>
+                    <w:sz w:val="22"/>
+                    <w:szCs w:val="22"/>
+                  </w:rPr>
+                </w:pPr>
+                <w:r>
+                  <w:rPr>
+                    <w:sz w:val="22"/>
+                    <w:szCs w:val="22"/>
+                  </w:rPr>
+                  <w:t>PSYCH9001</w:t>
+                </w:r>
+              </w:p>
+              <w:p>
+                <w:pPr>
+                  <w:pStyle w:val="Default"/>
+                  <w:rPr>
+                    <w:sz w:val="22"/>
+                    <w:szCs w:val="22"/>
+                  </w:rPr>
+                </w:pPr>
+                <w:r>
+                  <w:rPr>
+                    <w:sz w:val="22"/>
+                    <w:szCs w:val="22"/>
+                  </w:rPr>
+                  <w:t>PSYCH8050</w:t>
+                </w:r>
+                <w:r>
+                  <w:rPr>
+                    <w:sz w:val="22"/>
+                    <w:szCs w:val="22"/>
+                  </w:rPr>
+                  <w:br/>
+                  <w:t>PSYCH8090</w:t>
+                </w:r>
+              </w:p>
+              <w:p>
+                <w:pPr>
+                  <w:pStyle w:val="Default"/>
+                  <w:rPr>
+                    <w:sz w:val="22"/>
+                    <w:szCs w:val="22"/>
+                  </w:rPr>
+                </w:pPr>
+                <w:r>
+                  <w:rPr>
+                    <w:sz w:val="22"/>
+                    <w:szCs w:val="22"/>
+                  </w:rPr>
+                  <w:t>PSYCH9050</w:t>
+                </w:r>
+              </w:p>
+              <w:p>
+                <w:pPr>
+                  <w:pStyle w:val="Default"/>
+                  <w:rPr>
+                    <w:sz w:val="22"/>
+                    <w:szCs w:val="22"/>
+                  </w:rPr>
+                </w:pPr>
+                <w:r>
+                  <w:rPr>
+                    <w:sz w:val="22"/>
+                    <w:szCs w:val="22"/>
+                  </w:rPr>
+                  <w:t>PSYCH9755</w:t>
+                </w:r>
+              </w:p>
+              <w:p>
+                <w:pPr>
+                  <w:pStyle w:val="Default"/>
+                  <w:rPr>
+                    <w:sz w:val="22"/>
+                    <w:szCs w:val="22"/>
+                  </w:rPr>
+                </w:pPr>
+                <w:r>
+                  <w:rPr>
+                    <w:sz w:val="22"/>
+                    <w:szCs w:val="22"/>
+                  </w:rPr>
+                  <w:t>STAT8310</w:t>
+                </w:r>
+              </w:p>
+              <w:p>
+                <w:pPr>
+                  <w:pStyle w:val="Default"/>
+                  <w:rPr>
+                    <w:sz w:val="22"/>
+                    <w:szCs w:val="22"/>
+                  </w:rPr>
+                </w:pPr>
+                <w:r>
+                  <w:rPr>
+                    <w:sz w:val="22"/>
+                    <w:szCs w:val="22"/>
+                  </w:rPr>
+                  <w:t>STAT8320</w:t>
+                </w:r>
+              </w:p>
+              <w:p>
+                <w:pPr>
+                  <w:pStyle w:val="Default"/>
+                  <w:rPr>
+                    <w:sz w:val="22"/>
+                    <w:szCs w:val="22"/>
+                  </w:rPr>
+                </w:pPr>
+                <w:r>
+                  <w:rPr>
+                    <w:sz w:val="22"/>
+                    <w:szCs w:val="22"/>
+                  </w:rPr>
+                  <w:t>STAT8330</w:t>
+                </w:r>
+              </w:p>
+              <w:p>
+                <w:pPr>
+                  <w:pStyle w:val="Default"/>
+                  <w:rPr>
+                    <w:sz w:val="22"/>
+                    <w:szCs w:val="22"/>
+                  </w:rPr>
+                </w:pPr>
+                <w:r>
+                  <w:rPr>
+                    <w:sz w:val="22"/>
+                    <w:szCs w:val="22"/>
+                  </w:rPr>
+                  <w:t>STAT9340</w:t>
+                </w:r>
+              </w:p>
+              <w:p>
+                <w:pPr>
+                  <w:pStyle w:val="Default"/>
+                  <w:rPr>
+                    <w:sz w:val="22"/>
+                    <w:szCs w:val="22"/>
+                  </w:rPr>
+                </w:pPr>
+                <w:r>
+                  <w:rPr>
+                    <w:sz w:val="22"/>
+                    <w:szCs w:val="22"/>
+                  </w:rPr>
+                  <w:t>STAT7750</w:t>
+                </w:r>
+              </w:p>
+              <w:p>
+                <w:pPr>
+                  <w:pStyle w:val="Default"/>
+                  <w:rPr>
+                    <w:sz w:val="22"/>
+                    <w:szCs w:val="22"/>
+                  </w:rPr>
+                </w:pPr>
+                <w:r>
+                  <w:rPr>
+                    <w:sz w:val="22"/>
+                    <w:szCs w:val="22"/>
+                  </w:rPr>
+                  <w:t>STAT7760</w:t>
+                </w:r>
+                <w:r>
+                  <w:rPr>
+                    <w:sz w:val="22"/>
+                    <w:szCs w:val="22"/>
+                  </w:rPr>
+                  <w:tab/>
                 </w:r>
               </w:p>
             </w:tc>
@@ -1380,7 +1727,6 @@
             <w:placeholder>
               <w:docPart w:val="DefaultPlaceholder_22675703"/>
             </w:placeholder>
-            <w:showingPlcHdr/>
           </w:sdtPr>
           <w:sdtEndPr/>
           <w:sdtContent>
@@ -1405,9 +1751,328 @@
                 </w:pPr>
                 <w:r>
                   <w:rPr>
-                    <w:rStyle w:val="PlaceholderText"/>
-                  </w:rPr>
-                  <w:t>Click here to enter text.</w:t>
+                    <w:sz w:val="22"/>
+                    <w:szCs w:val="22"/>
+                  </w:rPr>
+                  <w:t>MOTIVATION</w:t>
+                </w:r>
+              </w:p>
+              <w:p>
+                <w:pPr>
+                  <w:pStyle w:val="Default"/>
+                  <w:rPr>
+                    <w:sz w:val="22"/>
+                    <w:szCs w:val="22"/>
+                  </w:rPr>
+                </w:pPr>
+                <w:r>
+                  <w:rPr>
+                    <w:sz w:val="22"/>
+                    <w:szCs w:val="22"/>
+                  </w:rPr>
+                  <w:t>STAT SOFTWARE PACKAGES</w:t>
+                </w:r>
+              </w:p>
+              <w:p>
+                <w:pPr>
+                  <w:pStyle w:val="Default"/>
+                  <w:rPr>
+                    <w:sz w:val="22"/>
+                    <w:szCs w:val="22"/>
+                  </w:rPr>
+                </w:pPr>
+                <w:r>
+                  <w:rPr>
+                    <w:sz w:val="22"/>
+                    <w:szCs w:val="22"/>
+                  </w:rPr>
+                  <w:t>RESP CONDUCT OF RESEARCH</w:t>
+                </w:r>
+              </w:p>
+              <w:p>
+                <w:pPr>
+                  <w:pStyle w:val="Default"/>
+                  <w:rPr>
+                    <w:sz w:val="22"/>
+                    <w:szCs w:val="22"/>
+                  </w:rPr>
+                </w:pPr>
+                <w:r>
+                  <w:rPr>
+                    <w:sz w:val="22"/>
+                    <w:szCs w:val="22"/>
+                  </w:rPr>
+                  <w:t>GEN LINEAR MODELS PSYCH 1</w:t>
+                </w:r>
+                <w:r>
+                  <w:rPr>
+                    <w:sz w:val="22"/>
+                    <w:szCs w:val="22"/>
+                  </w:rPr>
+                  <w:br/>
+                  <w:t>STAT SOFTWARE PACKAGES</w:t>
+                </w:r>
+                <w:r>
+                  <w:rPr>
+                    <w:sz w:val="22"/>
+                    <w:szCs w:val="22"/>
+                  </w:rPr>
+                  <w:tab/>
+                </w:r>
+              </w:p>
+              <w:p>
+                <w:pPr>
+                  <w:pStyle w:val="Default"/>
+                  <w:rPr>
+                    <w:sz w:val="22"/>
+                    <w:szCs w:val="22"/>
+                  </w:rPr>
+                </w:pPr>
+                <w:r>
+                  <w:rPr>
+                    <w:sz w:val="22"/>
+                    <w:szCs w:val="22"/>
+                  </w:rPr>
+                  <w:t>GEN LINEAR MODELS PSYCH 2</w:t>
+                </w:r>
+              </w:p>
+              <w:p>
+                <w:pPr>
+                  <w:pStyle w:val="Default"/>
+                  <w:rPr>
+                    <w:sz w:val="22"/>
+                    <w:szCs w:val="22"/>
+                  </w:rPr>
+                </w:pPr>
+                <w:r>
+                  <w:rPr>
+                    <w:sz w:val="22"/>
+                    <w:szCs w:val="22"/>
+                  </w:rPr>
+                  <w:t>MEDICAL DECISION MAKING</w:t>
+                </w:r>
+                <w:r>
+                  <w:rPr>
+                    <w:sz w:val="22"/>
+                    <w:szCs w:val="22"/>
+                  </w:rPr>
+                  <w:tab/>
+                </w:r>
+              </w:p>
+              <w:p>
+                <w:pPr>
+                  <w:pStyle w:val="Default"/>
+                  <w:rPr>
+                    <w:sz w:val="22"/>
+                    <w:szCs w:val="22"/>
+                  </w:rPr>
+                </w:pPr>
+                <w:r>
+                  <w:rPr>
+                    <w:sz w:val="22"/>
+                    <w:szCs w:val="22"/>
+                  </w:rPr>
+                  <w:t>MULTILEVEL MODELING</w:t>
+                </w:r>
+                <w:r>
+                  <w:rPr>
+                    <w:sz w:val="22"/>
+                    <w:szCs w:val="22"/>
+                  </w:rPr>
+                  <w:br/>
+                  <w:t>COGNITIVE DEVELOPMENT</w:t>
+                </w:r>
+              </w:p>
+              <w:p>
+                <w:pPr>
+                  <w:pStyle w:val="Default"/>
+                  <w:rPr>
+                    <w:sz w:val="22"/>
+                    <w:szCs w:val="22"/>
+                  </w:rPr>
+                </w:pPr>
+                <w:r>
+                  <w:rPr>
+                    <w:sz w:val="22"/>
+                    <w:szCs w:val="22"/>
+                  </w:rPr>
+                  <w:t>BAYESIAN PSYCHOMETRICS</w:t>
+                </w:r>
+              </w:p>
+              <w:p>
+                <w:pPr>
+                  <w:pStyle w:val="Default"/>
+                  <w:rPr>
+                    <w:sz w:val="22"/>
+                    <w:szCs w:val="22"/>
+                  </w:rPr>
+                </w:pPr>
+                <w:r>
+                  <w:rPr>
+                    <w:sz w:val="22"/>
+                    <w:szCs w:val="22"/>
+                  </w:rPr>
+                  <w:t>MACHINE LEARNING</w:t>
+                </w:r>
+              </w:p>
+              <w:p>
+                <w:pPr>
+                  <w:pStyle w:val="Default"/>
+                  <w:rPr>
+                    <w:sz w:val="22"/>
+                    <w:szCs w:val="22"/>
+                  </w:rPr>
+                </w:pPr>
+                <w:r>
+                  <w:rPr>
+                    <w:sz w:val="22"/>
+                    <w:szCs w:val="22"/>
+                  </w:rPr>
+                  <w:t>RSCH IN PSYCH-NON-THESIS</w:t>
+                </w:r>
+              </w:p>
+              <w:p>
+                <w:pPr>
+                  <w:pStyle w:val="Default"/>
+                  <w:rPr>
+                    <w:sz w:val="22"/>
+                    <w:szCs w:val="22"/>
+                  </w:rPr>
+                </w:pPr>
+                <w:r>
+                  <w:rPr>
+                    <w:sz w:val="22"/>
+                    <w:szCs w:val="22"/>
+                  </w:rPr>
+                  <w:t>RSCH IN PSYCH-THESIS</w:t>
+                </w:r>
+              </w:p>
+              <w:p>
+                <w:pPr>
+                  <w:pStyle w:val="Default"/>
+                  <w:rPr>
+                    <w:sz w:val="22"/>
+                    <w:szCs w:val="22"/>
+                  </w:rPr>
+                </w:pPr>
+                <w:r>
+                  <w:rPr>
+                    <w:sz w:val="22"/>
+                    <w:szCs w:val="22"/>
+                  </w:rPr>
+                  <w:t>RSCH in PSYCH-NON-DISSRT</w:t>
+                </w:r>
+              </w:p>
+              <w:p>
+                <w:pPr>
+                  <w:pStyle w:val="Default"/>
+                  <w:rPr>
+                    <w:sz w:val="22"/>
+                    <w:szCs w:val="22"/>
+                  </w:rPr>
+                </w:pPr>
+                <w:r>
+                  <w:rPr>
+                    <w:sz w:val="22"/>
+                    <w:szCs w:val="22"/>
+                  </w:rPr>
+                  <w:t>QUANTITATIVE PSYCH SEM</w:t>
+                </w:r>
+              </w:p>
+              <w:p>
+                <w:pPr>
+                  <w:pStyle w:val="Default"/>
+                  <w:rPr>
+                    <w:sz w:val="22"/>
+                    <w:szCs w:val="22"/>
+                  </w:rPr>
+                </w:pPr>
+                <w:r>
+                  <w:rPr>
+                    <w:sz w:val="22"/>
+                    <w:szCs w:val="22"/>
+                  </w:rPr>
+                  <w:t>DATA ANALYSIS 1</w:t>
+                </w:r>
+              </w:p>
+              <w:p>
+                <w:pPr>
+                  <w:pStyle w:val="Default"/>
+                  <w:rPr>
+                    <w:sz w:val="22"/>
+                    <w:szCs w:val="22"/>
+                  </w:rPr>
+                </w:pPr>
+                <w:r>
+                  <w:rPr>
+                    <w:sz w:val="22"/>
+                    <w:szCs w:val="22"/>
+                  </w:rPr>
+                  <w:t>DATA ANALYSIS 2</w:t>
+                </w:r>
+              </w:p>
+              <w:p>
+                <w:pPr>
+                  <w:pStyle w:val="Default"/>
+                  <w:rPr>
+                    <w:sz w:val="22"/>
+                    <w:szCs w:val="22"/>
+                  </w:rPr>
+                </w:pPr>
+                <w:r>
+                  <w:rPr>
+                    <w:sz w:val="22"/>
+                    <w:szCs w:val="22"/>
+                  </w:rPr>
+                  <w:t>DATA ANALYSIS 3</w:t>
+                </w:r>
+              </w:p>
+              <w:p>
+                <w:pPr>
+                  <w:pStyle w:val="Default"/>
+                  <w:rPr>
+                    <w:sz w:val="22"/>
+                    <w:szCs w:val="22"/>
+                  </w:rPr>
+                </w:pPr>
+                <w:r>
+                  <w:rPr>
+                    <w:sz w:val="22"/>
+                    <w:szCs w:val="22"/>
+                  </w:rPr>
+                  <w:t>DATA ANALYSIS 4</w:t>
+                </w:r>
+              </w:p>
+              <w:p>
+                <w:pPr>
+                  <w:pStyle w:val="Default"/>
+                  <w:rPr>
+                    <w:sz w:val="22"/>
+                    <w:szCs w:val="22"/>
+                  </w:rPr>
+                </w:pPr>
+                <w:r>
+                  <w:rPr>
+                    <w:sz w:val="22"/>
+                    <w:szCs w:val="22"/>
+                  </w:rPr>
+                  <w:t>INTRO PROBABILITY THEORY</w:t>
+                </w:r>
+              </w:p>
+              <w:p>
+                <w:pPr>
+                  <w:pStyle w:val="Default"/>
+                  <w:rPr>
+                    <w:sz w:val="22"/>
+                    <w:szCs w:val="22"/>
+                  </w:rPr>
+                </w:pPr>
+                <w:r>
+                  <w:rPr>
+                    <w:sz w:val="22"/>
+                    <w:szCs w:val="22"/>
+                  </w:rPr>
+                  <w:t>STATISTICAL INFERENCE</w:t>
                 </w:r>
               </w:p>
             </w:tc>
@@ -1423,7 +2088,6 @@
             <w:placeholder>
               <w:docPart w:val="DefaultPlaceholder_22675703"/>
             </w:placeholder>
-            <w:showingPlcHdr/>
           </w:sdtPr>
           <w:sdtEndPr/>
           <w:sdtContent>
@@ -1447,9 +2111,330 @@
                 </w:pPr>
                 <w:r>
                   <w:rPr>
-                    <w:rStyle w:val="PlaceholderText"/>
-                  </w:rPr>
-                  <w:t>Click here to enter text.</w:t>
+                    <w:sz w:val="22"/>
+                    <w:szCs w:val="22"/>
+                  </w:rPr>
+                  <w:t>3</w:t>
+                </w:r>
+              </w:p>
+              <w:p>
+                <w:pPr>
+                  <w:pStyle w:val="Default"/>
+                  <w:rPr>
+                    <w:sz w:val="22"/>
+                    <w:szCs w:val="22"/>
+                  </w:rPr>
+                </w:pPr>
+                <w:r>
+                  <w:rPr>
+                    <w:sz w:val="22"/>
+                    <w:szCs w:val="22"/>
+                  </w:rPr>
+                  <w:t>1</w:t>
+                </w:r>
+              </w:p>
+              <w:p>
+                <w:pPr>
+                  <w:pStyle w:val="Default"/>
+                  <w:rPr>
+                    <w:sz w:val="22"/>
+                    <w:szCs w:val="22"/>
+                  </w:rPr>
+                </w:pPr>
+                <w:r>
+                  <w:rPr>
+                    <w:sz w:val="22"/>
+                    <w:szCs w:val="22"/>
+                  </w:rPr>
+                  <w:t>1</w:t>
+                </w:r>
+              </w:p>
+              <w:p>
+                <w:pPr>
+                  <w:pStyle w:val="Default"/>
+                  <w:rPr>
+                    <w:sz w:val="22"/>
+                    <w:szCs w:val="22"/>
+                  </w:rPr>
+                </w:pPr>
+                <w:r>
+                  <w:rPr>
+                    <w:sz w:val="22"/>
+                    <w:szCs w:val="22"/>
+                  </w:rPr>
+                  <w:t>4</w:t>
+                </w:r>
+              </w:p>
+              <w:p>
+                <w:pPr>
+                  <w:pStyle w:val="Default"/>
+                  <w:rPr>
+                    <w:sz w:val="22"/>
+                    <w:szCs w:val="22"/>
+                  </w:rPr>
+                </w:pPr>
+                <w:r>
+                  <w:rPr>
+                    <w:sz w:val="22"/>
+                    <w:szCs w:val="22"/>
+                  </w:rPr>
+                  <w:t>1</w:t>
+                </w:r>
+              </w:p>
+              <w:p>
+                <w:pPr>
+                  <w:pStyle w:val="Default"/>
+                  <w:rPr>
+                    <w:sz w:val="22"/>
+                    <w:szCs w:val="22"/>
+                  </w:rPr>
+                </w:pPr>
+                <w:r>
+                  <w:rPr>
+                    <w:sz w:val="22"/>
+                    <w:szCs w:val="22"/>
+                  </w:rPr>
+                  <w:t>4</w:t>
+                </w:r>
+              </w:p>
+              <w:p>
+                <w:pPr>
+                  <w:pStyle w:val="Default"/>
+                  <w:rPr>
+                    <w:sz w:val="22"/>
+                    <w:szCs w:val="22"/>
+                  </w:rPr>
+                </w:pPr>
+                <w:r>
+                  <w:rPr>
+                    <w:sz w:val="22"/>
+                    <w:szCs w:val="22"/>
+                  </w:rPr>
+                  <w:t>3</w:t>
+                </w:r>
+              </w:p>
+              <w:p>
+                <w:pPr>
+                  <w:pStyle w:val="Default"/>
+                  <w:rPr>
+                    <w:sz w:val="22"/>
+                    <w:szCs w:val="22"/>
+                  </w:rPr>
+                </w:pPr>
+                <w:r>
+                  <w:rPr>
+                    <w:sz w:val="22"/>
+                    <w:szCs w:val="22"/>
+                  </w:rPr>
+                  <w:t>3</w:t>
+                </w:r>
+              </w:p>
+              <w:p>
+                <w:pPr>
+                  <w:pStyle w:val="Default"/>
+                  <w:rPr>
+                    <w:sz w:val="22"/>
+                    <w:szCs w:val="22"/>
+                  </w:rPr>
+                </w:pPr>
+                <w:r>
+                  <w:rPr>
+                    <w:sz w:val="22"/>
+                    <w:szCs w:val="22"/>
+                  </w:rPr>
+                  <w:t>3</w:t>
+                </w:r>
+              </w:p>
+              <w:p>
+                <w:pPr>
+                  <w:pStyle w:val="Default"/>
+                  <w:rPr>
+                    <w:sz w:val="22"/>
+                    <w:szCs w:val="22"/>
+                  </w:rPr>
+                </w:pPr>
+                <w:r>
+                  <w:rPr>
+                    <w:sz w:val="22"/>
+                    <w:szCs w:val="22"/>
+                  </w:rPr>
+                  <w:t>3</w:t>
+                </w:r>
+              </w:p>
+              <w:p>
+                <w:pPr>
+                  <w:pStyle w:val="Default"/>
+                  <w:rPr>
+                    <w:sz w:val="22"/>
+                    <w:szCs w:val="22"/>
+                  </w:rPr>
+                </w:pPr>
+                <w:r>
+                  <w:rPr>
+                    <w:sz w:val="22"/>
+                    <w:szCs w:val="22"/>
+                  </w:rPr>
+                  <w:t>3</w:t>
+                </w:r>
+              </w:p>
+              <w:p>
+                <w:pPr>
+                  <w:pStyle w:val="Default"/>
+                  <w:rPr>
+                    <w:sz w:val="22"/>
+                    <w:szCs w:val="22"/>
+                  </w:rPr>
+                </w:pPr>
+                <w:r>
+                  <w:rPr>
+                    <w:sz w:val="22"/>
+                    <w:szCs w:val="22"/>
+                  </w:rPr>
+                  <w:t>2</w:t>
+                </w:r>
+              </w:p>
+              <w:p>
+                <w:pPr>
+                  <w:pStyle w:val="Default"/>
+                  <w:rPr>
+                    <w:sz w:val="22"/>
+                    <w:szCs w:val="22"/>
+                  </w:rPr>
+                </w:pPr>
+                <w:r>
+                  <w:rPr>
+                    <w:sz w:val="22"/>
+                    <w:szCs w:val="22"/>
+                  </w:rPr>
+                  <w:t>14</w:t>
+                </w:r>
+              </w:p>
+              <w:p>
+                <w:pPr>
+                  <w:pStyle w:val="Default"/>
+                  <w:rPr>
+                    <w:sz w:val="22"/>
+                    <w:szCs w:val="22"/>
+                  </w:rPr>
+                </w:pPr>
+                <w:r>
+                  <w:rPr>
+                    <w:sz w:val="22"/>
+                    <w:szCs w:val="22"/>
+                  </w:rPr>
+                  <w:t>3</w:t>
+                </w:r>
+              </w:p>
+              <w:p>
+                <w:pPr>
+                  <w:pStyle w:val="Default"/>
+                  <w:rPr>
+                    <w:sz w:val="22"/>
+                    <w:szCs w:val="22"/>
+                  </w:rPr>
+                </w:pPr>
+                <w:r>
+                  <w:rPr>
+                    <w:sz w:val="22"/>
+                    <w:szCs w:val="22"/>
+                  </w:rPr>
+                  <w:t>8</w:t>
+                </w:r>
+              </w:p>
+              <w:p>
+                <w:pPr>
+                  <w:pStyle w:val="Default"/>
+                  <w:rPr>
+                    <w:sz w:val="22"/>
+                    <w:szCs w:val="22"/>
+                  </w:rPr>
+                </w:pPr>
+                <w:r>
+                  <w:rPr>
+                    <w:sz w:val="22"/>
+                    <w:szCs w:val="22"/>
+                  </w:rPr>
+                  <w:t>3</w:t>
+                </w:r>
+              </w:p>
+              <w:p>
+                <w:pPr>
+                  <w:pStyle w:val="Default"/>
+                  <w:rPr>
+                    <w:sz w:val="22"/>
+                    <w:szCs w:val="22"/>
+                  </w:rPr>
+                </w:pPr>
+                <w:r>
+                  <w:rPr>
+                    <w:sz w:val="22"/>
+                    <w:szCs w:val="22"/>
+                  </w:rPr>
+                  <w:t>3</w:t>
+                </w:r>
+              </w:p>
+              <w:p>
+                <w:pPr>
+                  <w:pStyle w:val="Default"/>
+                  <w:rPr>
+                    <w:sz w:val="22"/>
+                    <w:szCs w:val="22"/>
+                  </w:rPr>
+                </w:pPr>
+                <w:r>
+                  <w:rPr>
+                    <w:sz w:val="22"/>
+                    <w:szCs w:val="22"/>
+                  </w:rPr>
+                  <w:t>3</w:t>
+                </w:r>
+              </w:p>
+              <w:p>
+                <w:pPr>
+                  <w:pStyle w:val="Default"/>
+                  <w:rPr>
+                    <w:sz w:val="22"/>
+                    <w:szCs w:val="22"/>
+                  </w:rPr>
+                </w:pPr>
+                <w:r>
+                  <w:rPr>
+                    <w:sz w:val="22"/>
+                    <w:szCs w:val="22"/>
+                  </w:rPr>
+                  <w:t>3</w:t>
+                </w:r>
+              </w:p>
+              <w:p>
+                <w:pPr>
+                  <w:pStyle w:val="Default"/>
+                  <w:rPr>
+                    <w:sz w:val="22"/>
+                    <w:szCs w:val="22"/>
+                  </w:rPr>
+                </w:pPr>
+                <w:r>
+                  <w:rPr>
+                    <w:sz w:val="22"/>
+                    <w:szCs w:val="22"/>
+                  </w:rPr>
+                  <w:t>3</w:t>
+                </w:r>
+              </w:p>
+              <w:p>
+                <w:pPr>
+                  <w:pStyle w:val="Default"/>
+                  <w:rPr>
+                    <w:sz w:val="22"/>
+                    <w:szCs w:val="22"/>
+                  </w:rPr>
+                </w:pPr>
+                <w:r>
+                  <w:rPr>
+                    <w:sz w:val="22"/>
+                    <w:szCs w:val="22"/>
+                  </w:rPr>
+                  <w:t>3</w:t>
                 </w:r>
               </w:p>
             </w:tc>
@@ -1465,7 +2450,6 @@
             <w:placeholder>
               <w:docPart w:val="DefaultPlaceholder_22675703"/>
             </w:placeholder>
-            <w:showingPlcHdr/>
           </w:sdtPr>
           <w:sdtEndPr/>
           <w:sdtContent>
@@ -1490,9 +2474,350 @@
                 </w:pPr>
                 <w:r>
                   <w:rPr>
-                    <w:rStyle w:val="PlaceholderText"/>
-                  </w:rPr>
-                  <w:t>Click here to enter text.</w:t>
+                    <w:sz w:val="22"/>
+                    <w:szCs w:val="22"/>
+                  </w:rPr>
+                  <w:t>A-</w:t>
+                </w:r>
+              </w:p>
+              <w:p>
+                <w:pPr>
+                  <w:pStyle w:val="Default"/>
+                  <w:jc w:val="center"/>
+                  <w:rPr>
+                    <w:sz w:val="22"/>
+                    <w:szCs w:val="22"/>
+                  </w:rPr>
+                </w:pPr>
+                <w:r>
+                  <w:rPr>
+                    <w:sz w:val="22"/>
+                    <w:szCs w:val="22"/>
+                  </w:rPr>
+                  <w:t>A-</w:t>
+                </w:r>
+              </w:p>
+              <w:p>
+                <w:pPr>
+                  <w:pStyle w:val="Default"/>
+                  <w:jc w:val="center"/>
+                  <w:rPr>
+                    <w:sz w:val="22"/>
+                    <w:szCs w:val="22"/>
+                  </w:rPr>
+                </w:pPr>
+                <w:r>
+                  <w:rPr>
+                    <w:sz w:val="22"/>
+                    <w:szCs w:val="22"/>
+                  </w:rPr>
+                  <w:t>A</w:t>
+                </w:r>
+              </w:p>
+              <w:p>
+                <w:pPr>
+                  <w:pStyle w:val="Default"/>
+                  <w:jc w:val="center"/>
+                  <w:rPr>
+                    <w:sz w:val="22"/>
+                    <w:szCs w:val="22"/>
+                  </w:rPr>
+                </w:pPr>
+                <w:r>
+                  <w:rPr>
+                    <w:sz w:val="22"/>
+                    <w:szCs w:val="22"/>
+                  </w:rPr>
+                  <w:t>A-</w:t>
+                </w:r>
+              </w:p>
+              <w:p>
+                <w:pPr>
+                  <w:pStyle w:val="Default"/>
+                  <w:jc w:val="center"/>
+                  <w:rPr>
+                    <w:sz w:val="22"/>
+                    <w:szCs w:val="22"/>
+                  </w:rPr>
+                </w:pPr>
+                <w:r>
+                  <w:rPr>
+                    <w:sz w:val="22"/>
+                    <w:szCs w:val="22"/>
+                  </w:rPr>
+                  <w:t>A</w:t>
+                </w:r>
+              </w:p>
+              <w:p>
+                <w:pPr>
+                  <w:pStyle w:val="Default"/>
+                  <w:jc w:val="center"/>
+                  <w:rPr>
+                    <w:sz w:val="22"/>
+                    <w:szCs w:val="22"/>
+                  </w:rPr>
+                </w:pPr>
+                <w:r>
+                  <w:rPr>
+                    <w:sz w:val="22"/>
+                    <w:szCs w:val="22"/>
+                  </w:rPr>
+                  <w:t>A</w:t>
+                </w:r>
+              </w:p>
+              <w:p>
+                <w:pPr>
+                  <w:pStyle w:val="Default"/>
+                  <w:jc w:val="center"/>
+                  <w:rPr>
+                    <w:sz w:val="22"/>
+                    <w:szCs w:val="22"/>
+                  </w:rPr>
+                </w:pPr>
+                <w:r>
+                  <w:rPr>
+                    <w:sz w:val="22"/>
+                    <w:szCs w:val="22"/>
+                  </w:rPr>
+                  <w:t>A</w:t>
+                </w:r>
+              </w:p>
+              <w:p>
+                <w:pPr>
+                  <w:pStyle w:val="Default"/>
+                  <w:jc w:val="center"/>
+                  <w:rPr>
+                    <w:sz w:val="22"/>
+                    <w:szCs w:val="22"/>
+                  </w:rPr>
+                </w:pPr>
+                <w:r>
+                  <w:rPr>
+                    <w:sz w:val="22"/>
+                    <w:szCs w:val="22"/>
+                  </w:rPr>
+                  <w:t>A</w:t>
+                </w:r>
+              </w:p>
+              <w:p>
+                <w:pPr>
+                  <w:pStyle w:val="Default"/>
+                  <w:jc w:val="center"/>
+                  <w:rPr>
+                    <w:sz w:val="22"/>
+                    <w:szCs w:val="22"/>
+                  </w:rPr>
+                </w:pPr>
+                <w:r>
+                  <w:rPr>
+                    <w:sz w:val="22"/>
+                    <w:szCs w:val="22"/>
+                  </w:rPr>
+                  <w:t>A</w:t>
+                </w:r>
+              </w:p>
+              <w:p>
+                <w:pPr>
+                  <w:pStyle w:val="Default"/>
+                  <w:jc w:val="center"/>
+                  <w:rPr>
+                    <w:sz w:val="22"/>
+                    <w:szCs w:val="22"/>
+                  </w:rPr>
+                </w:pPr>
+                <w:r>
+                  <w:rPr>
+                    <w:sz w:val="22"/>
+                    <w:szCs w:val="22"/>
+                  </w:rPr>
+                  <w:t>A</w:t>
+                </w:r>
+              </w:p>
+              <w:p>
+                <w:pPr>
+                  <w:pStyle w:val="Default"/>
+                  <w:jc w:val="center"/>
+                  <w:rPr>
+                    <w:sz w:val="22"/>
+                    <w:szCs w:val="22"/>
+                  </w:rPr>
+                </w:pPr>
+                <w:r>
+                  <w:rPr>
+                    <w:sz w:val="22"/>
+                    <w:szCs w:val="22"/>
+                  </w:rPr>
+                  <w:t>A</w:t>
+                </w:r>
+              </w:p>
+              <w:p>
+                <w:pPr>
+                  <w:pStyle w:val="Default"/>
+                  <w:jc w:val="center"/>
+                  <w:rPr>
+                    <w:sz w:val="22"/>
+                    <w:szCs w:val="22"/>
+                  </w:rPr>
+                </w:pPr>
+                <w:r>
+                  <w:rPr>
+                    <w:sz w:val="22"/>
+                    <w:szCs w:val="22"/>
+                  </w:rPr>
+                  <w:t>S</w:t>
+                </w:r>
+              </w:p>
+              <w:p>
+                <w:pPr>
+                  <w:pStyle w:val="Default"/>
+                  <w:jc w:val="center"/>
+                  <w:rPr>
+                    <w:sz w:val="22"/>
+                    <w:szCs w:val="22"/>
+                  </w:rPr>
+                </w:pPr>
+                <w:r>
+                  <w:rPr>
+                    <w:sz w:val="22"/>
+                    <w:szCs w:val="22"/>
+                  </w:rPr>
+                  <w:t>S</w:t>
+                </w:r>
+              </w:p>
+              <w:p>
+                <w:pPr>
+                  <w:pStyle w:val="Default"/>
+                  <w:jc w:val="center"/>
+                  <w:rPr>
+                    <w:sz w:val="22"/>
+                    <w:szCs w:val="22"/>
+                  </w:rPr>
+                </w:pPr>
+                <w:r>
+                  <w:rPr>
+                    <w:sz w:val="22"/>
+                    <w:szCs w:val="22"/>
+                  </w:rPr>
+                  <w:t>S</w:t>
+                </w:r>
+              </w:p>
+              <w:p>
+                <w:pPr>
+                  <w:pStyle w:val="Default"/>
+                  <w:jc w:val="center"/>
+                  <w:rPr>
+                    <w:sz w:val="22"/>
+                    <w:szCs w:val="22"/>
+                  </w:rPr>
+                </w:pPr>
+                <w:r>
+                  <w:rPr>
+                    <w:sz w:val="22"/>
+                    <w:szCs w:val="22"/>
+                  </w:rPr>
+                  <w:t>S</w:t>
+                </w:r>
+              </w:p>
+              <w:p>
+                <w:pPr>
+                  <w:pStyle w:val="Default"/>
+                  <w:jc w:val="center"/>
+                  <w:rPr>
+                    <w:sz w:val="22"/>
+                    <w:szCs w:val="22"/>
+                  </w:rPr>
+                </w:pPr>
+                <w:r>
+                  <w:rPr>
+                    <w:sz w:val="22"/>
+                    <w:szCs w:val="22"/>
+                  </w:rPr>
+                  <w:t>A</w:t>
+                </w:r>
+              </w:p>
+              <w:p>
+                <w:pPr>
+                  <w:pStyle w:val="Default"/>
+                  <w:jc w:val="center"/>
+                  <w:rPr>
+                    <w:sz w:val="22"/>
+                    <w:szCs w:val="22"/>
+                  </w:rPr>
+                </w:pPr>
+                <w:r>
+                  <w:rPr>
+                    <w:sz w:val="22"/>
+                    <w:szCs w:val="22"/>
+                  </w:rPr>
+                  <w:t>B+</w:t>
+                </w:r>
+              </w:p>
+              <w:p>
+                <w:pPr>
+                  <w:pStyle w:val="Default"/>
+                  <w:jc w:val="center"/>
+                  <w:rPr>
+                    <w:sz w:val="22"/>
+                    <w:szCs w:val="22"/>
+                  </w:rPr>
+                </w:pPr>
+                <w:r>
+                  <w:rPr>
+                    <w:sz w:val="22"/>
+                    <w:szCs w:val="22"/>
+                  </w:rPr>
+                  <w:t>A</w:t>
+                </w:r>
+              </w:p>
+              <w:p>
+                <w:pPr>
+                  <w:pStyle w:val="Default"/>
+                  <w:jc w:val="center"/>
+                  <w:rPr>
+                    <w:sz w:val="22"/>
+                    <w:szCs w:val="22"/>
+                  </w:rPr>
+                </w:pPr>
+                <w:r>
+                  <w:rPr>
+                    <w:sz w:val="22"/>
+                    <w:szCs w:val="22"/>
+                  </w:rPr>
+                  <w:t>A</w:t>
+                </w:r>
+              </w:p>
+              <w:p>
+                <w:pPr>
+                  <w:pStyle w:val="Default"/>
+                  <w:jc w:val="center"/>
+                  <w:rPr>
+                    <w:sz w:val="22"/>
+                    <w:szCs w:val="22"/>
+                  </w:rPr>
+                </w:pPr>
+                <w:r>
+                  <w:rPr>
+                    <w:sz w:val="22"/>
+                    <w:szCs w:val="22"/>
+                  </w:rPr>
+                  <w:t>B+</w:t>
+                </w:r>
+              </w:p>
+              <w:p>
+                <w:pPr>
+                  <w:pStyle w:val="Default"/>
+                  <w:jc w:val="center"/>
+                  <w:rPr>
+                    <w:sz w:val="22"/>
+                    <w:szCs w:val="22"/>
+                  </w:rPr>
+                </w:pPr>
+                <w:r>
+                  <w:rPr>
+                    <w:sz w:val="22"/>
+                    <w:szCs w:val="22"/>
+                  </w:rPr>
+                  <w:t>B</w:t>
                 </w:r>
               </w:p>
             </w:tc>
@@ -1508,8 +2833,8 @@
             <w:placeholder>
               <w:docPart w:val="8814D396B24E48D29F1E50199795F543"/>
             </w:placeholder>
-            <w:showingPlcHdr/>
           </w:sdtPr>
+          <w:sdtEndPr/>
           <w:sdtContent>
             <w:tc>
               <w:tcPr>
@@ -1532,9 +2857,10 @@
                 </w:pPr>
                 <w:r>
                   <w:rPr>
-                    <w:rStyle w:val="PlaceholderText"/>
-                  </w:rPr>
-                  <w:t>Click here to enter text.</w:t>
+                    <w:sz w:val="22"/>
+                    <w:szCs w:val="22"/>
+                  </w:rPr>
+                  <w:t>University of Missouri</w:t>
                 </w:r>
               </w:p>
             </w:tc>
@@ -1588,7 +2914,6 @@
             <w:placeholder>
               <w:docPart w:val="DefaultPlaceholder_22675703"/>
             </w:placeholder>
-            <w:showingPlcHdr/>
           </w:sdtPr>
           <w:sdtEndPr/>
           <w:sdtContent>
@@ -1614,9 +2939,11 @@
                 </w:pPr>
                 <w:r>
                   <w:rPr>
-                    <w:rStyle w:val="PlaceholderText"/>
-                  </w:rPr>
-                  <w:t>Click here to enter text.</w:t>
+                    <w:b/>
+                    <w:sz w:val="22"/>
+                    <w:szCs w:val="22"/>
+                  </w:rPr>
+                  <w:t>76</w:t>
                 </w:r>
               </w:p>
             </w:tc>
@@ -1984,7 +3311,6 @@
             <w:placeholder>
               <w:docPart w:val="DefaultPlaceholder_22675703"/>
             </w:placeholder>
-            <w:showingPlcHdr/>
           </w:sdtPr>
           <w:sdtEndPr/>
           <w:sdtContent>
@@ -2008,9 +3334,26 @@
                 </w:pPr>
                 <w:r>
                   <w:rPr>
-                    <w:rStyle w:val="PlaceholderText"/>
-                  </w:rPr>
-                  <w:t>Click here to enter text.</w:t>
+                    <w:sz w:val="22"/>
+                    <w:szCs w:val="22"/>
+                  </w:rPr>
+                  <w:t>PSYCH9090</w:t>
+                </w:r>
+              </w:p>
+              <w:p>
+                <w:pPr>
+                  <w:pStyle w:val="Default"/>
+                  <w:rPr>
+                    <w:sz w:val="22"/>
+                    <w:szCs w:val="22"/>
+                  </w:rPr>
+                </w:pPr>
+                <w:r>
+                  <w:rPr>
+                    <w:sz w:val="22"/>
+                    <w:szCs w:val="22"/>
+                  </w:rPr>
+                  <w:t>PSYCH9755</w:t>
                 </w:r>
               </w:p>
             </w:tc>
@@ -2026,7 +3369,6 @@
             <w:placeholder>
               <w:docPart w:val="DefaultPlaceholder_22675703"/>
             </w:placeholder>
-            <w:showingPlcHdr/>
           </w:sdtPr>
           <w:sdtEndPr/>
           <w:sdtContent>
@@ -2051,9 +3393,33 @@
                 </w:pPr>
                 <w:r>
                   <w:rPr>
-                    <w:rStyle w:val="PlaceholderText"/>
-                  </w:rPr>
-                  <w:t>Click here to enter text.</w:t>
+                    <w:rFonts w:cstheme="minorBidi"/>
+                    <w:color w:val="auto"/>
+                  </w:rPr>
+                  <w:t>RSCH IN PSYCH-DISSRT</w:t>
+                </w:r>
+              </w:p>
+              <w:p>
+                <w:pPr>
+                  <w:pStyle w:val="Default"/>
+                  <w:rPr>
+                    <w:rFonts w:cstheme="minorBidi"/>
+                    <w:color w:val="auto"/>
+                  </w:rPr>
+                </w:pPr>
+                <w:r>
+                  <w:rPr>
+                    <w:rFonts w:cstheme="minorBidi"/>
+                    <w:color w:val="auto"/>
+                  </w:rPr>
+                  <w:t>QUANTITATIVE PSYCH SEM</w:t>
+                </w:r>
+                <w:r>
+                  <w:rPr>
+                    <w:rFonts w:cstheme="minorBidi"/>
+                    <w:color w:val="auto"/>
+                  </w:rPr>
+                  <w:tab/>
                 </w:r>
               </w:p>
             </w:tc>
@@ -2069,7 +3435,6 @@
             <w:placeholder>
               <w:docPart w:val="DefaultPlaceholder_22675703"/>
             </w:placeholder>
-            <w:showingPlcHdr/>
           </w:sdtPr>
           <w:sdtEndPr/>
           <w:sdtContent>
@@ -2093,9 +3458,26 @@
                 </w:pPr>
                 <w:r>
                   <w:rPr>
-                    <w:rStyle w:val="PlaceholderText"/>
-                  </w:rPr>
-                  <w:t>Click here to enter text.</w:t>
+                    <w:rFonts w:cstheme="minorBidi"/>
+                    <w:color w:val="auto"/>
+                  </w:rPr>
+                  <w:t>12</w:t>
+                </w:r>
+              </w:p>
+              <w:p>
+                <w:pPr>
+                  <w:pStyle w:val="Default"/>
+                  <w:rPr>
+                    <w:rFonts w:cstheme="minorBidi"/>
+                    <w:color w:val="auto"/>
+                  </w:rPr>
+                </w:pPr>
+                <w:r>
+                  <w:rPr>
+                    <w:rFonts w:cstheme="minorBidi"/>
+                    <w:color w:val="auto"/>
+                  </w:rPr>
+                  <w:t>4</w:t>
                 </w:r>
               </w:p>
             </w:tc>
@@ -2111,7 +3493,6 @@
             <w:placeholder>
               <w:docPart w:val="DefaultPlaceholder_22675703"/>
             </w:placeholder>
-            <w:showingPlcHdr/>
           </w:sdtPr>
           <w:sdtEndPr/>
           <w:sdtContent>
@@ -2136,9 +3517,26 @@
                 </w:pPr>
                 <w:r>
                   <w:rPr>
-                    <w:rStyle w:val="PlaceholderText"/>
-                  </w:rPr>
-                  <w:t>Click here to enter text.</w:t>
+                    <w:sz w:val="22"/>
+                    <w:szCs w:val="22"/>
+                  </w:rPr>
+                  <w:t>S</w:t>
+                </w:r>
+              </w:p>
+              <w:p>
+                <w:pPr>
+                  <w:pStyle w:val="Default"/>
+                  <w:rPr>
+                    <w:sz w:val="22"/>
+                    <w:szCs w:val="22"/>
+                  </w:rPr>
+                </w:pPr>
+                <w:r>
+                  <w:rPr>
+                    <w:sz w:val="22"/>
+                    <w:szCs w:val="22"/>
+                  </w:rPr>
+                  <w:t>s</w:t>
                 </w:r>
               </w:p>
             </w:tc>
@@ -2154,7 +3552,6 @@
             <w:placeholder>
               <w:docPart w:val="DefaultPlaceholder_22675703"/>
             </w:placeholder>
-            <w:showingPlcHdr/>
           </w:sdtPr>
           <w:sdtEndPr/>
           <w:sdtContent>
@@ -2178,9 +3575,10 @@
                 </w:pPr>
                 <w:r>
                   <w:rPr>
-                    <w:rStyle w:val="PlaceholderText"/>
-                  </w:rPr>
-                  <w:t>Click here to enter text.</w:t>
+                    <w:sz w:val="22"/>
+                    <w:szCs w:val="22"/>
+                  </w:rPr>
+                  <w:t>University of Missouri</w:t>
                 </w:r>
               </w:p>
             </w:tc>
@@ -2234,7 +3632,6 @@
             <w:placeholder>
               <w:docPart w:val="DefaultPlaceholder_22675703"/>
             </w:placeholder>
-            <w:showingPlcHdr/>
           </w:sdtPr>
           <w:sdtEndPr/>
           <w:sdtContent>
@@ -2260,9 +3657,11 @@
                 </w:pPr>
                 <w:r>
                   <w:rPr>
-                    <w:rStyle w:val="PlaceholderText"/>
-                  </w:rPr>
-                  <w:t>Click here to enter text.</w:t>
+                    <w:b/>
+                    <w:sz w:val="22"/>
+                    <w:szCs w:val="22"/>
+                  </w:rPr>
+                  <w:t>16</w:t>
                 </w:r>
               </w:p>
             </w:tc>
@@ -2358,7 +3757,6 @@
             <w:placeholder>
               <w:docPart w:val="DefaultPlaceholder_22675703"/>
             </w:placeholder>
-            <w:showingPlcHdr/>
           </w:sdtPr>
           <w:sdtEndPr/>
           <w:sdtContent>
@@ -2384,9 +3782,11 @@
                 </w:pPr>
                 <w:r>
                   <w:rPr>
-                    <w:rStyle w:val="PlaceholderText"/>
-                  </w:rPr>
-                  <w:t>Click here to enter text.</w:t>
+                    <w:b/>
+                    <w:sz w:val="22"/>
+                    <w:szCs w:val="22"/>
+                  </w:rPr>
+                  <w:t>92</w:t>
                 </w:r>
               </w:p>
             </w:tc>
@@ -2474,7 +3874,7 @@
 </file>
 
 <file path=word/styles.xml><?xml version="1.0" encoding="utf-8"?>
-<w:styles xmlns:mc="http://schemas.openxmlformats.org/markup-compatibility/2006" xmlns:r="http://schemas.openxmlformats.org/officeDocument/2006/relationships" xmlns:w="http://schemas.openxmlformats.org/wordprocessingml/2006/main" xmlns:w14="http://schemas.microsoft.com/office/word/2010/wordml" mc:Ignorable="w14">
+<w:styles xmlns:mc="http://schemas.openxmlformats.org/markup-compatibility/2006" xmlns:r="http://schemas.openxmlformats.org/officeDocument/2006/relationships" xmlns:w="http://schemas.openxmlformats.org/wordprocessingml/2006/main" xmlns:w14="http://schemas.microsoft.com/office/word/2010/wordml" xmlns:w15="http://schemas.microsoft.com/office/word/2012/wordml" xmlns:w16cex="http://schemas.microsoft.com/office/word/2018/wordml/cex" xmlns:w16cid="http://schemas.microsoft.com/office/word/2016/wordml/cid" xmlns:w16="http://schemas.microsoft.com/office/word/2018/wordml" xmlns:w16sdtdh="http://schemas.microsoft.com/office/word/2020/wordml/sdtdatahash" xmlns:w16se="http://schemas.microsoft.com/office/word/2015/wordml/symex" mc:Ignorable="w14 w15 w16se w16cid w16 w16cex w16sdtdh">
   <w:docDefaults>
     <w:rPrDefault>
       <w:rPr>
@@ -2486,498 +3886,383 @@
     </w:rPrDefault>
     <w:pPrDefault/>
   </w:docDefaults>
-  <w:latentStyles w:defLockedState="0" w:defUIPriority="99" w:defSemiHidden="1" w:defUnhideWhenUsed="1" w:defQFormat="0" w:count="267">
-    <w:lsdException w:name="Normal" w:semiHidden="0" w:uiPriority="0" w:unhideWhenUsed="0" w:qFormat="1"/>
-    <w:lsdException w:name="heading 1" w:semiHidden="0" w:uiPriority="9" w:unhideWhenUsed="0" w:qFormat="1"/>
-    <w:lsdException w:name="heading 2" w:uiPriority="9" w:qFormat="1"/>
-    <w:lsdException w:name="heading 3" w:uiPriority="9" w:qFormat="1"/>
-    <w:lsdException w:name="heading 4" w:uiPriority="9" w:qFormat="1"/>
-    <w:lsdException w:name="heading 5" w:uiPriority="9" w:qFormat="1"/>
-    <w:lsdException w:name="heading 6" w:uiPriority="9" w:qFormat="1"/>
-    <w:lsdException w:name="heading 7" w:uiPriority="9" w:qFormat="1"/>
-    <w:lsdException w:name="heading 8" w:uiPriority="9" w:qFormat="1"/>
-    <w:lsdException w:name="heading 9" w:uiPriority="9" w:qFormat="1"/>
-    <w:lsdException w:name="toc 1" w:uiPriority="39"/>
-    <w:lsdException w:name="toc 2" w:uiPriority="39"/>
-    <w:lsdException w:name="toc 3" w:uiPriority="39"/>
-    <w:lsdException w:name="toc 4" w:uiPriority="39"/>
-    <w:lsdException w:name="toc 5" w:uiPriority="39"/>
-    <w:lsdException w:name="toc 6" w:uiPriority="39"/>
-    <w:lsdException w:name="toc 7" w:uiPriority="39"/>
-    <w:lsdException w:name="toc 8" w:uiPriority="39"/>
-    <w:lsdException w:name="toc 9" w:uiPriority="39"/>
-    <w:lsdException w:name="caption" w:uiPriority="35" w:qFormat="1"/>
-    <w:lsdException w:name="Title" w:semiHidden="0" w:uiPriority="10" w:unhideWhenUsed="0" w:qFormat="1"/>
-    <w:lsdException w:name="Default Paragraph Font" w:uiPriority="1"/>
-    <w:lsdException w:name="Subtitle" w:semiHidden="0" w:uiPriority="11" w:unhideWhenUsed="0" w:qFormat="1"/>
-    <w:lsdException w:name="Strong" w:semiHidden="0" w:uiPriority="22" w:unhideWhenUsed="0" w:qFormat="1"/>
-    <w:lsdException w:name="Emphasis" w:semiHidden="0" w:uiPriority="20" w:unhideWhenUsed="0" w:qFormat="1"/>
-    <w:lsdException w:name="Table Grid" w:semiHidden="0" w:uiPriority="59" w:unhideWhenUsed="0"/>
-    <w:lsdException w:name="Placeholder Text" w:unhideWhenUsed="0"/>
-    <w:lsdException w:name="No Spacing" w:semiHidden="0" w:uiPriority="1" w:unhideWhenUsed="0" w:qFormat="1"/>
-    <w:lsdException w:name="Light Shading" w:semiHidden="0" w:uiPriority="60" w:unhideWhenUsed="0"/>
-    <w:lsdException w:name="Light List" w:semiHidden="0" w:uiPriority="61" w:unhideWhenUsed="0"/>
-    <w:lsdException w:name="Light Grid" w:semiHidden="0" w:uiPriority="62" w:unhideWhenUsed="0"/>
-    <w:lsdException w:name="Medium Shading 1" w:semiHidden="0" w:uiPriority="63" w:unhideWhenUsed="0"/>
-    <w:lsdException w:name="Medium Shading 2" w:semiHidden="0" w:uiPriority="64" w:unhideWhenUsed="0"/>
-    <w:lsdException w:name="Medium List 1" w:semiHidden="0" w:uiPriority="65" w:unhideWhenUsed="0"/>
-    <w:lsdException w:name="Medium List 2" w:semiHidden="0" w:uiPriority="66" w:unhideWhenUsed="0"/>
-    <w:lsdException w:name="Medium Grid 1" w:semiHidden="0" w:uiPriority="67" w:unhideWhenUsed="0"/>
-    <w:lsdException w:name="Medium Grid 2" w:semiHidden="0" w:uiPriority="68" w:unhideWhenUsed="0"/>
-    <w:lsdException w:name="Medium Grid 3" w:semiHidden="0" w:uiPriority="69" w:unhideWhenUsed="0"/>
-    <w:lsdException w:name="Dark List" w:semiHidden="0" w:uiPriority="70" w:unhideWhenUsed="0"/>
-    <w:lsdException w:name="Colorful Shading" w:semiHidden="0" w:uiPriority="71" w:unhideWhenUsed="0"/>
-    <w:lsdException w:name="Colorful List" w:semiHidden="0" w:uiPriority="72" w:unhideWhenUsed="0"/>
-    <w:lsdException w:name="Colorful Grid" w:semiHidden="0" w:uiPriority="73" w:unhideWhenUsed="0"/>
-    <w:lsdException w:name="Light Shading Accent 1" w:semiHidden="0" w:uiPriority="60" w:unhideWhenUsed="0"/>
-    <w:lsdException w:name="Light List Accent 1" w:semiHidden="0" w:uiPriority="61" w:unhideWhenUsed="0"/>
-    <w:lsdException w:name="Light Grid Accent 1" w:semiHidden="0" w:uiPriority="62" w:unhideWhenUsed="0"/>
-    <w:lsdException w:name="Medium Shading 1 Accent 1" w:semiHidden="0" w:uiPriority="63" w:unhideWhenUsed="0"/>
-    <w:lsdException w:name="Medium Shading 2 Accent 1" w:semiHidden="0" w:uiPriority="64" w:unhideWhenUsed="0"/>
-    <w:lsdException w:name="Medium List 1 Accent 1" w:semiHidden="0" w:uiPriority="65" w:unhideWhenUsed="0"/>
-    <w:lsdException w:name="Revision" w:unhideWhenUsed="0"/>
-    <w:lsdException w:name="List Paragraph" w:semiHidden="0" w:uiPriority="34" w:unhideWhenUsed="0" w:qFormat="1"/>
-    <w:lsdException w:name="Quote" w:semiHidden="0" w:uiPriority="29" w:unhideWhenUsed="0" w:qFormat="1"/>
-    <w:lsdException w:name="Intense Quote" w:semiHidden="0" w:uiPriority="30" w:unhideWhenUsed="0" w:qFormat="1"/>
-    <w:lsdException w:name="Medium List 2 Accent 1" w:semiHidden="0" w:uiPriority="66" w:unhideWhenUsed="0"/>
-    <w:lsdException w:name="Medium Grid 1 Accent 1" w:semiHidden="0" w:uiPriority="67" w:unhideWhenUsed="0"/>
-    <w:lsdException w:name="Medium Grid 2 Accent 1" w:semiHidden="0" w:uiPriority="68" w:unhideWhenUsed="0"/>
-    <w:lsdException w:name="Medium Grid 3 Accent 1" w:semiHidden="0" w:uiPriority="69" w:unhideWhenUsed="0"/>
-    <w:lsdException w:name="Dark List Accent 1" w:semiHidden="0" w:uiPriority="70" w:unhideWhenUsed="0"/>
-    <w:lsdException w:name="Colorful Shading Accent 1" w:semiHidden="0" w:uiPriority="71" w:unhideWhenUsed="0"/>
-    <w:lsdException w:name="Colorful List Accent 1" w:semiHidden="0" w:uiPriority="72" w:unhideWhenUsed="0"/>
-    <w:lsdException w:name="Colorful Grid Accent 1" w:semiHidden="0" w:uiPriority="73" w:unhideWhenUsed="0"/>
-    <w:lsdException w:name="Light Shading Accent 2" w:semiHidden="0" w:uiPriority="60" w:unhideWhenUsed="0"/>
-    <w:lsdException w:name="Light List Accent 2" w:semiHidden="0" w:uiPriority="61" w:unhideWhenUsed="0"/>
-    <w:lsdException w:name="Light Grid Accent 2" w:semiHidden="0" w:uiPriority="62" w:unhideWhenUsed="0"/>
-    <w:lsdException w:name="Medium Shading 1 Accent 2" w:semiHidden="0" w:uiPriority="63" w:unhideWhenUsed="0"/>
-    <w:lsdException w:name="Medium Shading 2 Accent 2" w:semiHidden="0" w:uiPriority="64" w:unhideWhenUsed="0"/>
-    <w:lsdException w:name="Medium List 1 Accent 2" w:semiHidden="0" w:uiPriority="65" w:unhideWhenUsed="0"/>
-    <w:lsdException w:name="Medium List 2 Accent 2" w:semiHidden="0" w:uiPriority="66" w:unhideWhenUsed="0"/>
-    <w:lsdException w:name="Medium Grid 1 Accent 2" w:semiHidden="0" w:uiPriority="67" w:unhideWhenUsed="0"/>
-    <w:lsdException w:name="Medium Grid 2 Accent 2" w:semiHidden="0" w:uiPriority="68" w:unhideWhenUsed="0"/>
-    <w:lsdException w:name="Medium Grid 3 Accent 2" w:semiHidden="0" w:uiPriority="69" w:unhideWhenUsed="0"/>
-    <w:lsdException w:name="Dark List Accent 2" w:semiHidden="0" w:uiPriority="70" w:unhideWhenUsed="0"/>
-    <w:lsdException w:name="Colorful Shading Accent 2" w:semiHidden="0" w:uiPriority="71" w:unhideWhenUsed="0"/>
-    <w:lsdException w:name="Colorful List Accent 2" w:semiHidden="0" w:uiPriority="72" w:unhideWhenUsed="0"/>
-    <w:lsdException w:name="Colorful Grid Accent 2" w:semiHidden="0" w:uiPriority="73" w:unhideWhenUsed="0"/>
-    <w:lsdException w:name="Light Shading Accent 3" w:semiHidden="0" w:uiPriority="60" w:unhideWhenUsed="0"/>
-    <w:lsdException w:name="Light List Accent 3" w:semiHidden="0" w:uiPriority="61" w:unhideWhenUsed="0"/>
-    <w:lsdException w:name="Light Grid Accent 3" w:semiHidden="0" w:uiPriority="62" w:unhideWhenUsed="0"/>
-    <w:lsdException w:name="Medium Shading 1 Accent 3" w:semiHidden="0" w:uiPriority="63" w:unhideWhenUsed="0"/>
-    <w:lsdException w:name="Medium Shading 2 Accent 3" w:semiHidden="0" w:uiPriority="64" w:unhideWhenUsed="0"/>
-    <w:lsdException w:name="Medium List 1 Accent 3" w:semiHidden="0" w:uiPriority="65" w:unhideWhenUsed="0"/>
-    <w:lsdException w:name="Medium List 2 Accent 3" w:semiHidden="0" w:uiPriority="66" w:unhideWhenUsed="0"/>
-    <w:lsdException w:name="Medium Grid 1 Accent 3" w:semiHidden="0" w:uiPriority="67" w:unhideWhenUsed="0"/>
-    <w:lsdException w:name="Medium Grid 2 Accent 3" w:semiHidden="0" w:uiPriority="68" w:unhideWhenUsed="0"/>
-    <w:lsdException w:name="Medium Grid 3 Accent 3" w:semiHidden="0" w:uiPriority="69" w:unhideWhenUsed="0"/>
-    <w:lsdException w:name="Dark List Accent 3" w:semiHidden="0" w:uiPriority="70" w:unhideWhenUsed="0"/>
-    <w:lsdException w:name="Colorful Shading Accent 3" w:semiHidden="0" w:uiPriority="71" w:unhideWhenUsed="0"/>
-    <w:lsdException w:name="Colorful List Accent 3" w:semiHidden="0" w:uiPriority="72" w:unhideWhenUsed="0"/>
-    <w:lsdException w:name="Colorful Grid Accent 3" w:semiHidden="0" w:uiPriority="73" w:unhideWhenUsed="0"/>
-    <w:lsdException w:name="Light Shading Accent 4" w:semiHidden="0" w:uiPriority="60" w:unhideWhenUsed="0"/>
-    <w:lsdException w:name="Light List Accent 4" w:semiHidden="0" w:uiPriority="61" w:unhideWhenUsed="0"/>
-    <w:lsdException w:name="Light Grid Accent 4" w:semiHidden="0" w:uiPriority="62" w:unhideWhenUsed="0"/>
-    <w:lsdException w:name="Medium Shading 1 Accent 4" w:semiHidden="0" w:uiPriority="63" w:unhideWhenUsed="0"/>
-    <w:lsdException w:name="Medium Shading 2 Accent 4" w:semiHidden="0" w:uiPriority="64" w:unhideWhenUsed="0"/>
-    <w:lsdException w:name="Medium List 1 Accent 4" w:semiHidden="0" w:uiPriority="65" w:unhideWhenUsed="0"/>
-    <w:lsdException w:name="Medium List 2 Accent 4" w:semiHidden="0" w:uiPriority="66" w:unhideWhenUsed="0"/>
-    <w:lsdException w:name="Medium Grid 1 Accent 4" w:semiHidden="0" w:uiPriority="67" w:unhideWhenUsed="0"/>
-    <w:lsdException w:name="Medium Grid 2 Accent 4" w:semiHidden="0" w:uiPriority="68" w:unhideWhenUsed="0"/>
-    <w:lsdException w:name="Medium Grid 3 Accent 4" w:semiHidden="0" w:uiPriority="69" w:unhideWhenUsed="0"/>
-    <w:lsdException w:name="Dark List Accent 4" w:semiHidden="0" w:uiPriority="70" w:unhideWhenUsed="0"/>
-    <w:lsdException w:name="Colorful Shading Accent 4" w:semiHidden="0" w:uiPriority="71" w:unhideWhenUsed="0"/>
-    <w:lsdException w:name="Colorful List Accent 4" w:semiHidden="0" w:uiPriority="72" w:unhideWhenUsed="0"/>
-    <w:lsdException w:name="Colorful Grid Accent 4" w:semiHidden="0" w:uiPriority="73" w:unhideWhenUsed="0"/>
-    <w:lsdException w:name="Light Shading Accent 5" w:semiHidden="0" w:uiPriority="60" w:unhideWhenUsed="0"/>
-    <w:lsdException w:name="Light List Accent 5" w:semiHidden="0" w:uiPriority="61" w:unhideWhenUsed="0"/>
-    <w:lsdException w:name="Light Grid Accent 5" w:semiHidden="0" w:uiPriority="62" w:unhideWhenUsed="0"/>
-    <w:lsdException w:name="Medium Shading 1 Accent 5" w:semiHidden="0" w:uiPriority="63" w:unhideWhenUsed="0"/>
-    <w:lsdException w:name="Medium Shading 2 Accent 5" w:semiHidden="0" w:uiPriority="64" w:unhideWhenUsed="0"/>
-    <w:lsdException w:name="Medium List 1 Accent 5" w:semiHidden="0" w:uiPriority="65" w:unhideWhenUsed="0"/>
-    <w:lsdException w:name="Medium List 2 Accent 5" w:semiHidden="0" w:uiPriority="66" w:unhideWhenUsed="0"/>
-    <w:lsdException w:name="Medium Grid 1 Accent 5" w:semiHidden="0" w:uiPriority="67" w:unhideWhenUsed="0"/>
-    <w:lsdException w:name="Medium Grid 2 Accent 5" w:semiHidden="0" w:uiPriority="68" w:unhideWhenUsed="0"/>
-    <w:lsdException w:name="Medium Grid 3 Accent 5" w:semiHidden="0" w:uiPriority="69" w:unhideWhenUsed="0"/>
-    <w:lsdException w:name="Dark List Accent 5" w:semiHidden="0" w:uiPriority="70" w:unhideWhenUsed="0"/>
-    <w:lsdException w:name="Colorful Shading Accent 5" w:semiHidden="0" w:uiPriority="71" w:unhideWhenUsed="0"/>
-    <w:lsdException w:name="Colorful List Accent 5" w:semiHidden="0" w:uiPriority="72" w:unhideWhenUsed="0"/>
-    <w:lsdException w:name="Colorful Grid Accent 5" w:semiHidden="0" w:uiPriority="73" w:unhideWhenUsed="0"/>
-    <w:lsdException w:name="Light Shading Accent 6" w:semiHidden="0" w:uiPriority="60" w:unhideWhenUsed="0"/>
-    <w:lsdException w:name="Light List Accent 6" w:semiHidden="0" w:uiPriority="61" w:unhideWhenUsed="0"/>
-    <w:lsdException w:name="Light Grid Accent 6" w:semiHidden="0" w:uiPriority="62" w:unhideWhenUsed="0"/>
-    <w:lsdException w:name="Medium Shading 1 Accent 6" w:semiHidden="0" w:uiPriority="63" w:unhideWhenUsed="0"/>
-    <w:lsdException w:name="Medium Shading 2 Accent 6" w:semiHidden="0" w:uiPriority="64" w:unhideWhenUsed="0"/>
-    <w:lsdException w:name="Medium List 1 Accent 6" w:semiHidden="0" w:uiPriority="65" w:unhideWhenUsed="0"/>
-    <w:lsdException w:name="Medium List 2 Accent 6" w:semiHidden="0" w:uiPriority="66" w:unhideWhenUsed="0"/>
-    <w:lsdException w:name="Medium Grid 1 Accent 6" w:semiHidden="0" w:uiPriority="67" w:unhideWhenUsed="0"/>
-    <w:lsdException w:name="Medium Grid 2 Accent 6" w:semiHidden="0" w:uiPriority="68" w:unhideWhenUsed="0"/>
-    <w:lsdException w:name="Medium Grid 3 Accent 6" w:semiHidden="0" w:uiPriority="69" w:unhideWhenUsed="0"/>
-    <w:lsdException w:name="Dark List Accent 6" w:semiHidden="0" w:uiPriority="70" w:unhideWhenUsed="0"/>
-    <w:lsdException w:name="Colorful Shading Accent 6" w:semiHidden="0" w:uiPriority="71" w:unhideWhenUsed="0"/>
-    <w:lsdException w:name="Colorful List Accent 6" w:semiHidden="0" w:uiPriority="72" w:unhideWhenUsed="0"/>
-    <w:lsdException w:name="Colorful Grid Accent 6" w:semiHidden="0" w:uiPriority="73" w:unhideWhenUsed="0"/>
-    <w:lsdException w:name="Subtle Emphasis" w:semiHidden="0" w:uiPriority="19" w:unhideWhenUsed="0" w:qFormat="1"/>
-    <w:lsdException w:name="Intense Emphasis" w:semiHidden="0" w:uiPriority="21" w:unhideWhenUsed="0" w:qFormat="1"/>
-    <w:lsdException w:name="Subtle Reference" w:semiHidden="0" w:uiPriority="31" w:unhideWhenUsed="0" w:qFormat="1"/>
-    <w:lsdException w:name="Intense Reference" w:semiHidden="0" w:uiPriority="32" w:unhideWhenUsed="0" w:qFormat="1"/>
-    <w:lsdException w:name="Book Title" w:semiHidden="0" w:uiPriority="33" w:unhideWhenUsed="0" w:qFormat="1"/>
-    <w:lsdException w:name="Bibliography" w:uiPriority="37"/>
-    <w:lsdException w:name="TOC Heading" w:uiPriority="39" w:qFormat="1"/>
-  </w:latentStyles>
-  <w:style w:type="paragraph" w:default="1" w:styleId="Normal">
-    <w:name w:val="Normal"/>
-    <w:qFormat/>
-    <w:rsid w:val="00D046DA"/>
-    <w:pPr>
-      <w:spacing w:after="200" w:line="276" w:lineRule="auto"/>
-    </w:pPr>
-    <w:rPr>
-      <w:rFonts w:eastAsiaTheme="minorEastAsia"/>
-    </w:rPr>
-  </w:style>
-  <w:style w:type="character" w:default="1" w:styleId="DefaultParagraphFont">
-    <w:name w:val="Default Paragraph Font"/>
-    <w:uiPriority w:val="1"/>
-    <w:semiHidden/>
-    <w:unhideWhenUsed/>
-  </w:style>
-  <w:style w:type="table" w:default="1" w:styleId="TableNormal">
-    <w:name w:val="Normal Table"/>
-    <w:uiPriority w:val="99"/>
-    <w:semiHidden/>
-    <w:unhideWhenUsed/>
-    <w:tblPr>
-      <w:tblInd w:w="0" w:type="dxa"/>
-      <w:tblCellMar>
-        <w:top w:w="0" w:type="dxa"/>
-        <w:left w:w="108" w:type="dxa"/>
-        <w:bottom w:w="0" w:type="dxa"/>
-        <w:right w:w="108" w:type="dxa"/>
-      </w:tblCellMar>
-    </w:tblPr>
-  </w:style>
-  <w:style w:type="numbering" w:default="1" w:styleId="NoList">
-    <w:name w:val="No List"/>
-    <w:uiPriority w:val="99"/>
-    <w:semiHidden/>
-    <w:unhideWhenUsed/>
-  </w:style>
-  <w:style w:type="paragraph" w:customStyle="1" w:styleId="Default">
-    <w:name w:val="Default"/>
-    <w:rsid w:val="00D046DA"/>
-    <w:pPr>
-      <w:widowControl w:val="0"/>
-      <w:autoSpaceDE w:val="0"/>
-      <w:autoSpaceDN w:val="0"/>
-      <w:adjustRightInd w:val="0"/>
-    </w:pPr>
-    <w:rPr>
-      <w:rFonts w:ascii="Janson Text LT Std" w:eastAsiaTheme="minorEastAsia" w:hAnsi="Janson Text LT Std" w:cs="Janson Text LT Std"/>
-      <w:color w:val="000000"/>
-      <w:sz w:val="24"/>
-      <w:szCs w:val="24"/>
-    </w:rPr>
-  </w:style>
-  <w:style w:type="paragraph" w:customStyle="1" w:styleId="CM5">
-    <w:name w:val="CM5"/>
-    <w:basedOn w:val="Default"/>
-    <w:next w:val="Default"/>
-    <w:uiPriority w:val="99"/>
-    <w:rsid w:val="00D046DA"/>
-    <w:pPr>
-      <w:spacing w:after="230"/>
-    </w:pPr>
-    <w:rPr>
-      <w:rFonts w:cstheme="minorBidi"/>
-      <w:color w:val="auto"/>
-    </w:rPr>
-  </w:style>
-  <w:style w:type="paragraph" w:customStyle="1" w:styleId="CM2">
-    <w:name w:val="CM2"/>
-    <w:basedOn w:val="Default"/>
-    <w:next w:val="Default"/>
-    <w:uiPriority w:val="99"/>
-    <w:rsid w:val="00D046DA"/>
-    <w:rPr>
-      <w:rFonts w:cstheme="minorBidi"/>
-      <w:color w:val="auto"/>
-    </w:rPr>
-  </w:style>
-  <w:style w:type="paragraph" w:customStyle="1" w:styleId="CM6">
-    <w:name w:val="CM6"/>
-    <w:basedOn w:val="Default"/>
-    <w:next w:val="Default"/>
-    <w:uiPriority w:val="99"/>
-    <w:rsid w:val="00D046DA"/>
-    <w:pPr>
-      <w:spacing w:after="335"/>
-    </w:pPr>
-    <w:rPr>
-      <w:rFonts w:cstheme="minorBidi"/>
-      <w:color w:val="auto"/>
-    </w:rPr>
-  </w:style>
-  <w:style w:type="paragraph" w:customStyle="1" w:styleId="CM3">
-    <w:name w:val="CM3"/>
-    <w:basedOn w:val="Default"/>
-    <w:next w:val="Default"/>
-    <w:uiPriority w:val="99"/>
-    <w:rsid w:val="00D046DA"/>
-    <w:pPr>
-      <w:spacing w:line="360" w:lineRule="atLeast"/>
-    </w:pPr>
-    <w:rPr>
-      <w:rFonts w:cstheme="minorBidi"/>
-      <w:color w:val="auto"/>
-    </w:rPr>
-  </w:style>
-  <w:style w:type="paragraph" w:customStyle="1" w:styleId="CM7">
-    <w:name w:val="CM7"/>
-    <w:basedOn w:val="Default"/>
-    <w:next w:val="Default"/>
-    <w:uiPriority w:val="99"/>
-    <w:rsid w:val="00D046DA"/>
-    <w:pPr>
-      <w:spacing w:after="468"/>
-    </w:pPr>
-    <w:rPr>
-      <w:rFonts w:cstheme="minorBidi"/>
-      <w:color w:val="auto"/>
-    </w:rPr>
-  </w:style>
-  <w:style w:type="paragraph" w:customStyle="1" w:styleId="CM8">
-    <w:name w:val="CM8"/>
-    <w:basedOn w:val="Default"/>
-    <w:next w:val="Default"/>
-    <w:uiPriority w:val="99"/>
-    <w:rsid w:val="00D046DA"/>
-    <w:pPr>
-      <w:spacing w:after="95"/>
-    </w:pPr>
-    <w:rPr>
-      <w:rFonts w:cstheme="minorBidi"/>
-      <w:color w:val="auto"/>
-    </w:rPr>
-  </w:style>
-  <w:style w:type="paragraph" w:customStyle="1" w:styleId="BodyParagraph">
-    <w:name w:val="Body Paragraph"/>
-    <w:basedOn w:val="Normal"/>
-    <w:link w:val="BodyParagraphChar"/>
-    <w:rsid w:val="00D046DA"/>
-    <w:pPr>
-      <w:spacing w:after="0" w:line="360" w:lineRule="auto"/>
-    </w:pPr>
-    <w:rPr>
-      <w:rFonts w:ascii="Times New Roman" w:hAnsi="Times New Roman" w:cs="Times New Roman"/>
-      <w:szCs w:val="24"/>
-    </w:rPr>
-  </w:style>
-  <w:style w:type="character" w:customStyle="1" w:styleId="BodyParagraphChar">
-    <w:name w:val="Body Paragraph Char"/>
-    <w:basedOn w:val="DefaultParagraphFont"/>
-    <w:link w:val="BodyParagraph"/>
-    <w:locked/>
-    <w:rsid w:val="00D046DA"/>
-    <w:rPr>
-      <w:rFonts w:ascii="Times New Roman" w:eastAsiaTheme="minorEastAsia" w:hAnsi="Times New Roman" w:cs="Times New Roman"/>
-      <w:szCs w:val="24"/>
-    </w:rPr>
-  </w:style>
-  <w:style w:type="paragraph" w:styleId="BalloonText">
-    <w:name w:val="Balloon Text"/>
-    <w:basedOn w:val="Normal"/>
-    <w:link w:val="BalloonTextChar"/>
-    <w:uiPriority w:val="99"/>
-    <w:semiHidden/>
-    <w:unhideWhenUsed/>
-    <w:rsid w:val="00D046DA"/>
-    <w:pPr>
-      <w:spacing w:after="0" w:line="240" w:lineRule="auto"/>
-    </w:pPr>
-    <w:rPr>
-      <w:rFonts w:ascii="Tahoma" w:hAnsi="Tahoma" w:cs="Tahoma"/>
-      <w:sz w:val="16"/>
-      <w:szCs w:val="16"/>
-    </w:rPr>
-  </w:style>
-  <w:style w:type="character" w:customStyle="1" w:styleId="BalloonTextChar">
-    <w:name w:val="Balloon Text Char"/>
-    <w:basedOn w:val="DefaultParagraphFont"/>
-    <w:link w:val="BalloonText"/>
-    <w:uiPriority w:val="99"/>
-    <w:semiHidden/>
-    <w:rsid w:val="00D046DA"/>
-    <w:rPr>
-      <w:rFonts w:ascii="Tahoma" w:eastAsiaTheme="minorEastAsia" w:hAnsi="Tahoma" w:cs="Tahoma"/>
-      <w:sz w:val="16"/>
-      <w:szCs w:val="16"/>
-    </w:rPr>
-  </w:style>
-  <w:style w:type="character" w:styleId="PlaceholderText">
-    <w:name w:val="Placeholder Text"/>
-    <w:basedOn w:val="DefaultParagraphFont"/>
-    <w:uiPriority w:val="99"/>
-    <w:semiHidden/>
-    <w:rsid w:val="00D046DA"/>
-    <w:rPr>
-      <w:color w:val="808080"/>
-    </w:rPr>
-  </w:style>
-</w:styles>
-</file>
-
-<file path=word/stylesWithEffects.xml><?xml version="1.0" encoding="utf-8"?>
-<w:styles xmlns:wpc="http://schemas.microsoft.com/office/word/2010/wordprocessingCanvas" xmlns:mc="http://schemas.openxmlformats.org/markup-compatibility/2006" xmlns:o="urn:schemas-microsoft-com:office:office" xmlns:r="http://schemas.openxmlformats.org/officeDocument/2006/relationships" xmlns:m="http://schemas.openxmlformats.org/officeDocument/2006/math" xmlns:v="urn:schemas-microsoft-com:vml" xmlns:wp14="http://schemas.microsoft.com/office/word/2010/wordprocessingDrawing" xmlns:wp="http://schemas.openxmlformats.org/drawingml/2006/wordprocessingDrawing" xmlns:w10="urn:schemas-microsoft-com:office:word" xmlns:w="http://schemas.openxmlformats.org/wordprocessingml/2006/main" xmlns:w14="http://schemas.microsoft.com/office/word/2010/wordml" xmlns:wpg="http://schemas.microsoft.com/office/word/2010/wordprocessingGroup" xmlns:wpi="http://schemas.microsoft.com/office/word/2010/wordprocessingInk" xmlns:wne="http://schemas.microsoft.com/office/word/2006/wordml" xmlns:wps="http://schemas.microsoft.com/office/word/2010/wordprocessingShape" mc:Ignorable="w14 wp14">
-  <w:docDefaults>
-    <w:rPrDefault>
-      <w:rPr>
-        <w:rFonts w:asciiTheme="minorHAnsi" w:eastAsiaTheme="minorHAnsi" w:hAnsiTheme="minorHAnsi" w:cstheme="minorBidi"/>
-        <w:sz w:val="22"/>
-        <w:szCs w:val="22"/>
-        <w:lang w:val="en-US" w:eastAsia="en-US" w:bidi="ar-SA"/>
-      </w:rPr>
-    </w:rPrDefault>
-    <w:pPrDefault/>
-  </w:docDefaults>
-  <w:latentStyles w:defLockedState="0" w:defUIPriority="99" w:defSemiHidden="1" w:defUnhideWhenUsed="1" w:defQFormat="0" w:count="267">
-    <w:lsdException w:name="Normal" w:semiHidden="0" w:uiPriority="0" w:unhideWhenUsed="0" w:qFormat="1"/>
-    <w:lsdException w:name="heading 1" w:semiHidden="0" w:uiPriority="9" w:unhideWhenUsed="0" w:qFormat="1"/>
-    <w:lsdException w:name="heading 2" w:uiPriority="9" w:qFormat="1"/>
-    <w:lsdException w:name="heading 3" w:uiPriority="9" w:qFormat="1"/>
-    <w:lsdException w:name="heading 4" w:uiPriority="9" w:qFormat="1"/>
-    <w:lsdException w:name="heading 5" w:uiPriority="9" w:qFormat="1"/>
-    <w:lsdException w:name="heading 6" w:uiPriority="9" w:qFormat="1"/>
-    <w:lsdException w:name="heading 7" w:uiPriority="9" w:qFormat="1"/>
-    <w:lsdException w:name="heading 8" w:uiPriority="9" w:qFormat="1"/>
-    <w:lsdException w:name="heading 9" w:uiPriority="9" w:qFormat="1"/>
-    <w:lsdException w:name="toc 1" w:uiPriority="39"/>
-    <w:lsdException w:name="toc 2" w:uiPriority="39"/>
-    <w:lsdException w:name="toc 3" w:uiPriority="39"/>
-    <w:lsdException w:name="toc 4" w:uiPriority="39"/>
-    <w:lsdException w:name="toc 5" w:uiPriority="39"/>
-    <w:lsdException w:name="toc 6" w:uiPriority="39"/>
-    <w:lsdException w:name="toc 7" w:uiPriority="39"/>
-    <w:lsdException w:name="toc 8" w:uiPriority="39"/>
-    <w:lsdException w:name="toc 9" w:uiPriority="39"/>
-    <w:lsdException w:name="caption" w:uiPriority="35" w:qFormat="1"/>
-    <w:lsdException w:name="Title" w:semiHidden="0" w:uiPriority="10" w:unhideWhenUsed="0" w:qFormat="1"/>
-    <w:lsdException w:name="Default Paragraph Font" w:uiPriority="1"/>
-    <w:lsdException w:name="Subtitle" w:semiHidden="0" w:uiPriority="11" w:unhideWhenUsed="0" w:qFormat="1"/>
-    <w:lsdException w:name="Strong" w:semiHidden="0" w:uiPriority="22" w:unhideWhenUsed="0" w:qFormat="1"/>
-    <w:lsdException w:name="Emphasis" w:semiHidden="0" w:uiPriority="20" w:unhideWhenUsed="0" w:qFormat="1"/>
-    <w:lsdException w:name="Table Grid" w:semiHidden="0" w:uiPriority="59" w:unhideWhenUsed="0"/>
-    <w:lsdException w:name="Placeholder Text" w:unhideWhenUsed="0"/>
-    <w:lsdException w:name="No Spacing" w:semiHidden="0" w:uiPriority="1" w:unhideWhenUsed="0" w:qFormat="1"/>
-    <w:lsdException w:name="Light Shading" w:semiHidden="0" w:uiPriority="60" w:unhideWhenUsed="0"/>
-    <w:lsdException w:name="Light List" w:semiHidden="0" w:uiPriority="61" w:unhideWhenUsed="0"/>
-    <w:lsdException w:name="Light Grid" w:semiHidden="0" w:uiPriority="62" w:unhideWhenUsed="0"/>
-    <w:lsdException w:name="Medium Shading 1" w:semiHidden="0" w:uiPriority="63" w:unhideWhenUsed="0"/>
-    <w:lsdException w:name="Medium Shading 2" w:semiHidden="0" w:uiPriority="64" w:unhideWhenUsed="0"/>
-    <w:lsdException w:name="Medium List 1" w:semiHidden="0" w:uiPriority="65" w:unhideWhenUsed="0"/>
-    <w:lsdException w:name="Medium List 2" w:semiHidden="0" w:uiPriority="66" w:unhideWhenUsed="0"/>
-    <w:lsdException w:name="Medium Grid 1" w:semiHidden="0" w:uiPriority="67" w:unhideWhenUsed="0"/>
-    <w:lsdException w:name="Medium Grid 2" w:semiHidden="0" w:uiPriority="68" w:unhideWhenUsed="0"/>
-    <w:lsdException w:name="Medium Grid 3" w:semiHidden="0" w:uiPriority="69" w:unhideWhenUsed="0"/>
-    <w:lsdException w:name="Dark List" w:semiHidden="0" w:uiPriority="70" w:unhideWhenUsed="0"/>
-    <w:lsdException w:name="Colorful Shading" w:semiHidden="0" w:uiPriority="71" w:unhideWhenUsed="0"/>
-    <w:lsdException w:name="Colorful List" w:semiHidden="0" w:uiPriority="72" w:unhideWhenUsed="0"/>
-    <w:lsdException w:name="Colorful Grid" w:semiHidden="0" w:uiPriority="73" w:unhideWhenUsed="0"/>
-    <w:lsdException w:name="Light Shading Accent 1" w:semiHidden="0" w:uiPriority="60" w:unhideWhenUsed="0"/>
-    <w:lsdException w:name="Light List Accent 1" w:semiHidden="0" w:uiPriority="61" w:unhideWhenUsed="0"/>
-    <w:lsdException w:name="Light Grid Accent 1" w:semiHidden="0" w:uiPriority="62" w:unhideWhenUsed="0"/>
-    <w:lsdException w:name="Medium Shading 1 Accent 1" w:semiHidden="0" w:uiPriority="63" w:unhideWhenUsed="0"/>
-    <w:lsdException w:name="Medium Shading 2 Accent 1" w:semiHidden="0" w:uiPriority="64" w:unhideWhenUsed="0"/>
-    <w:lsdException w:name="Medium List 1 Accent 1" w:semiHidden="0" w:uiPriority="65" w:unhideWhenUsed="0"/>
-    <w:lsdException w:name="Revision" w:unhideWhenUsed="0"/>
-    <w:lsdException w:name="List Paragraph" w:semiHidden="0" w:uiPriority="34" w:unhideWhenUsed="0" w:qFormat="1"/>
-    <w:lsdException w:name="Quote" w:semiHidden="0" w:uiPriority="29" w:unhideWhenUsed="0" w:qFormat="1"/>
-    <w:lsdException w:name="Intense Quote" w:semiHidden="0" w:uiPriority="30" w:unhideWhenUsed="0" w:qFormat="1"/>
-    <w:lsdException w:name="Medium List 2 Accent 1" w:semiHidden="0" w:uiPriority="66" w:unhideWhenUsed="0"/>
-    <w:lsdException w:name="Medium Grid 1 Accent 1" w:semiHidden="0" w:uiPriority="67" w:unhideWhenUsed="0"/>
-    <w:lsdException w:name="Medium Grid 2 Accent 1" w:semiHidden="0" w:uiPriority="68" w:unhideWhenUsed="0"/>
-    <w:lsdException w:name="Medium Grid 3 Accent 1" w:semiHidden="0" w:uiPriority="69" w:unhideWhenUsed="0"/>
-    <w:lsdException w:name="Dark List Accent 1" w:semiHidden="0" w:uiPriority="70" w:unhideWhenUsed="0"/>
-    <w:lsdException w:name="Colorful Shading Accent 1" w:semiHidden="0" w:uiPriority="71" w:unhideWhenUsed="0"/>
-    <w:lsdException w:name="Colorful List Accent 1" w:semiHidden="0" w:uiPriority="72" w:unhideWhenUsed="0"/>
-    <w:lsdException w:name="Colorful Grid Accent 1" w:semiHidden="0" w:uiPriority="73" w:unhideWhenUsed="0"/>
-    <w:lsdException w:name="Light Shading Accent 2" w:semiHidden="0" w:uiPriority="60" w:unhideWhenUsed="0"/>
-    <w:lsdException w:name="Light List Accent 2" w:semiHidden="0" w:uiPriority="61" w:unhideWhenUsed="0"/>
-    <w:lsdException w:name="Light Grid Accent 2" w:semiHidden="0" w:uiPriority="62" w:unhideWhenUsed="0"/>
-    <w:lsdException w:name="Medium Shading 1 Accent 2" w:semiHidden="0" w:uiPriority="63" w:unhideWhenUsed="0"/>
-    <w:lsdException w:name="Medium Shading 2 Accent 2" w:semiHidden="0" w:uiPriority="64" w:unhideWhenUsed="0"/>
-    <w:lsdException w:name="Medium List 1 Accent 2" w:semiHidden="0" w:uiPriority="65" w:unhideWhenUsed="0"/>
-    <w:lsdException w:name="Medium List 2 Accent 2" w:semiHidden="0" w:uiPriority="66" w:unhideWhenUsed="0"/>
-    <w:lsdException w:name="Medium Grid 1 Accent 2" w:semiHidden="0" w:uiPriority="67" w:unhideWhenUsed="0"/>
-    <w:lsdException w:name="Medium Grid 2 Accent 2" w:semiHidden="0" w:uiPriority="68" w:unhideWhenUsed="0"/>
-    <w:lsdException w:name="Medium Grid 3 Accent 2" w:semiHidden="0" w:uiPriority="69" w:unhideWhenUsed="0"/>
-    <w:lsdException w:name="Dark List Accent 2" w:semiHidden="0" w:uiPriority="70" w:unhideWhenUsed="0"/>
-    <w:lsdException w:name="Colorful Shading Accent 2" w:semiHidden="0" w:uiPriority="71" w:unhideWhenUsed="0"/>
-    <w:lsdException w:name="Colorful List Accent 2" w:semiHidden="0" w:uiPriority="72" w:unhideWhenUsed="0"/>
-    <w:lsdException w:name="Colorful Grid Accent 2" w:semiHidden="0" w:uiPriority="73" w:unhideWhenUsed="0"/>
-    <w:lsdException w:name="Light Shading Accent 3" w:semiHidden="0" w:uiPriority="60" w:unhideWhenUsed="0"/>
-    <w:lsdException w:name="Light List Accent 3" w:semiHidden="0" w:uiPriority="61" w:unhideWhenUsed="0"/>
-    <w:lsdException w:name="Light Grid Accent 3" w:semiHidden="0" w:uiPriority="62" w:unhideWhenUsed="0"/>
-    <w:lsdException w:name="Medium Shading 1 Accent 3" w:semiHidden="0" w:uiPriority="63" w:unhideWhenUsed="0"/>
-    <w:lsdException w:name="Medium Shading 2 Accent 3" w:semiHidden="0" w:uiPriority="64" w:unhideWhenUsed="0"/>
-    <w:lsdException w:name="Medium List 1 Accent 3" w:semiHidden="0" w:uiPriority="65" w:unhideWhenUsed="0"/>
-    <w:lsdException w:name="Medium List 2 Accent 3" w:semiHidden="0" w:uiPriority="66" w:unhideWhenUsed="0"/>
-    <w:lsdException w:name="Medium Grid 1 Accent 3" w:semiHidden="0" w:uiPriority="67" w:unhideWhenUsed="0"/>
-    <w:lsdException w:name="Medium Grid 2 Accent 3" w:semiHidden="0" w:uiPriority="68" w:unhideWhenUsed="0"/>
-    <w:lsdException w:name="Medium Grid 3 Accent 3" w:semiHidden="0" w:uiPriority="69" w:unhideWhenUsed="0"/>
-    <w:lsdException w:name="Dark List Accent 3" w:semiHidden="0" w:uiPriority="70" w:unhideWhenUsed="0"/>
-    <w:lsdException w:name="Colorful Shading Accent 3" w:semiHidden="0" w:uiPriority="71" w:unhideWhenUsed="0"/>
-    <w:lsdException w:name="Colorful List Accent 3" w:semiHidden="0" w:uiPriority="72" w:unhideWhenUsed="0"/>
-    <w:lsdException w:name="Colorful Grid Accent 3" w:semiHidden="0" w:uiPriority="73" w:unhideWhenUsed="0"/>
-    <w:lsdException w:name="Light Shading Accent 4" w:semiHidden="0" w:uiPriority="60" w:unhideWhenUsed="0"/>
-    <w:lsdException w:name="Light List Accent 4" w:semiHidden="0" w:uiPriority="61" w:unhideWhenUsed="0"/>
-    <w:lsdException w:name="Light Grid Accent 4" w:semiHidden="0" w:uiPriority="62" w:unhideWhenUsed="0"/>
-    <w:lsdException w:name="Medium Shading 1 Accent 4" w:semiHidden="0" w:uiPriority="63" w:unhideWhenUsed="0"/>
-    <w:lsdException w:name="Medium Shading 2 Accent 4" w:semiHidden="0" w:uiPriority="64" w:unhideWhenUsed="0"/>
-    <w:lsdException w:name="Medium List 1 Accent 4" w:semiHidden="0" w:uiPriority="65" w:unhideWhenUsed="0"/>
-    <w:lsdException w:name="Medium List 2 Accent 4" w:semiHidden="0" w:uiPriority="66" w:unhideWhenUsed="0"/>
-    <w:lsdException w:name="Medium Grid 1 Accent 4" w:semiHidden="0" w:uiPriority="67" w:unhideWhenUsed="0"/>
-    <w:lsdException w:name="Medium Grid 2 Accent 4" w:semiHidden="0" w:uiPriority="68" w:unhideWhenUsed="0"/>
-    <w:lsdException w:name="Medium Grid 3 Accent 4" w:semiHidden="0" w:uiPriority="69" w:unhideWhenUsed="0"/>
-    <w:lsdException w:name="Dark List Accent 4" w:semiHidden="0" w:uiPriority="70" w:unhideWhenUsed="0"/>
-    <w:lsdException w:name="Colorful Shading Accent 4" w:semiHidden="0" w:uiPriority="71" w:unhideWhenUsed="0"/>
-    <w:lsdException w:name="Colorful List Accent 4" w:semiHidden="0" w:uiPriority="72" w:unhideWhenUsed="0"/>
-    <w:lsdException w:name="Colorful Grid Accent 4" w:semiHidden="0" w:uiPriority="73" w:unhideWhenUsed="0"/>
-    <w:lsdException w:name="Light Shading Accent 5" w:semiHidden="0" w:uiPriority="60" w:unhideWhenUsed="0"/>
-    <w:lsdException w:name="Light List Accent 5" w:semiHidden="0" w:uiPriority="61" w:unhideWhenUsed="0"/>
-    <w:lsdException w:name="Light Grid Accent 5" w:semiHidden="0" w:uiPriority="62" w:unhideWhenUsed="0"/>
-    <w:lsdException w:name="Medium Shading 1 Accent 5" w:semiHidden="0" w:uiPriority="63" w:unhideWhenUsed="0"/>
-    <w:lsdException w:name="Medium Shading 2 Accent 5" w:semiHidden="0" w:uiPriority="64" w:unhideWhenUsed="0"/>
-    <w:lsdException w:name="Medium List 1 Accent 5" w:semiHidden="0" w:uiPriority="65" w:unhideWhenUsed="0"/>
-    <w:lsdException w:name="Medium List 2 Accent 5" w:semiHidden="0" w:uiPriority="66" w:unhideWhenUsed="0"/>
-    <w:lsdException w:name="Medium Grid 1 Accent 5" w:semiHidden="0" w:uiPriority="67" w:unhideWhenUsed="0"/>
-    <w:lsdException w:name="Medium Grid 2 Accent 5" w:semiHidden="0" w:uiPriority="68" w:unhideWhenUsed="0"/>
-    <w:lsdException w:name="Medium Grid 3 Accent 5" w:semiHidden="0" w:uiPriority="69" w:unhideWhenUsed="0"/>
-    <w:lsdException w:name="Dark List Accent 5" w:semiHidden="0" w:uiPriority="70" w:unhideWhenUsed="0"/>
-    <w:lsdException w:name="Colorful Shading Accent 5" w:semiHidden="0" w:uiPriority="71" w:unhideWhenUsed="0"/>
-    <w:lsdException w:name="Colorful List Accent 5" w:semiHidden="0" w:uiPriority="72" w:unhideWhenUsed="0"/>
-    <w:lsdException w:name="Colorful Grid Accent 5" w:semiHidden="0" w:uiPriority="73" w:unhideWhenUsed="0"/>
-    <w:lsdException w:name="Light Shading Accent 6" w:semiHidden="0" w:uiPriority="60" w:unhideWhenUsed="0"/>
-    <w:lsdException w:name="Light List Accent 6" w:semiHidden="0" w:uiPriority="61" w:unhideWhenUsed="0"/>
-    <w:lsdException w:name="Light Grid Accent 6" w:semiHidden="0" w:uiPriority="62" w:unhideWhenUsed="0"/>
-    <w:lsdException w:name="Medium Shading 1 Accent 6" w:semiHidden="0" w:uiPriority="63" w:unhideWhenUsed="0"/>
-    <w:lsdException w:name="Medium Shading 2 Accent 6" w:semiHidden="0" w:uiPriority="64" w:unhideWhenUsed="0"/>
-    <w:lsdException w:name="Medium List 1 Accent 6" w:semiHidden="0" w:uiPriority="65" w:unhideWhenUsed="0"/>
-    <w:lsdException w:name="Medium List 2 Accent 6" w:semiHidden="0" w:uiPriority="66" w:unhideWhenUsed="0"/>
-    <w:lsdException w:name="Medium Grid 1 Accent 6" w:semiHidden="0" w:uiPriority="67" w:unhideWhenUsed="0"/>
-    <w:lsdException w:name="Medium Grid 2 Accent 6" w:semiHidden="0" w:uiPriority="68" w:unhideWhenUsed="0"/>
-    <w:lsdException w:name="Medium Grid 3 Accent 6" w:semiHidden="0" w:uiPriority="69" w:unhideWhenUsed="0"/>
-    <w:lsdException w:name="Dark List Accent 6" w:semiHidden="0" w:uiPriority="70" w:unhideWhenUsed="0"/>
-    <w:lsdException w:name="Colorful Shading Accent 6" w:semiHidden="0" w:uiPriority="71" w:unhideWhenUsed="0"/>
-    <w:lsdException w:name="Colorful List Accent 6" w:semiHidden="0" w:uiPriority="72" w:unhideWhenUsed="0"/>
-    <w:lsdException w:name="Colorful Grid Accent 6" w:semiHidden="0" w:uiPriority="73" w:unhideWhenUsed="0"/>
-    <w:lsdException w:name="Subtle Emphasis" w:semiHidden="0" w:uiPriority="19" w:unhideWhenUsed="0" w:qFormat="1"/>
-    <w:lsdException w:name="Intense Emphasis" w:semiHidden="0" w:uiPriority="21" w:unhideWhenUsed="0" w:qFormat="1"/>
-    <w:lsdException w:name="Subtle Reference" w:semiHidden="0" w:uiPriority="31" w:unhideWhenUsed="0" w:qFormat="1"/>
-    <w:lsdException w:name="Intense Reference" w:semiHidden="0" w:uiPriority="32" w:unhideWhenUsed="0" w:qFormat="1"/>
-    <w:lsdException w:name="Book Title" w:semiHidden="0" w:uiPriority="33" w:unhideWhenUsed="0" w:qFormat="1"/>
-    <w:lsdException w:name="Bibliography" w:uiPriority="37"/>
-    <w:lsdException w:name="TOC Heading" w:uiPriority="39" w:qFormat="1"/>
+  <w:latentStyles w:defLockedState="0" w:defUIPriority="99" w:defSemiHidden="0" w:defUnhideWhenUsed="0" w:defQFormat="0" w:count="376">
+    <w:lsdException w:name="Normal" w:uiPriority="0" w:qFormat="1"/>
+    <w:lsdException w:name="heading 1" w:uiPriority="9" w:qFormat="1"/>
+    <w:lsdException w:name="heading 2" w:semiHidden="1" w:uiPriority="9" w:unhideWhenUsed="1" w:qFormat="1"/>
+    <w:lsdException w:name="heading 3" w:semiHidden="1" w:uiPriority="9" w:unhideWhenUsed="1" w:qFormat="1"/>
+    <w:lsdException w:name="heading 4" w:semiHidden="1" w:uiPriority="9" w:unhideWhenUsed="1" w:qFormat="1"/>
+    <w:lsdException w:name="heading 5" w:semiHidden="1" w:uiPriority="9" w:unhideWhenUsed="1" w:qFormat="1"/>
+    <w:lsdException w:name="heading 6" w:semiHidden="1" w:uiPriority="9" w:unhideWhenUsed="1" w:qFormat="1"/>
+    <w:lsdException w:name="heading 7" w:semiHidden="1" w:uiPriority="9" w:unhideWhenUsed="1" w:qFormat="1"/>
+    <w:lsdException w:name="heading 8" w:semiHidden="1" w:uiPriority="9" w:unhideWhenUsed="1" w:qFormat="1"/>
+    <w:lsdException w:name="heading 9" w:semiHidden="1" w:uiPriority="9" w:unhideWhenUsed="1" w:qFormat="1"/>
+    <w:lsdException w:name="index 1" w:semiHidden="1" w:unhideWhenUsed="1"/>
+    <w:lsdException w:name="index 2" w:semiHidden="1" w:unhideWhenUsed="1"/>
+    <w:lsdException w:name="index 3" w:semiHidden="1" w:unhideWhenUsed="1"/>
+    <w:lsdException w:name="index 4" w:semiHidden="1" w:unhideWhenUsed="1"/>
+    <w:lsdException w:name="index 5" w:semiHidden="1" w:unhideWhenUsed="1"/>
+    <w:lsdException w:name="index 6" w:semiHidden="1" w:unhideWhenUsed="1"/>
+    <w:lsdException w:name="index 7" w:semiHidden="1" w:unhideWhenUsed="1"/>
+    <w:lsdException w:name="index 8" w:semiHidden="1" w:unhideWhenUsed="1"/>
+    <w:lsdException w:name="index 9" w:semiHidden="1" w:unhideWhenUsed="1"/>
+    <w:lsdException w:name="toc 1" w:semiHidden="1" w:uiPriority="39" w:unhideWhenUsed="1"/>
+    <w:lsdException w:name="toc 2" w:semiHidden="1" w:uiPriority="39" w:unhideWhenUsed="1"/>
+    <w:lsdException w:name="toc 3" w:semiHidden="1" w:uiPriority="39" w:unhideWhenUsed="1"/>
+    <w:lsdException w:name="toc 4" w:semiHidden="1" w:uiPriority="39" w:unhideWhenUsed="1"/>
+    <w:lsdException w:name="toc 5" w:semiHidden="1" w:uiPriority="39" w:unhideWhenUsed="1"/>
+    <w:lsdException w:name="toc 6" w:semiHidden="1" w:uiPriority="39" w:unhideWhenUsed="1"/>
+    <w:lsdException w:name="toc 7" w:semiHidden="1" w:uiPriority="39" w:unhideWhenUsed="1"/>
+    <w:lsdException w:name="toc 8" w:semiHidden="1" w:uiPriority="39" w:unhideWhenUsed="1"/>
+    <w:lsdException w:name="toc 9" w:semiHidden="1" w:uiPriority="39" w:unhideWhenUsed="1"/>
+    <w:lsdException w:name="Normal Indent" w:semiHidden="1" w:unhideWhenUsed="1"/>
+    <w:lsdException w:name="footnote text" w:semiHidden="1" w:unhideWhenUsed="1"/>
+    <w:lsdException w:name="annotation text" w:semiHidden="1" w:unhideWhenUsed="1"/>
+    <w:lsdException w:name="header" w:semiHidden="1" w:unhideWhenUsed="1"/>
+    <w:lsdException w:name="footer" w:semiHidden="1" w:unhideWhenUsed="1"/>
+    <w:lsdException w:name="index heading" w:semiHidden="1" w:unhideWhenUsed="1"/>
+    <w:lsdException w:name="caption" w:semiHidden="1" w:uiPriority="35" w:unhideWhenUsed="1" w:qFormat="1"/>
+    <w:lsdException w:name="table of figures" w:semiHidden="1" w:unhideWhenUsed="1"/>
+    <w:lsdException w:name="envelope address" w:semiHidden="1" w:unhideWhenUsed="1"/>
+    <w:lsdException w:name="envelope return" w:semiHidden="1" w:unhideWhenUsed="1"/>
+    <w:lsdException w:name="footnote reference" w:semiHidden="1" w:unhideWhenUsed="1"/>
+    <w:lsdException w:name="annotation reference" w:semiHidden="1" w:unhideWhenUsed="1"/>
+    <w:lsdException w:name="line number" w:semiHidden="1" w:unhideWhenUsed="1"/>
+    <w:lsdException w:name="page number" w:semiHidden="1" w:unhideWhenUsed="1"/>
+    <w:lsdException w:name="endnote reference" w:semiHidden="1" w:unhideWhenUsed="1"/>
+    <w:lsdException w:name="endnote text" w:semiHidden="1" w:unhideWhenUsed="1"/>
+    <w:lsdException w:name="table of authorities" w:semiHidden="1" w:unhideWhenUsed="1"/>
+    <w:lsdException w:name="macro" w:semiHidden="1" w:unhideWhenUsed="1"/>
+    <w:lsdException w:name="toa heading" w:semiHidden="1" w:unhideWhenUsed="1"/>
+    <w:lsdException w:name="List" w:semiHidden="1" w:unhideWhenUsed="1"/>
+    <w:lsdException w:name="List Bullet" w:semiHidden="1" w:unhideWhenUsed="1"/>
+    <w:lsdException w:name="List Number" w:semiHidden="1" w:unhideWhenUsed="1"/>
+    <w:lsdException w:name="List 2" w:semiHidden="1" w:unhideWhenUsed="1"/>
+    <w:lsdException w:name="List 3" w:semiHidden="1" w:unhideWhenUsed="1"/>
+    <w:lsdException w:name="List 4" w:semiHidden="1" w:unhideWhenUsed="1"/>
+    <w:lsdException w:name="List 5" w:semiHidden="1" w:unhideWhenUsed="1"/>
+    <w:lsdException w:name="List Bullet 2" w:semiHidden="1" w:unhideWhenUsed="1"/>
+    <w:lsdException w:name="List Bullet 3" w:semiHidden="1" w:unhideWhenUsed="1"/>
+    <w:lsdException w:name="List Bullet 4" w:semiHidden="1" w:unhideWhenUsed="1"/>
+    <w:lsdException w:name="List Bullet 5" w:semiHidden="1" w:unhideWhenUsed="1"/>
+    <w:lsdException w:name="List Number 2" w:semiHidden="1" w:unhideWhenUsed="1"/>
+    <w:lsdException w:name="List Number 3" w:semiHidden="1" w:unhideWhenUsed="1"/>
+    <w:lsdException w:name="List Number 4" w:semiHidden="1" w:unhideWhenUsed="1"/>
+    <w:lsdException w:name="List Number 5" w:semiHidden="1" w:unhideWhenUsed="1"/>
+    <w:lsdException w:name="Title" w:uiPriority="10" w:qFormat="1"/>
+    <w:lsdException w:name="Closing" w:semiHidden="1" w:unhideWhenUsed="1"/>
+    <w:lsdException w:name="Signature" w:semiHidden="1" w:unhideWhenUsed="1"/>
+    <w:lsdException w:name="Default Paragraph Font" w:semiHidden="1" w:uiPriority="1" w:unhideWhenUsed="1"/>
+    <w:lsdException w:name="Body Text" w:semiHidden="1" w:unhideWhenUsed="1"/>
+    <w:lsdException w:name="Body Text Indent" w:semiHidden="1" w:unhideWhenUsed="1"/>
+    <w:lsdException w:name="List Continue" w:semiHidden="1" w:unhideWhenUsed="1"/>
+    <w:lsdException w:name="List Continue 2" w:semiHidden="1" w:unhideWhenUsed="1"/>
+    <w:lsdException w:name="List Continue 3" w:semiHidden="1" w:unhideWhenUsed="1"/>
+    <w:lsdException w:name="List Continue 4" w:semiHidden="1" w:unhideWhenUsed="1"/>
+    <w:lsdException w:name="List Continue 5" w:semiHidden="1" w:unhideWhenUsed="1"/>
+    <w:lsdException w:name="Message Header" w:semiHidden="1" w:unhideWhenUsed="1"/>
+    <w:lsdException w:name="Subtitle" w:uiPriority="11" w:qFormat="1"/>
+    <w:lsdException w:name="Salutation" w:semiHidden="1" w:unhideWhenUsed="1"/>
+    <w:lsdException w:name="Date" w:semiHidden="1" w:unhideWhenUsed="1"/>
+    <w:lsdException w:name="Body Text First Indent" w:semiHidden="1" w:unhideWhenUsed="1"/>
+    <w:lsdException w:name="Body Text First Indent 2" w:semiHidden="1" w:unhideWhenUsed="1"/>
+    <w:lsdException w:name="Note Heading" w:semiHidden="1" w:unhideWhenUsed="1"/>
+    <w:lsdException w:name="Body Text 2" w:semiHidden="1" w:unhideWhenUsed="1"/>
+    <w:lsdException w:name="Body Text 3" w:semiHidden="1" w:unhideWhenUsed="1"/>
+    <w:lsdException w:name="Body Text Indent 2" w:semiHidden="1" w:unhideWhenUsed="1"/>
+    <w:lsdException w:name="Body Text Indent 3" w:semiHidden="1" w:unhideWhenUsed="1"/>
+    <w:lsdException w:name="Block Text" w:semiHidden="1" w:unhideWhenUsed="1"/>
+    <w:lsdException w:name="Hyperlink" w:semiHidden="1" w:unhideWhenUsed="1"/>
+    <w:lsdException w:name="FollowedHyperlink" w:semiHidden="1" w:unhideWhenUsed="1"/>
+    <w:lsdException w:name="Strong" w:uiPriority="22" w:qFormat="1"/>
+    <w:lsdException w:name="Emphasis" w:uiPriority="20" w:qFormat="1"/>
+    <w:lsdException w:name="Document Map" w:semiHidden="1" w:unhideWhenUsed="1"/>
+    <w:lsdException w:name="Plain Text" w:semiHidden="1" w:unhideWhenUsed="1"/>
+    <w:lsdException w:name="E-mail Signature" w:semiHidden="1" w:unhideWhenUsed="1"/>
+    <w:lsdException w:name="HTML Top of Form" w:semiHidden="1" w:unhideWhenUsed="1"/>
+    <w:lsdException w:name="HTML Bottom of Form" w:semiHidden="1" w:unhideWhenUsed="1"/>
+    <w:lsdException w:name="Normal (Web)" w:semiHidden="1" w:unhideWhenUsed="1"/>
+    <w:lsdException w:name="HTML Acronym" w:semiHidden="1" w:unhideWhenUsed="1"/>
+    <w:lsdException w:name="HTML Address" w:semiHidden="1" w:unhideWhenUsed="1"/>
+    <w:lsdException w:name="HTML Cite" w:semiHidden="1" w:unhideWhenUsed="1"/>
+    <w:lsdException w:name="HTML Code" w:semiHidden="1" w:unhideWhenUsed="1"/>
+    <w:lsdException w:name="HTML Definition" w:semiHidden="1" w:unhideWhenUsed="1"/>
+    <w:lsdException w:name="HTML Keyboard" w:semiHidden="1" w:unhideWhenUsed="1"/>
+    <w:lsdException w:name="HTML Preformatted" w:semiHidden="1" w:unhideWhenUsed="1"/>
+    <w:lsdException w:name="HTML Sample" w:semiHidden="1" w:unhideWhenUsed="1"/>
+    <w:lsdException w:name="HTML Typewriter" w:semiHidden="1" w:unhideWhenUsed="1"/>
+    <w:lsdException w:name="HTML Variable" w:semiHidden="1" w:unhideWhenUsed="1"/>
+    <w:lsdException w:name="Normal Table" w:semiHidden="1" w:unhideWhenUsed="1"/>
+    <w:lsdException w:name="annotation subject" w:semiHidden="1" w:unhideWhenUsed="1"/>
+    <w:lsdException w:name="No List" w:semiHidden="1" w:unhideWhenUsed="1"/>
+    <w:lsdException w:name="Outline List 1" w:semiHidden="1" w:unhideWhenUsed="1"/>
+    <w:lsdException w:name="Outline List 2" w:semiHidden="1" w:unhideWhenUsed="1"/>
+    <w:lsdException w:name="Outline List 3" w:semiHidden="1" w:unhideWhenUsed="1"/>
+    <w:lsdException w:name="Table Simple 1" w:semiHidden="1" w:unhideWhenUsed="1"/>
+    <w:lsdException w:name="Table Simple 2" w:semiHidden="1" w:unhideWhenUsed="1"/>
+    <w:lsdException w:name="Table Simple 3" w:semiHidden="1" w:unhideWhenUsed="1"/>
+    <w:lsdException w:name="Table Classic 1" w:semiHidden="1" w:unhideWhenUsed="1"/>
+    <w:lsdException w:name="Table Classic 2" w:semiHidden="1" w:unhideWhenUsed="1"/>
+    <w:lsdException w:name="Table Classic 3" w:semiHidden="1" w:unhideWhenUsed="1"/>
+    <w:lsdException w:name="Table Classic 4" w:semiHidden="1" w:unhideWhenUsed="1"/>
+    <w:lsdException w:name="Table Colorful 1" w:semiHidden="1" w:unhideWhenUsed="1"/>
+    <w:lsdException w:name="Table Colorful 2" w:semiHidden="1" w:unhideWhenUsed="1"/>
+    <w:lsdException w:name="Table Colorful 3" w:semiHidden="1" w:unhideWhenUsed="1"/>
+    <w:lsdException w:name="Table Columns 1" w:semiHidden="1" w:unhideWhenUsed="1"/>
+    <w:lsdException w:name="Table Columns 2" w:semiHidden="1" w:unhideWhenUsed="1"/>
+    <w:lsdException w:name="Table Columns 3" w:semiHidden="1" w:unhideWhenUsed="1"/>
+    <w:lsdException w:name="Table Columns 4" w:semiHidden="1" w:unhideWhenUsed="1"/>
+    <w:lsdException w:name="Table Columns 5" w:semiHidden="1" w:unhideWhenUsed="1"/>
+    <w:lsdException w:name="Table Grid 1" w:semiHidden="1" w:unhideWhenUsed="1"/>
+    <w:lsdException w:name="Table Grid 2" w:semiHidden="1" w:unhideWhenUsed="1"/>
+    <w:lsdException w:name="Table Grid 3" w:semiHidden="1" w:unhideWhenUsed="1"/>
+    <w:lsdException w:name="Table Grid 4" w:semiHidden="1" w:unhideWhenUsed="1"/>
+    <w:lsdException w:name="Table Grid 5" w:semiHidden="1" w:unhideWhenUsed="1"/>
+    <w:lsdException w:name="Table Grid 6" w:semiHidden="1" w:unhideWhenUsed="1"/>
+    <w:lsdException w:name="Table Grid 7" w:semiHidden="1" w:unhideWhenUsed="1"/>
+    <w:lsdException w:name="Table Grid 8" w:semiHidden="1" w:unhideWhenUsed="1"/>
+    <w:lsdException w:name="Table List 1" w:semiHidden="1" w:unhideWhenUsed="1"/>
+    <w:lsdException w:name="Table List 2" w:semiHidden="1" w:unhideWhenUsed="1"/>
+    <w:lsdException w:name="Table List 3" w:semiHidden="1" w:unhideWhenUsed="1"/>
+    <w:lsdException w:name="Table List 4" w:semiHidden="1" w:unhideWhenUsed="1"/>
+    <w:lsdException w:name="Table List 5" w:semiHidden="1" w:unhideWhenUsed="1"/>
+    <w:lsdException w:name="Table List 6" w:semiHidden="1" w:unhideWhenUsed="1"/>
+    <w:lsdException w:name="Table List 7" w:semiHidden="1" w:unhideWhenUsed="1"/>
+    <w:lsdException w:name="Table List 8" w:semiHidden="1" w:unhideWhenUsed="1"/>
+    <w:lsdException w:name="Table 3D effects 1" w:semiHidden="1" w:unhideWhenUsed="1"/>
+    <w:lsdException w:name="Table 3D effects 2" w:semiHidden="1" w:unhideWhenUsed="1"/>
+    <w:lsdException w:name="Table 3D effects 3" w:semiHidden="1" w:unhideWhenUsed="1"/>
+    <w:lsdException w:name="Table Contemporary" w:semiHidden="1" w:unhideWhenUsed="1"/>
+    <w:lsdException w:name="Table Elegant" w:semiHidden="1" w:unhideWhenUsed="1"/>
+    <w:lsdException w:name="Table Professional" w:semiHidden="1" w:unhideWhenUsed="1"/>
+    <w:lsdException w:name="Table Subtle 1" w:semiHidden="1" w:unhideWhenUsed="1"/>
+    <w:lsdException w:name="Table Subtle 2" w:semiHidden="1" w:unhideWhenUsed="1"/>
+    <w:lsdException w:name="Table Web 1" w:semiHidden="1" w:unhideWhenUsed="1"/>
+    <w:lsdException w:name="Table Web 2" w:semiHidden="1" w:unhideWhenUsed="1"/>
+    <w:lsdException w:name="Table Web 3" w:semiHidden="1" w:unhideWhenUsed="1"/>
+    <w:lsdException w:name="Balloon Text" w:semiHidden="1" w:unhideWhenUsed="1"/>
+    <w:lsdException w:name="Table Grid" w:semiHidden="1" w:uiPriority="59" w:unhideWhenUsed="1"/>
+    <w:lsdException w:name="Table Theme" w:semiHidden="1" w:unhideWhenUsed="1"/>
+    <w:lsdException w:name="Placeholder Text" w:semiHidden="1"/>
+    <w:lsdException w:name="No Spacing" w:uiPriority="1" w:qFormat="1"/>
+    <w:lsdException w:name="Light Shading" w:uiPriority="60"/>
+    <w:lsdException w:name="Light List" w:uiPriority="61"/>
+    <w:lsdException w:name="Light Grid" w:uiPriority="62"/>
+    <w:lsdException w:name="Medium Shading 1" w:uiPriority="63"/>
+    <w:lsdException w:name="Medium Shading 2" w:uiPriority="64"/>
+    <w:lsdException w:name="Medium List 1" w:uiPriority="65"/>
+    <w:lsdException w:name="Medium List 2" w:uiPriority="66"/>
+    <w:lsdException w:name="Medium Grid 1" w:uiPriority="67"/>
+    <w:lsdException w:name="Medium Grid 2" w:uiPriority="68"/>
+    <w:lsdException w:name="Medium Grid 3" w:uiPriority="69"/>
+    <w:lsdException w:name="Dark List" w:uiPriority="70"/>
+    <w:lsdException w:name="Colorful Shading" w:uiPriority="71"/>
+    <w:lsdException w:name="Colorful List" w:uiPriority="72"/>
+    <w:lsdException w:name="Colorful Grid" w:uiPriority="73"/>
+    <w:lsdException w:name="Light Shading Accent 1" w:uiPriority="60"/>
+    <w:lsdException w:name="Light List Accent 1" w:uiPriority="61"/>
+    <w:lsdException w:name="Light Grid Accent 1" w:uiPriority="62"/>
+    <w:lsdException w:name="Medium Shading 1 Accent 1" w:uiPriority="63"/>
+    <w:lsdException w:name="Medium Shading 2 Accent 1" w:uiPriority="64"/>
+    <w:lsdException w:name="Medium List 1 Accent 1" w:uiPriority="65"/>
+    <w:lsdException w:name="Revision" w:semiHidden="1"/>
+    <w:lsdException w:name="List Paragraph" w:uiPriority="34" w:qFormat="1"/>
+    <w:lsdException w:name="Quote" w:uiPriority="29" w:qFormat="1"/>
+    <w:lsdException w:name="Intense Quote" w:uiPriority="30" w:qFormat="1"/>
+    <w:lsdException w:name="Medium List 2 Accent 1" w:uiPriority="66"/>
+    <w:lsdException w:name="Medium Grid 1 Accent 1" w:uiPriority="67"/>
+    <w:lsdException w:name="Medium Grid 2 Accent 1" w:uiPriority="68"/>
+    <w:lsdException w:name="Medium Grid 3 Accent 1" w:uiPriority="69"/>
+    <w:lsdException w:name="Dark List Accent 1" w:uiPriority="70"/>
+    <w:lsdException w:name="Colorful Shading Accent 1" w:uiPriority="71"/>
+    <w:lsdException w:name="Colorful List Accent 1" w:uiPriority="72"/>
+    <w:lsdException w:name="Colorful Grid Accent 1" w:uiPriority="73"/>
+    <w:lsdException w:name="Light Shading Accent 2" w:uiPriority="60"/>
+    <w:lsdException w:name="Light List Accent 2" w:uiPriority="61"/>
+    <w:lsdException w:name="Light Grid Accent 2" w:uiPriority="62"/>
+    <w:lsdException w:name="Medium Shading 1 Accent 2" w:uiPriority="63"/>
+    <w:lsdException w:name="Medium Shading 2 Accent 2" w:uiPriority="64"/>
+    <w:lsdException w:name="Medium List 1 Accent 2" w:uiPriority="65"/>
+    <w:lsdException w:name="Medium List 2 Accent 2" w:uiPriority="66"/>
+    <w:lsdException w:name="Medium Grid 1 Accent 2" w:uiPriority="67"/>
+    <w:lsdException w:name="Medium Grid 2 Accent 2" w:uiPriority="68"/>
+    <w:lsdException w:name="Medium Grid 3 Accent 2" w:uiPriority="69"/>
+    <w:lsdException w:name="Dark List Accent 2" w:uiPriority="70"/>
+    <w:lsdException w:name="Colorful Shading Accent 2" w:uiPriority="71"/>
+    <w:lsdException w:name="Colorful List Accent 2" w:uiPriority="72"/>
+    <w:lsdException w:name="Colorful Grid Accent 2" w:uiPriority="73"/>
+    <w:lsdException w:name="Light Shading Accent 3" w:uiPriority="60"/>
+    <w:lsdException w:name="Light List Accent 3" w:uiPriority="61"/>
+    <w:lsdException w:name="Light Grid Accent 3" w:uiPriority="62"/>
+    <w:lsdException w:name="Medium Shading 1 Accent 3" w:uiPriority="63"/>
+    <w:lsdException w:name="Medium Shading 2 Accent 3" w:uiPriority="64"/>
+    <w:lsdException w:name="Medium List 1 Accent 3" w:uiPriority="65"/>
+    <w:lsdException w:name="Medium List 2 Accent 3" w:uiPriority="66"/>
+    <w:lsdException w:name="Medium Grid 1 Accent 3" w:uiPriority="67"/>
+    <w:lsdException w:name="Medium Grid 2 Accent 3" w:uiPriority="68"/>
+    <w:lsdException w:name="Medium Grid 3 Accent 3" w:uiPriority="69"/>
+    <w:lsdException w:name="Dark List Accent 3" w:uiPriority="70"/>
+    <w:lsdException w:name="Colorful Shading Accent 3" w:uiPriority="71"/>
+    <w:lsdException w:name="Colorful List Accent 3" w:uiPriority="72"/>
+    <w:lsdException w:name="Colorful Grid Accent 3" w:uiPriority="73"/>
+    <w:lsdException w:name="Light Shading Accent 4" w:uiPriority="60"/>
+    <w:lsdException w:name="Light List Accent 4" w:uiPriority="61"/>
+    <w:lsdException w:name="Light Grid Accent 4" w:uiPriority="62"/>
+    <w:lsdException w:name="Medium Shading 1 Accent 4" w:uiPriority="63"/>
+    <w:lsdException w:name="Medium Shading 2 Accent 4" w:uiPriority="64"/>
+    <w:lsdException w:name="Medium List 1 Accent 4" w:uiPriority="65"/>
+    <w:lsdException w:name="Medium List 2 Accent 4" w:uiPriority="66"/>
+    <w:lsdException w:name="Medium Grid 1 Accent 4" w:uiPriority="67"/>
+    <w:lsdException w:name="Medium Grid 2 Accent 4" w:uiPriority="68"/>
+    <w:lsdException w:name="Medium Grid 3 Accent 4" w:uiPriority="69"/>
+    <w:lsdException w:name="Dark List Accent 4" w:uiPriority="70"/>
+    <w:lsdException w:name="Colorful Shading Accent 4" w:uiPriority="71"/>
+    <w:lsdException w:name="Colorful List Accent 4" w:uiPriority="72"/>
+    <w:lsdException w:name="Colorful Grid Accent 4" w:uiPriority="73"/>
+    <w:lsdException w:name="Light Shading Accent 5" w:uiPriority="60"/>
+    <w:lsdException w:name="Light List Accent 5" w:uiPriority="61"/>
+    <w:lsdException w:name="Light Grid Accent 5" w:uiPriority="62"/>
+    <w:lsdException w:name="Medium Shading 1 Accent 5" w:uiPriority="63"/>
+    <w:lsdException w:name="Medium Shading 2 Accent 5" w:uiPriority="64"/>
+    <w:lsdException w:name="Medium List 1 Accent 5" w:uiPriority="65"/>
+    <w:lsdException w:name="Medium List 2 Accent 5" w:uiPriority="66"/>
+    <w:lsdException w:name="Medium Grid 1 Accent 5" w:uiPriority="67"/>
+    <w:lsdException w:name="Medium Grid 2 Accent 5" w:uiPriority="68"/>
+    <w:lsdException w:name="Medium Grid 3 Accent 5" w:uiPriority="69"/>
+    <w:lsdException w:name="Dark List Accent 5" w:uiPriority="70"/>
+    <w:lsdException w:name="Colorful Shading Accent 5" w:uiPriority="71"/>
+    <w:lsdException w:name="Colorful List Accent 5" w:uiPriority="72"/>
+    <w:lsdException w:name="Colorful Grid Accent 5" w:uiPriority="73"/>
+    <w:lsdException w:name="Light Shading Accent 6" w:uiPriority="60"/>
+    <w:lsdException w:name="Light List Accent 6" w:uiPriority="61"/>
+    <w:lsdException w:name="Light Grid Accent 6" w:uiPriority="62"/>
+    <w:lsdException w:name="Medium Shading 1 Accent 6" w:uiPriority="63"/>
+    <w:lsdException w:name="Medium Shading 2 Accent 6" w:uiPriority="64"/>
+    <w:lsdException w:name="Medium List 1 Accent 6" w:uiPriority="65"/>
+    <w:lsdException w:name="Medium List 2 Accent 6" w:uiPriority="66"/>
+    <w:lsdException w:name="Medium Grid 1 Accent 6" w:uiPriority="67"/>
+    <w:lsdException w:name="Medium Grid 2 Accent 6" w:uiPriority="68"/>
+    <w:lsdException w:name="Medium Grid 3 Accent 6" w:uiPriority="69"/>
+    <w:lsdException w:name="Dark List Accent 6" w:uiPriority="70"/>
+    <w:lsdException w:name="Colorful Shading Accent 6" w:uiPriority="71"/>
+    <w:lsdException w:name="Colorful List Accent 6" w:uiPriority="72"/>
+    <w:lsdException w:name="Colorful Grid Accent 6" w:uiPriority="73"/>
+    <w:lsdException w:name="Subtle Emphasis" w:uiPriority="19" w:qFormat="1"/>
+    <w:lsdException w:name="Intense Emphasis" w:uiPriority="21" w:qFormat="1"/>
+    <w:lsdException w:name="Subtle Reference" w:uiPriority="31" w:qFormat="1"/>
+    <w:lsdException w:name="Intense Reference" w:uiPriority="32" w:qFormat="1"/>
+    <w:lsdException w:name="Book Title" w:uiPriority="33" w:qFormat="1"/>
+    <w:lsdException w:name="Bibliography" w:semiHidden="1" w:uiPriority="37" w:unhideWhenUsed="1"/>
+    <w:lsdException w:name="TOC Heading" w:semiHidden="1" w:uiPriority="39" w:unhideWhenUsed="1" w:qFormat="1"/>
+    <w:lsdException w:name="Plain Table 1" w:uiPriority="41"/>
+    <w:lsdException w:name="Plain Table 2" w:uiPriority="42"/>
+    <w:lsdException w:name="Plain Table 3" w:uiPriority="43"/>
+    <w:lsdException w:name="Plain Table 4" w:uiPriority="44"/>
+    <w:lsdException w:name="Plain Table 5" w:uiPriority="45"/>
+    <w:lsdException w:name="Grid Table Light" w:uiPriority="40"/>
+    <w:lsdException w:name="Grid Table 1 Light" w:uiPriority="46"/>
+    <w:lsdException w:name="Grid Table 2" w:uiPriority="47"/>
+    <w:lsdException w:name="Grid Table 3" w:uiPriority="48"/>
+    <w:lsdException w:name="Grid Table 4" w:uiPriority="49"/>
+    <w:lsdException w:name="Grid Table 5 Dark" w:uiPriority="50"/>
+    <w:lsdException w:name="Grid Table 6 Colorful" w:uiPriority="51"/>
+    <w:lsdException w:name="Grid Table 7 Colorful" w:uiPriority="52"/>
+    <w:lsdException w:name="Grid Table 1 Light Accent 1" w:uiPriority="46"/>
+    <w:lsdException w:name="Grid Table 2 Accent 1" w:uiPriority="47"/>
+    <w:lsdException w:name="Grid Table 3 Accent 1" w:uiPriority="48"/>
+    <w:lsdException w:name="Grid Table 4 Accent 1" w:uiPriority="49"/>
+    <w:lsdException w:name="Grid Table 5 Dark Accent 1" w:uiPriority="50"/>
+    <w:lsdException w:name="Grid Table 6 Colorful Accent 1" w:uiPriority="51"/>
+    <w:lsdException w:name="Grid Table 7 Colorful Accent 1" w:uiPriority="52"/>
+    <w:lsdException w:name="Grid Table 1 Light Accent 2" w:uiPriority="46"/>
+    <w:lsdException w:name="Grid Table 2 Accent 2" w:uiPriority="47"/>
+    <w:lsdException w:name="Grid Table 3 Accent 2" w:uiPriority="48"/>
+    <w:lsdException w:name="Grid Table 4 Accent 2" w:uiPriority="49"/>
+    <w:lsdException w:name="Grid Table 5 Dark Accent 2" w:uiPriority="50"/>
+    <w:lsdException w:name="Grid Table 6 Colorful Accent 2" w:uiPriority="51"/>
+    <w:lsdException w:name="Grid Table 7 Colorful Accent 2" w:uiPriority="52"/>
+    <w:lsdException w:name="Grid Table 1 Light Accent 3" w:uiPriority="46"/>
+    <w:lsdException w:name="Grid Table 2 Accent 3" w:uiPriority="47"/>
+    <w:lsdException w:name="Grid Table 3 Accent 3" w:uiPriority="48"/>
+    <w:lsdException w:name="Grid Table 4 Accent 3" w:uiPriority="49"/>
+    <w:lsdException w:name="Grid Table 5 Dark Accent 3" w:uiPriority="50"/>
+    <w:lsdException w:name="Grid Table 6 Colorful Accent 3" w:uiPriority="51"/>
+    <w:lsdException w:name="Grid Table 7 Colorful Accent 3" w:uiPriority="52"/>
+    <w:lsdException w:name="Grid Table 1 Light Accent 4" w:uiPriority="46"/>
+    <w:lsdException w:name="Grid Table 2 Accent 4" w:uiPriority="47"/>
+    <w:lsdException w:name="Grid Table 3 Accent 4" w:uiPriority="48"/>
+    <w:lsdException w:name="Grid Table 4 Accent 4" w:uiPriority="49"/>
+    <w:lsdException w:name="Grid Table 5 Dark Accent 4" w:uiPriority="50"/>
+    <w:lsdException w:name="Grid Table 6 Colorful Accent 4" w:uiPriority="51"/>
+    <w:lsdException w:name="Grid Table 7 Colorful Accent 4" w:uiPriority="52"/>
+    <w:lsdException w:name="Grid Table 1 Light Accent 5" w:uiPriority="46"/>
+    <w:lsdException w:name="Grid Table 2 Accent 5" w:uiPriority="47"/>
+    <w:lsdException w:name="Grid Table 3 Accent 5" w:uiPriority="48"/>
+    <w:lsdException w:name="Grid Table 4 Accent 5" w:uiPriority="49"/>
+    <w:lsdException w:name="Grid Table 5 Dark Accent 5" w:uiPriority="50"/>
+    <w:lsdException w:name="Grid Table 6 Colorful Accent 5" w:uiPriority="51"/>
+    <w:lsdException w:name="Grid Table 7 Colorful Accent 5" w:uiPriority="52"/>
+    <w:lsdException w:name="Grid Table 1 Light Accent 6" w:uiPriority="46"/>
+    <w:lsdException w:name="Grid Table 2 Accent 6" w:uiPriority="47"/>
+    <w:lsdException w:name="Grid Table 3 Accent 6" w:uiPriority="48"/>
+    <w:lsdException w:name="Grid Table 4 Accent 6" w:uiPriority="49"/>
+    <w:lsdException w:name="Grid Table 5 Dark Accent 6" w:uiPriority="50"/>
+    <w:lsdException w:name="Grid Table 6 Colorful Accent 6" w:uiPriority="51"/>
+    <w:lsdException w:name="Grid Table 7 Colorful Accent 6" w:uiPriority="52"/>
+    <w:lsdException w:name="List Table 1 Light" w:uiPriority="46"/>
+    <w:lsdException w:name="List Table 2" w:uiPriority="47"/>
+    <w:lsdException w:name="List Table 3" w:uiPriority="48"/>
+    <w:lsdException w:name="List Table 4" w:uiPriority="49"/>
+    <w:lsdException w:name="List Table 5 Dark" w:uiPriority="50"/>
+    <w:lsdException w:name="List Table 6 Colorful" w:uiPriority="51"/>
+    <w:lsdException w:name="List Table 7 Colorful" w:uiPriority="52"/>
+    <w:lsdException w:name="List Table 1 Light Accent 1" w:uiPriority="46"/>
+    <w:lsdException w:name="List Table 2 Accent 1" w:uiPriority="47"/>
+    <w:lsdException w:name="List Table 3 Accent 1" w:uiPriority="48"/>
+    <w:lsdException w:name="List Table 4 Accent 1" w:uiPriority="49"/>
+    <w:lsdException w:name="List Table 5 Dark Accent 1" w:uiPriority="50"/>
+    <w:lsdException w:name="List Table 6 Colorful Accent 1" w:uiPriority="51"/>
+    <w:lsdException w:name="List Table 7 Colorful Accent 1" w:uiPriority="52"/>
+    <w:lsdException w:name="List Table 1 Light Accent 2" w:uiPriority="46"/>
+    <w:lsdException w:name="List Table 2 Accent 2" w:uiPriority="47"/>
+    <w:lsdException w:name="List Table 3 Accent 2" w:uiPriority="48"/>
+    <w:lsdException w:name="List Table 4 Accent 2" w:uiPriority="49"/>
+    <w:lsdException w:name="List Table 5 Dark Accent 2" w:uiPriority="50"/>
+    <w:lsdException w:name="List Table 6 Colorful Accent 2" w:uiPriority="51"/>
+    <w:lsdException w:name="List Table 7 Colorful Accent 2" w:uiPriority="52"/>
+    <w:lsdException w:name="List Table 1 Light Accent 3" w:uiPriority="46"/>
+    <w:lsdException w:name="List Table 2 Accent 3" w:uiPriority="47"/>
+    <w:lsdException w:name="List Table 3 Accent 3" w:uiPriority="48"/>
+    <w:lsdException w:name="List Table 4 Accent 3" w:uiPriority="49"/>
+    <w:lsdException w:name="List Table 5 Dark Accent 3" w:uiPriority="50"/>
+    <w:lsdException w:name="List Table 6 Colorful Accent 3" w:uiPriority="51"/>
+    <w:lsdException w:name="List Table 7 Colorful Accent 3" w:uiPriority="52"/>
+    <w:lsdException w:name="List Table 1 Light Accent 4" w:uiPriority="46"/>
+    <w:lsdException w:name="List Table 2 Accent 4" w:uiPriority="47"/>
+    <w:lsdException w:name="List Table 3 Accent 4" w:uiPriority="48"/>
+    <w:lsdException w:name="List Table 4 Accent 4" w:uiPriority="49"/>
+    <w:lsdException w:name="List Table 5 Dark Accent 4" w:uiPriority="50"/>
+    <w:lsdException w:name="List Table 6 Colorful Accent 4" w:uiPriority="51"/>
+    <w:lsdException w:name="List Table 7 Colorful Accent 4" w:uiPriority="52"/>
+    <w:lsdException w:name="List Table 1 Light Accent 5" w:uiPriority="46"/>
+    <w:lsdException w:name="List Table 2 Accent 5" w:uiPriority="47"/>
+    <w:lsdException w:name="List Table 3 Accent 5" w:uiPriority="48"/>
+    <w:lsdException w:name="List Table 4 Accent 5" w:uiPriority="49"/>
+    <w:lsdException w:name="List Table 5 Dark Accent 5" w:uiPriority="50"/>
+    <w:lsdException w:name="List Table 6 Colorful Accent 5" w:uiPriority="51"/>
+    <w:lsdException w:name="List Table 7 Colorful Accent 5" w:uiPriority="52"/>
+    <w:lsdException w:name="List Table 1 Light Accent 6" w:uiPriority="46"/>
+    <w:lsdException w:name="List Table 2 Accent 6" w:uiPriority="47"/>
+    <w:lsdException w:name="List Table 3 Accent 6" w:uiPriority="48"/>
+    <w:lsdException w:name="List Table 4 Accent 6" w:uiPriority="49"/>
+    <w:lsdException w:name="List Table 5 Dark Accent 6" w:uiPriority="50"/>
+    <w:lsdException w:name="List Table 6 Colorful Accent 6" w:uiPriority="51"/>
+    <w:lsdException w:name="List Table 7 Colorful Accent 6" w:uiPriority="52"/>
+    <w:lsdException w:name="Mention" w:semiHidden="1" w:unhideWhenUsed="1"/>
+    <w:lsdException w:name="Smart Hyperlink" w:semiHidden="1" w:unhideWhenUsed="1"/>
+    <w:lsdException w:name="Hashtag" w:semiHidden="1" w:unhideWhenUsed="1"/>
+    <w:lsdException w:name="Unresolved Mention" w:semiHidden="1" w:unhideWhenUsed="1"/>
+    <w:lsdException w:name="Smart Link" w:semiHidden="1" w:unhideWhenUsed="1"/>
   </w:latentStyles>
   <w:style w:type="paragraph" w:default="1" w:styleId="Normal">
     <w:name w:val="Normal"/>
@@ -3182,7 +4467,7 @@
 </file>
 
 <file path=word/glossary/document.xml><?xml version="1.0" encoding="utf-8"?>
-<w:glossaryDocument xmlns:wpc="http://schemas.microsoft.com/office/word/2010/wordprocessingCanvas" xmlns:mc="http://schemas.openxmlformats.org/markup-compatibility/2006" xmlns:o="urn:schemas-microsoft-com:office:office" xmlns:r="http://schemas.openxmlformats.org/officeDocument/2006/relationships" xmlns:m="http://schemas.openxmlformats.org/officeDocument/2006/math" xmlns:v="urn:schemas-microsoft-com:vml" xmlns:wp14="http://schemas.microsoft.com/office/word/2010/wordprocessingDrawing" xmlns:wp="http://schemas.openxmlformats.org/drawingml/2006/wordprocessingDrawing" xmlns:w10="urn:schemas-microsoft-com:office:word" xmlns:w="http://schemas.openxmlformats.org/wordprocessingml/2006/main" xmlns:w14="http://schemas.microsoft.com/office/word/2010/wordml" xmlns:wpg="http://schemas.microsoft.com/office/word/2010/wordprocessingGroup" xmlns:wpi="http://schemas.microsoft.com/office/word/2010/wordprocessingInk" xmlns:wne="http://schemas.microsoft.com/office/word/2006/wordml" xmlns:wps="http://schemas.microsoft.com/office/word/2010/wordprocessingShape" mc:Ignorable="w14 wp14">
+<w:glossaryDocument xmlns:wpc="http://schemas.microsoft.com/office/word/2010/wordprocessingCanvas" xmlns:cx="http://schemas.microsoft.com/office/drawing/2014/chartex" xmlns:cx1="http://schemas.microsoft.com/office/drawing/2015/9/8/chartex" xmlns:cx2="http://schemas.microsoft.com/office/drawing/2015/10/21/chartex" xmlns:cx3="http://schemas.microsoft.com/office/drawing/2016/5/9/chartex" xmlns:cx4="http://schemas.microsoft.com/office/drawing/2016/5/10/chartex" xmlns:cx5="http://schemas.microsoft.com/office/drawing/2016/5/11/chartex" xmlns:cx6="http://schemas.microsoft.com/office/drawing/2016/5/12/chartex" xmlns:cx7="http://schemas.microsoft.com/office/drawing/2016/5/13/chartex" xmlns:cx8="http://schemas.microsoft.com/office/drawing/2016/5/14/chartex" xmlns:mc="http://schemas.openxmlformats.org/markup-compatibility/2006" xmlns:aink="http://schemas.microsoft.com/office/drawing/2016/ink" xmlns:am3d="http://schemas.microsoft.com/office/drawing/2017/model3d" xmlns:o="urn:schemas-microsoft-com:office:office" xmlns:r="http://schemas.openxmlformats.org/officeDocument/2006/relationships" xmlns:m="http://schemas.openxmlformats.org/officeDocument/2006/math" xmlns:v="urn:schemas-microsoft-com:vml" xmlns:wp14="http://schemas.microsoft.com/office/word/2010/wordprocessingDrawing" xmlns:wp="http://schemas.openxmlformats.org/drawingml/2006/wordprocessingDrawing" xmlns:w10="urn:schemas-microsoft-com:office:word" xmlns:w="http://schemas.openxmlformats.org/wordprocessingml/2006/main" xmlns:w14="http://schemas.microsoft.com/office/word/2010/wordml" xmlns:w15="http://schemas.microsoft.com/office/word/2012/wordml" xmlns:w16cex="http://schemas.microsoft.com/office/word/2018/wordml/cex" xmlns:w16cid="http://schemas.microsoft.com/office/word/2016/wordml/cid" xmlns:w16="http://schemas.microsoft.com/office/word/2018/wordml" xmlns:w16sdtdh="http://schemas.microsoft.com/office/word/2020/wordml/sdtdatahash" xmlns:w16se="http://schemas.microsoft.com/office/word/2015/wordml/symex" xmlns:wpg="http://schemas.microsoft.com/office/word/2010/wordprocessingGroup" xmlns:wpi="http://schemas.microsoft.com/office/word/2010/wordprocessingInk" xmlns:wne="http://schemas.microsoft.com/office/word/2006/wordml" xmlns:wps="http://schemas.microsoft.com/office/word/2010/wordprocessingShape" mc:Ignorable="w14 w15 w16se w16cid w16 w16cex w16sdtdh wp14">
   <w:docParts>
     <w:docPart>
       <w:docPartPr>
@@ -3305,23 +4590,23 @@
 </file>
 
 <file path=word/glossary/fontTable.xml><?xml version="1.0" encoding="utf-8"?>
-<w:fonts xmlns:mc="http://schemas.openxmlformats.org/markup-compatibility/2006" xmlns:r="http://schemas.openxmlformats.org/officeDocument/2006/relationships" xmlns:w="http://schemas.openxmlformats.org/wordprocessingml/2006/main" xmlns:w14="http://schemas.microsoft.com/office/word/2010/wordml" mc:Ignorable="w14">
+<w:fonts xmlns:mc="http://schemas.openxmlformats.org/markup-compatibility/2006" xmlns:r="http://schemas.openxmlformats.org/officeDocument/2006/relationships" xmlns:w="http://schemas.openxmlformats.org/wordprocessingml/2006/main" xmlns:w14="http://schemas.microsoft.com/office/word/2010/wordml" xmlns:w15="http://schemas.microsoft.com/office/word/2012/wordml" xmlns:w16cex="http://schemas.microsoft.com/office/word/2018/wordml/cex" xmlns:w16cid="http://schemas.microsoft.com/office/word/2016/wordml/cid" xmlns:w16="http://schemas.microsoft.com/office/word/2018/wordml" xmlns:w16sdtdh="http://schemas.microsoft.com/office/word/2020/wordml/sdtdatahash" xmlns:w16se="http://schemas.microsoft.com/office/word/2015/wordml/symex" mc:Ignorable="w14 w15 w16se w16cid w16 w16cex w16sdtdh">
   <w:font w:name="Calibri">
     <w:panose1 w:val="020F0502020204030204"/>
     <w:charset w:val="00"/>
     <w:family w:val="swiss"/>
     <w:pitch w:val="variable"/>
-    <w:sig w:usb0="E10002FF" w:usb1="4000ACFF" w:usb2="00000009" w:usb3="00000000" w:csb0="0000019F" w:csb1="00000000"/>
+    <w:sig w:usb0="E4002EFF" w:usb1="C000247B" w:usb2="00000009" w:usb3="00000000" w:csb0="000001FF" w:csb1="00000000"/>
   </w:font>
   <w:font w:name="Times New Roman">
     <w:panose1 w:val="02020603050405020304"/>
     <w:charset w:val="00"/>
     <w:family w:val="roman"/>
     <w:pitch w:val="variable"/>
-    <w:sig w:usb0="E0002AFF" w:usb1="C0007841" w:usb2="00000009" w:usb3="00000000" w:csb0="000001FF" w:csb1="00000000"/>
+    <w:sig w:usb0="E0002EFF" w:usb1="C000785B" w:usb2="00000009" w:usb3="00000000" w:csb0="000001FF" w:csb1="00000000"/>
   </w:font>
   <w:font w:name="Janson Text LT Std">
-    <w:altName w:val="Janson Text LT Std"/>
+    <w:altName w:val="Cambria"/>
     <w:panose1 w:val="00000000000000000000"/>
     <w:charset w:val="00"/>
     <w:family w:val="roman"/>
@@ -3341,13 +4626,20 @@
     <w:charset w:val="00"/>
     <w:family w:val="roman"/>
     <w:pitch w:val="variable"/>
-    <w:sig w:usb0="E00002FF" w:usb1="400004FF" w:usb2="00000000" w:usb3="00000000" w:csb0="0000019F" w:csb1="00000000"/>
+    <w:sig w:usb0="E00006FF" w:usb1="420024FF" w:usb2="02000000" w:usb3="00000000" w:csb0="0000019F" w:csb1="00000000"/>
+  </w:font>
+  <w:font w:name="Calibri Light">
+    <w:panose1 w:val="020F0302020204030204"/>
+    <w:charset w:val="00"/>
+    <w:family w:val="swiss"/>
+    <w:pitch w:val="variable"/>
+    <w:sig w:usb0="E4002EFF" w:usb1="C000247B" w:usb2="00000009" w:usb3="00000000" w:csb0="000001FF" w:csb1="00000000"/>
   </w:font>
 </w:fonts>
 </file>
 
 <file path=word/glossary/settings.xml><?xml version="1.0" encoding="utf-8"?>
-<w:settings xmlns:mc="http://schemas.openxmlformats.org/markup-compatibility/2006" xmlns:o="urn:schemas-microsoft-com:office:office" xmlns:r="http://schemas.openxmlformats.org/officeDocument/2006/relationships" xmlns:m="http://schemas.openxmlformats.org/officeDocument/2006/math" xmlns:v="urn:schemas-microsoft-com:vml" xmlns:w10="urn:schemas-microsoft-com:office:word" xmlns:w="http://schemas.openxmlformats.org/wordprocessingml/2006/main" xmlns:w14="http://schemas.microsoft.com/office/word/2010/wordml" xmlns:sl="http://schemas.openxmlformats.org/schemaLibrary/2006/main" mc:Ignorable="w14">
+<w:settings xmlns:mc="http://schemas.openxmlformats.org/markup-compatibility/2006" xmlns:o="urn:schemas-microsoft-com:office:office" xmlns:r="http://schemas.openxmlformats.org/officeDocument/2006/relationships" xmlns:m="http://schemas.openxmlformats.org/officeDocument/2006/math" xmlns:v="urn:schemas-microsoft-com:vml" xmlns:w10="urn:schemas-microsoft-com:office:word" xmlns:w="http://schemas.openxmlformats.org/wordprocessingml/2006/main" xmlns:w14="http://schemas.microsoft.com/office/word/2010/wordml" xmlns:w15="http://schemas.microsoft.com/office/word/2012/wordml" xmlns:w16cex="http://schemas.microsoft.com/office/word/2018/wordml/cex" xmlns:w16cid="http://schemas.microsoft.com/office/word/2016/wordml/cid" xmlns:w16="http://schemas.microsoft.com/office/word/2018/wordml" xmlns:w16sdtdh="http://schemas.microsoft.com/office/word/2020/wordml/sdtdatahash" xmlns:w16se="http://schemas.microsoft.com/office/word/2015/wordml/symex" xmlns:sl="http://schemas.openxmlformats.org/schemaLibrary/2006/main" mc:Ignorable="w14 w15 w16se w16cid w16 w16cex w16sdtdh">
   <w:view w:val="normal"/>
   <w:revisionView w:markup="0" w:comments="0" w:insDel="0" w:formatting="0" w:inkAnnotations="0"/>
   <w:defaultTabStop w:val="720"/>
@@ -3355,11 +4647,14 @@
   <w:compat>
     <w:useFELayout/>
     <w:compatSetting w:name="compatibilityMode" w:uri="http://schemas.microsoft.com/office/word" w:val="12"/>
+    <w:compatSetting w:name="useWord2013TrackBottomHyphenation" w:uri="http://schemas.microsoft.com/office/word" w:val="1"/>
   </w:compat>
   <w:rsids>
     <w:rsidRoot w:val="006C2D0C"/>
+    <w:rsid w:val="005928F1"/>
     <w:rsid w:val="005C552F"/>
     <w:rsid w:val="006C2D0C"/>
+    <w:rsid w:val="008D6AD1"/>
   </w:rsids>
   <m:mathPr>
     <m:mathFont m:val="Cambria Math"/>
@@ -3382,7 +4677,7 @@
 </file>
 
 <file path=word/glossary/styles.xml><?xml version="1.0" encoding="utf-8"?>
-<w:styles xmlns:mc="http://schemas.openxmlformats.org/markup-compatibility/2006" xmlns:r="http://schemas.openxmlformats.org/officeDocument/2006/relationships" xmlns:w="http://schemas.openxmlformats.org/wordprocessingml/2006/main" xmlns:w14="http://schemas.microsoft.com/office/word/2010/wordml" mc:Ignorable="w14">
+<w:styles xmlns:mc="http://schemas.openxmlformats.org/markup-compatibility/2006" xmlns:r="http://schemas.openxmlformats.org/officeDocument/2006/relationships" xmlns:w="http://schemas.openxmlformats.org/wordprocessingml/2006/main" xmlns:w14="http://schemas.microsoft.com/office/word/2010/wordml" xmlns:w15="http://schemas.microsoft.com/office/word/2012/wordml" xmlns:w16cex="http://schemas.microsoft.com/office/word/2018/wordml/cex" xmlns:w16cid="http://schemas.microsoft.com/office/word/2016/wordml/cid" xmlns:w16="http://schemas.microsoft.com/office/word/2018/wordml" xmlns:w16sdtdh="http://schemas.microsoft.com/office/word/2020/wordml/sdtdatahash" xmlns:w16se="http://schemas.microsoft.com/office/word/2015/wordml/symex" mc:Ignorable="w14 w15 w16se w16cid w16 w16cex w16sdtdh">
   <w:docDefaults>
     <w:rPrDefault>
       <w:rPr>
@@ -3398,144 +4693,383 @@
       </w:pPr>
     </w:pPrDefault>
   </w:docDefaults>
-  <w:latentStyles w:defLockedState="0" w:defUIPriority="99" w:defSemiHidden="1" w:defUnhideWhenUsed="1" w:defQFormat="0" w:count="267">
-    <w:lsdException w:name="Normal" w:semiHidden="0" w:uiPriority="0" w:unhideWhenUsed="0" w:qFormat="1"/>
-    <w:lsdException w:name="heading 1" w:semiHidden="0" w:uiPriority="9" w:unhideWhenUsed="0" w:qFormat="1"/>
-    <w:lsdException w:name="heading 2" w:uiPriority="9" w:qFormat="1"/>
-    <w:lsdException w:name="heading 3" w:uiPriority="9" w:qFormat="1"/>
-    <w:lsdException w:name="heading 4" w:uiPriority="9" w:qFormat="1"/>
-    <w:lsdException w:name="heading 5" w:uiPriority="9" w:qFormat="1"/>
-    <w:lsdException w:name="heading 6" w:uiPriority="9" w:qFormat="1"/>
-    <w:lsdException w:name="heading 7" w:uiPriority="9" w:qFormat="1"/>
-    <w:lsdException w:name="heading 8" w:uiPriority="9" w:qFormat="1"/>
-    <w:lsdException w:name="heading 9" w:uiPriority="9" w:qFormat="1"/>
-    <w:lsdException w:name="toc 1" w:uiPriority="39"/>
-    <w:lsdException w:name="toc 2" w:uiPriority="39"/>
-    <w:lsdException w:name="toc 3" w:uiPriority="39"/>
-    <w:lsdException w:name="toc 4" w:uiPriority="39"/>
-    <w:lsdException w:name="toc 5" w:uiPriority="39"/>
-    <w:lsdException w:name="toc 6" w:uiPriority="39"/>
-    <w:lsdException w:name="toc 7" w:uiPriority="39"/>
-    <w:lsdException w:name="toc 8" w:uiPriority="39"/>
-    <w:lsdException w:name="toc 9" w:uiPriority="39"/>
-    <w:lsdException w:name="caption" w:uiPriority="35" w:qFormat="1"/>
-    <w:lsdException w:name="Title" w:semiHidden="0" w:uiPriority="10" w:unhideWhenUsed="0" w:qFormat="1"/>
-    <w:lsdException w:name="Default Paragraph Font" w:uiPriority="1"/>
-    <w:lsdException w:name="Subtitle" w:semiHidden="0" w:uiPriority="11" w:unhideWhenUsed="0" w:qFormat="1"/>
-    <w:lsdException w:name="Strong" w:semiHidden="0" w:uiPriority="22" w:unhideWhenUsed="0" w:qFormat="1"/>
-    <w:lsdException w:name="Emphasis" w:semiHidden="0" w:uiPriority="20" w:unhideWhenUsed="0" w:qFormat="1"/>
-    <w:lsdException w:name="Table Grid" w:semiHidden="0" w:uiPriority="59" w:unhideWhenUsed="0"/>
-    <w:lsdException w:name="Placeholder Text" w:unhideWhenUsed="0"/>
-    <w:lsdException w:name="No Spacing" w:semiHidden="0" w:uiPriority="1" w:unhideWhenUsed="0" w:qFormat="1"/>
-    <w:lsdException w:name="Light Shading" w:semiHidden="0" w:uiPriority="60" w:unhideWhenUsed="0"/>
-    <w:lsdException w:name="Light List" w:semiHidden="0" w:uiPriority="61" w:unhideWhenUsed="0"/>
-    <w:lsdException w:name="Light Grid" w:semiHidden="0" w:uiPriority="62" w:unhideWhenUsed="0"/>
-    <w:lsdException w:name="Medium Shading 1" w:semiHidden="0" w:uiPriority="63" w:unhideWhenUsed="0"/>
-    <w:lsdException w:name="Medium Shading 2" w:semiHidden="0" w:uiPriority="64" w:unhideWhenUsed="0"/>
-    <w:lsdException w:name="Medium List 1" w:semiHidden="0" w:uiPriority="65" w:unhideWhenUsed="0"/>
-    <w:lsdException w:name="Medium List 2" w:semiHidden="0" w:uiPriority="66" w:unhideWhenUsed="0"/>
-    <w:lsdException w:name="Medium Grid 1" w:semiHidden="0" w:uiPriority="67" w:unhideWhenUsed="0"/>
-    <w:lsdException w:name="Medium Grid 2" w:semiHidden="0" w:uiPriority="68" w:unhideWhenUsed="0"/>
-    <w:lsdException w:name="Medium Grid 3" w:semiHidden="0" w:uiPriority="69" w:unhideWhenUsed="0"/>
-    <w:lsdException w:name="Dark List" w:semiHidden="0" w:uiPriority="70" w:unhideWhenUsed="0"/>
-    <w:lsdException w:name="Colorful Shading" w:semiHidden="0" w:uiPriority="71" w:unhideWhenUsed="0"/>
-    <w:lsdException w:name="Colorful List" w:semiHidden="0" w:uiPriority="72" w:unhideWhenUsed="0"/>
-    <w:lsdException w:name="Colorful Grid" w:semiHidden="0" w:uiPriority="73" w:unhideWhenUsed="0"/>
-    <w:lsdException w:name="Light Shading Accent 1" w:semiHidden="0" w:uiPriority="60" w:unhideWhenUsed="0"/>
-    <w:lsdException w:name="Light List Accent 1" w:semiHidden="0" w:uiPriority="61" w:unhideWhenUsed="0"/>
-    <w:lsdException w:name="Light Grid Accent 1" w:semiHidden="0" w:uiPriority="62" w:unhideWhenUsed="0"/>
-    <w:lsdException w:name="Medium Shading 1 Accent 1" w:semiHidden="0" w:uiPriority="63" w:unhideWhenUsed="0"/>
-    <w:lsdException w:name="Medium Shading 2 Accent 1" w:semiHidden="0" w:uiPriority="64" w:unhideWhenUsed="0"/>
-    <w:lsdException w:name="Medium List 1 Accent 1" w:semiHidden="0" w:uiPriority="65" w:unhideWhenUsed="0"/>
-    <w:lsdException w:name="Revision" w:unhideWhenUsed="0"/>
-    <w:lsdException w:name="List Paragraph" w:semiHidden="0" w:uiPriority="34" w:unhideWhenUsed="0" w:qFormat="1"/>
-    <w:lsdException w:name="Quote" w:semiHidden="0" w:uiPriority="29" w:unhideWhenUsed="0" w:qFormat="1"/>
-    <w:lsdException w:name="Intense Quote" w:semiHidden="0" w:uiPriority="30" w:unhideWhenUsed="0" w:qFormat="1"/>
-    <w:lsdException w:name="Medium List 2 Accent 1" w:semiHidden="0" w:uiPriority="66" w:unhideWhenUsed="0"/>
-    <w:lsdException w:name="Medium Grid 1 Accent 1" w:semiHidden="0" w:uiPriority="67" w:unhideWhenUsed="0"/>
-    <w:lsdException w:name="Medium Grid 2 Accent 1" w:semiHidden="0" w:uiPriority="68" w:unhideWhenUsed="0"/>
-    <w:lsdException w:name="Medium Grid 3 Accent 1" w:semiHidden="0" w:uiPriority="69" w:unhideWhenUsed="0"/>
-    <w:lsdException w:name="Dark List Accent 1" w:semiHidden="0" w:uiPriority="70" w:unhideWhenUsed="0"/>
-    <w:lsdException w:name="Colorful Shading Accent 1" w:semiHidden="0" w:uiPriority="71" w:unhideWhenUsed="0"/>
-    <w:lsdException w:name="Colorful List Accent 1" w:semiHidden="0" w:uiPriority="72" w:unhideWhenUsed="0"/>
-    <w:lsdException w:name="Colorful Grid Accent 1" w:semiHidden="0" w:uiPriority="73" w:unhideWhenUsed="0"/>
-    <w:lsdException w:name="Light Shading Accent 2" w:semiHidden="0" w:uiPriority="60" w:unhideWhenUsed="0"/>
-    <w:lsdException w:name="Light List Accent 2" w:semiHidden="0" w:uiPriority="61" w:unhideWhenUsed="0"/>
-    <w:lsdException w:name="Light Grid Accent 2" w:semiHidden="0" w:uiPriority="62" w:unhideWhenUsed="0"/>
-    <w:lsdException w:name="Medium Shading 1 Accent 2" w:semiHidden="0" w:uiPriority="63" w:unhideWhenUsed="0"/>
-    <w:lsdException w:name="Medium Shading 2 Accent 2" w:semiHidden="0" w:uiPriority="64" w:unhideWhenUsed="0"/>
-    <w:lsdException w:name="Medium List 1 Accent 2" w:semiHidden="0" w:uiPriority="65" w:unhideWhenUsed="0"/>
-    <w:lsdException w:name="Medium List 2 Accent 2" w:semiHidden="0" w:uiPriority="66" w:unhideWhenUsed="0"/>
-    <w:lsdException w:name="Medium Grid 1 Accent 2" w:semiHidden="0" w:uiPriority="67" w:unhideWhenUsed="0"/>
-    <w:lsdException w:name="Medium Grid 2 Accent 2" w:semiHidden="0" w:uiPriority="68" w:unhideWhenUsed="0"/>
-    <w:lsdException w:name="Medium Grid 3 Accent 2" w:semiHidden="0" w:uiPriority="69" w:unhideWhenUsed="0"/>
-    <w:lsdException w:name="Dark List Accent 2" w:semiHidden="0" w:uiPriority="70" w:unhideWhenUsed="0"/>
-    <w:lsdException w:name="Colorful Shading Accent 2" w:semiHidden="0" w:uiPriority="71" w:unhideWhenUsed="0"/>
-    <w:lsdException w:name="Colorful List Accent 2" w:semiHidden="0" w:uiPriority="72" w:unhideWhenUsed="0"/>
-    <w:lsdException w:name="Colorful Grid Accent 2" w:semiHidden="0" w:uiPriority="73" w:unhideWhenUsed="0"/>
-    <w:lsdException w:name="Light Shading Accent 3" w:semiHidden="0" w:uiPriority="60" w:unhideWhenUsed="0"/>
-    <w:lsdException w:name="Light List Accent 3" w:semiHidden="0" w:uiPriority="61" w:unhideWhenUsed="0"/>
-    <w:lsdException w:name="Light Grid Accent 3" w:semiHidden="0" w:uiPriority="62" w:unhideWhenUsed="0"/>
-    <w:lsdException w:name="Medium Shading 1 Accent 3" w:semiHidden="0" w:uiPriority="63" w:unhideWhenUsed="0"/>
-    <w:lsdException w:name="Medium Shading 2 Accent 3" w:semiHidden="0" w:uiPriority="64" w:unhideWhenUsed="0"/>
-    <w:lsdException w:name="Medium List 1 Accent 3" w:semiHidden="0" w:uiPriority="65" w:unhideWhenUsed="0"/>
-    <w:lsdException w:name="Medium List 2 Accent 3" w:semiHidden="0" w:uiPriority="66" w:unhideWhenUsed="0"/>
-    <w:lsdException w:name="Medium Grid 1 Accent 3" w:semiHidden="0" w:uiPriority="67" w:unhideWhenUsed="0"/>
-    <w:lsdException w:name="Medium Grid 2 Accent 3" w:semiHidden="0" w:uiPriority="68" w:unhideWhenUsed="0"/>
-    <w:lsdException w:name="Medium Grid 3 Accent 3" w:semiHidden="0" w:uiPriority="69" w:unhideWhenUsed="0"/>
-    <w:lsdException w:name="Dark List Accent 3" w:semiHidden="0" w:uiPriority="70" w:unhideWhenUsed="0"/>
-    <w:lsdException w:name="Colorful Shading Accent 3" w:semiHidden="0" w:uiPriority="71" w:unhideWhenUsed="0"/>
-    <w:lsdException w:name="Colorful List Accent 3" w:semiHidden="0" w:uiPriority="72" w:unhideWhenUsed="0"/>
-    <w:lsdException w:name="Colorful Grid Accent 3" w:semiHidden="0" w:uiPriority="73" w:unhideWhenUsed="0"/>
-    <w:lsdException w:name="Light Shading Accent 4" w:semiHidden="0" w:uiPriority="60" w:unhideWhenUsed="0"/>
-    <w:lsdException w:name="Light List Accent 4" w:semiHidden="0" w:uiPriority="61" w:unhideWhenUsed="0"/>
-    <w:lsdException w:name="Light Grid Accent 4" w:semiHidden="0" w:uiPriority="62" w:unhideWhenUsed="0"/>
-    <w:lsdException w:name="Medium Shading 1 Accent 4" w:semiHidden="0" w:uiPriority="63" w:unhideWhenUsed="0"/>
-    <w:lsdException w:name="Medium Shading 2 Accent 4" w:semiHidden="0" w:uiPriority="64" w:unhideWhenUsed="0"/>
-    <w:lsdException w:name="Medium List 1 Accent 4" w:semiHidden="0" w:uiPriority="65" w:unhideWhenUsed="0"/>
-    <w:lsdException w:name="Medium List 2 Accent 4" w:semiHidden="0" w:uiPriority="66" w:unhideWhenUsed="0"/>
-    <w:lsdException w:name="Medium Grid 1 Accent 4" w:semiHidden="0" w:uiPriority="67" w:unhideWhenUsed="0"/>
-    <w:lsdException w:name="Medium Grid 2 Accent 4" w:semiHidden="0" w:uiPriority="68" w:unhideWhenUsed="0"/>
-    <w:lsdException w:name="Medium Grid 3 Accent 4" w:semiHidden="0" w:uiPriority="69" w:unhideWhenUsed="0"/>
-    <w:lsdException w:name="Dark List Accent 4" w:semiHidden="0" w:uiPriority="70" w:unhideWhenUsed="0"/>
-    <w:lsdException w:name="Colorful Shading Accent 4" w:semiHidden="0" w:uiPriority="71" w:unhideWhenUsed="0"/>
-    <w:lsdException w:name="Colorful List Accent 4" w:semiHidden="0" w:uiPriority="72" w:unhideWhenUsed="0"/>
-    <w:lsdException w:name="Colorful Grid Accent 4" w:semiHidden="0" w:uiPriority="73" w:unhideWhenUsed="0"/>
-    <w:lsdException w:name="Light Shading Accent 5" w:semiHidden="0" w:uiPriority="60" w:unhideWhenUsed="0"/>
-    <w:lsdException w:name="Light List Accent 5" w:semiHidden="0" w:uiPriority="61" w:unhideWhenUsed="0"/>
-    <w:lsdException w:name="Light Grid Accent 5" w:semiHidden="0" w:uiPriority="62" w:unhideWhenUsed="0"/>
-    <w:lsdException w:name="Medium Shading 1 Accent 5" w:semiHidden="0" w:uiPriority="63" w:unhideWhenUsed="0"/>
-    <w:lsdException w:name="Medium Shading 2 Accent 5" w:semiHidden="0" w:uiPriority="64" w:unhideWhenUsed="0"/>
-    <w:lsdException w:name="Medium List 1 Accent 5" w:semiHidden="0" w:uiPriority="65" w:unhideWhenUsed="0"/>
-    <w:lsdException w:name="Medium List 2 Accent 5" w:semiHidden="0" w:uiPriority="66" w:unhideWhenUsed="0"/>
-    <w:lsdException w:name="Medium Grid 1 Accent 5" w:semiHidden="0" w:uiPriority="67" w:unhideWhenUsed="0"/>
-    <w:lsdException w:name="Medium Grid 2 Accent 5" w:semiHidden="0" w:uiPriority="68" w:unhideWhenUsed="0"/>
-    <w:lsdException w:name="Medium Grid 3 Accent 5" w:semiHidden="0" w:uiPriority="69" w:unhideWhenUsed="0"/>
-    <w:lsdException w:name="Dark List Accent 5" w:semiHidden="0" w:uiPriority="70" w:unhideWhenUsed="0"/>
-    <w:lsdException w:name="Colorful Shading Accent 5" w:semiHidden="0" w:uiPriority="71" w:unhideWhenUsed="0"/>
-    <w:lsdException w:name="Colorful List Accent 5" w:semiHidden="0" w:uiPriority="72" w:unhideWhenUsed="0"/>
-    <w:lsdException w:name="Colorful Grid Accent 5" w:semiHidden="0" w:uiPriority="73" w:unhideWhenUsed="0"/>
-    <w:lsdException w:name="Light Shading Accent 6" w:semiHidden="0" w:uiPriority="60" w:unhideWhenUsed="0"/>
-    <w:lsdException w:name="Light List Accent 6" w:semiHidden="0" w:uiPriority="61" w:unhideWhenUsed="0"/>
-    <w:lsdException w:name="Light Grid Accent 6" w:semiHidden="0" w:uiPriority="62" w:unhideWhenUsed="0"/>
-    <w:lsdException w:name="Medium Shading 1 Accent 6" w:semiHidden="0" w:uiPriority="63" w:unhideWhenUsed="0"/>
-    <w:lsdException w:name="Medium Shading 2 Accent 6" w:semiHidden="0" w:uiPriority="64" w:unhideWhenUsed="0"/>
-    <w:lsdException w:name="Medium List 1 Accent 6" w:semiHidden="0" w:uiPriority="65" w:unhideWhenUsed="0"/>
-    <w:lsdException w:name="Medium List 2 Accent 6" w:semiHidden="0" w:uiPriority="66" w:unhideWhenUsed="0"/>
-    <w:lsdException w:name="Medium Grid 1 Accent 6" w:semiHidden="0" w:uiPriority="67" w:unhideWhenUsed="0"/>
-    <w:lsdException w:name="Medium Grid 2 Accent 6" w:semiHidden="0" w:uiPriority="68" w:unhideWhenUsed="0"/>
-    <w:lsdException w:name="Medium Grid 3 Accent 6" w:semiHidden="0" w:uiPriority="69" w:unhideWhenUsed="0"/>
-    <w:lsdException w:name="Dark List Accent 6" w:semiHidden="0" w:uiPriority="70" w:unhideWhenUsed="0"/>
-    <w:lsdException w:name="Colorful Shading Accent 6" w:semiHidden="0" w:uiPriority="71" w:unhideWhenUsed="0"/>
-    <w:lsdException w:name="Colorful List Accent 6" w:semiHidden="0" w:uiPriority="72" w:unhideWhenUsed="0"/>
-    <w:lsdException w:name="Colorful Grid Accent 6" w:semiHidden="0" w:uiPriority="73" w:unhideWhenUsed="0"/>
-    <w:lsdException w:name="Subtle Emphasis" w:semiHidden="0" w:uiPriority="19" w:unhideWhenUsed="0" w:qFormat="1"/>
-    <w:lsdException w:name="Intense Emphasis" w:semiHidden="0" w:uiPriority="21" w:unhideWhenUsed="0" w:qFormat="1"/>
-    <w:lsdException w:name="Subtle Reference" w:semiHidden="0" w:uiPriority="31" w:unhideWhenUsed="0" w:qFormat="1"/>
-    <w:lsdException w:name="Intense Reference" w:semiHidden="0" w:uiPriority="32" w:unhideWhenUsed="0" w:qFormat="1"/>
-    <w:lsdException w:name="Book Title" w:semiHidden="0" w:uiPriority="33" w:unhideWhenUsed="0" w:qFormat="1"/>
-    <w:lsdException w:name="Bibliography" w:uiPriority="37"/>
-    <w:lsdException w:name="TOC Heading" w:uiPriority="39" w:qFormat="1"/>
+  <w:latentStyles w:defLockedState="0" w:defUIPriority="99" w:defSemiHidden="0" w:defUnhideWhenUsed="0" w:defQFormat="0" w:count="376">
+    <w:lsdException w:name="Normal" w:uiPriority="0" w:qFormat="1"/>
+    <w:lsdException w:name="heading 1" w:uiPriority="9" w:qFormat="1"/>
+    <w:lsdException w:name="heading 2" w:semiHidden="1" w:uiPriority="9" w:unhideWhenUsed="1" w:qFormat="1"/>
+    <w:lsdException w:name="heading 3" w:semiHidden="1" w:uiPriority="9" w:unhideWhenUsed="1" w:qFormat="1"/>
+    <w:lsdException w:name="heading 4" w:semiHidden="1" w:uiPriority="9" w:unhideWhenUsed="1" w:qFormat="1"/>
+    <w:lsdException w:name="heading 5" w:semiHidden="1" w:uiPriority="9" w:unhideWhenUsed="1" w:qFormat="1"/>
+    <w:lsdException w:name="heading 6" w:semiHidden="1" w:uiPriority="9" w:unhideWhenUsed="1" w:qFormat="1"/>
+    <w:lsdException w:name="heading 7" w:semiHidden="1" w:uiPriority="9" w:unhideWhenUsed="1" w:qFormat="1"/>
+    <w:lsdException w:name="heading 8" w:semiHidden="1" w:uiPriority="9" w:unhideWhenUsed="1" w:qFormat="1"/>
+    <w:lsdException w:name="heading 9" w:semiHidden="1" w:uiPriority="9" w:unhideWhenUsed="1" w:qFormat="1"/>
+    <w:lsdException w:name="index 1" w:semiHidden="1" w:unhideWhenUsed="1"/>
+    <w:lsdException w:name="index 2" w:semiHidden="1" w:unhideWhenUsed="1"/>
+    <w:lsdException w:name="index 3" w:semiHidden="1" w:unhideWhenUsed="1"/>
+    <w:lsdException w:name="index 4" w:semiHidden="1" w:unhideWhenUsed="1"/>
+    <w:lsdException w:name="index 5" w:semiHidden="1" w:unhideWhenUsed="1"/>
+    <w:lsdException w:name="index 6" w:semiHidden="1" w:unhideWhenUsed="1"/>
+    <w:lsdException w:name="index 7" w:semiHidden="1" w:unhideWhenUsed="1"/>
+    <w:lsdException w:name="index 8" w:semiHidden="1" w:unhideWhenUsed="1"/>
+    <w:lsdException w:name="index 9" w:semiHidden="1" w:unhideWhenUsed="1"/>
+    <w:lsdException w:name="toc 1" w:semiHidden="1" w:uiPriority="39" w:unhideWhenUsed="1"/>
+    <w:lsdException w:name="toc 2" w:semiHidden="1" w:uiPriority="39" w:unhideWhenUsed="1"/>
+    <w:lsdException w:name="toc 3" w:semiHidden="1" w:uiPriority="39" w:unhideWhenUsed="1"/>
+    <w:lsdException w:name="toc 4" w:semiHidden="1" w:uiPriority="39" w:unhideWhenUsed="1"/>
+    <w:lsdException w:name="toc 5" w:semiHidden="1" w:uiPriority="39" w:unhideWhenUsed="1"/>
+    <w:lsdException w:name="toc 6" w:semiHidden="1" w:uiPriority="39" w:unhideWhenUsed="1"/>
+    <w:lsdException w:name="toc 7" w:semiHidden="1" w:uiPriority="39" w:unhideWhenUsed="1"/>
+    <w:lsdException w:name="toc 8" w:semiHidden="1" w:uiPriority="39" w:unhideWhenUsed="1"/>
+    <w:lsdException w:name="toc 9" w:semiHidden="1" w:uiPriority="39" w:unhideWhenUsed="1"/>
+    <w:lsdException w:name="Normal Indent" w:semiHidden="1" w:unhideWhenUsed="1"/>
+    <w:lsdException w:name="footnote text" w:semiHidden="1" w:unhideWhenUsed="1"/>
+    <w:lsdException w:name="annotation text" w:semiHidden="1" w:unhideWhenUsed="1"/>
+    <w:lsdException w:name="header" w:semiHidden="1" w:unhideWhenUsed="1"/>
+    <w:lsdException w:name="footer" w:semiHidden="1" w:unhideWhenUsed="1"/>
+    <w:lsdException w:name="index heading" w:semiHidden="1" w:unhideWhenUsed="1"/>
+    <w:lsdException w:name="caption" w:semiHidden="1" w:uiPriority="35" w:unhideWhenUsed="1" w:qFormat="1"/>
+    <w:lsdException w:name="table of figures" w:semiHidden="1" w:unhideWhenUsed="1"/>
+    <w:lsdException w:name="envelope address" w:semiHidden="1" w:unhideWhenUsed="1"/>
+    <w:lsdException w:name="envelope return" w:semiHidden="1" w:unhideWhenUsed="1"/>
+    <w:lsdException w:name="footnote reference" w:semiHidden="1" w:unhideWhenUsed="1"/>
+    <w:lsdException w:name="annotation reference" w:semiHidden="1" w:unhideWhenUsed="1"/>
+    <w:lsdException w:name="line number" w:semiHidden="1" w:unhideWhenUsed="1"/>
+    <w:lsdException w:name="page number" w:semiHidden="1" w:unhideWhenUsed="1"/>
+    <w:lsdException w:name="endnote reference" w:semiHidden="1" w:unhideWhenUsed="1"/>
+    <w:lsdException w:name="endnote text" w:semiHidden="1" w:unhideWhenUsed="1"/>
+    <w:lsdException w:name="table of authorities" w:semiHidden="1" w:unhideWhenUsed="1"/>
+    <w:lsdException w:name="macro" w:semiHidden="1" w:unhideWhenUsed="1"/>
+    <w:lsdException w:name="toa heading" w:semiHidden="1" w:unhideWhenUsed="1"/>
+    <w:lsdException w:name="List" w:semiHidden="1" w:unhideWhenUsed="1"/>
+    <w:lsdException w:name="List Bullet" w:semiHidden="1" w:unhideWhenUsed="1"/>
+    <w:lsdException w:name="List Number" w:semiHidden="1" w:unhideWhenUsed="1"/>
+    <w:lsdException w:name="List 2" w:semiHidden="1" w:unhideWhenUsed="1"/>
+    <w:lsdException w:name="List 3" w:semiHidden="1" w:unhideWhenUsed="1"/>
+    <w:lsdException w:name="List 4" w:semiHidden="1" w:unhideWhenUsed="1"/>
+    <w:lsdException w:name="List 5" w:semiHidden="1" w:unhideWhenUsed="1"/>
+    <w:lsdException w:name="List Bullet 2" w:semiHidden="1" w:unhideWhenUsed="1"/>
+    <w:lsdException w:name="List Bullet 3" w:semiHidden="1" w:unhideWhenUsed="1"/>
+    <w:lsdException w:name="List Bullet 4" w:semiHidden="1" w:unhideWhenUsed="1"/>
+    <w:lsdException w:name="List Bullet 5" w:semiHidden="1" w:unhideWhenUsed="1"/>
+    <w:lsdException w:name="List Number 2" w:semiHidden="1" w:unhideWhenUsed="1"/>
+    <w:lsdException w:name="List Number 3" w:semiHidden="1" w:unhideWhenUsed="1"/>
+    <w:lsdException w:name="List Number 4" w:semiHidden="1" w:unhideWhenUsed="1"/>
+    <w:lsdException w:name="List Number 5" w:semiHidden="1" w:unhideWhenUsed="1"/>
+    <w:lsdException w:name="Title" w:uiPriority="10" w:qFormat="1"/>
+    <w:lsdException w:name="Closing" w:semiHidden="1" w:unhideWhenUsed="1"/>
+    <w:lsdException w:name="Signature" w:semiHidden="1" w:unhideWhenUsed="1"/>
+    <w:lsdException w:name="Default Paragraph Font" w:semiHidden="1" w:uiPriority="1" w:unhideWhenUsed="1"/>
+    <w:lsdException w:name="Body Text" w:semiHidden="1" w:unhideWhenUsed="1"/>
+    <w:lsdException w:name="Body Text Indent" w:semiHidden="1" w:unhideWhenUsed="1"/>
+    <w:lsdException w:name="List Continue" w:semiHidden="1" w:unhideWhenUsed="1"/>
+    <w:lsdException w:name="List Continue 2" w:semiHidden="1" w:unhideWhenUsed="1"/>
+    <w:lsdException w:name="List Continue 3" w:semiHidden="1" w:unhideWhenUsed="1"/>
+    <w:lsdException w:name="List Continue 4" w:semiHidden="1" w:unhideWhenUsed="1"/>
+    <w:lsdException w:name="List Continue 5" w:semiHidden="1" w:unhideWhenUsed="1"/>
+    <w:lsdException w:name="Message Header" w:semiHidden="1" w:unhideWhenUsed="1"/>
+    <w:lsdException w:name="Subtitle" w:uiPriority="11" w:qFormat="1"/>
+    <w:lsdException w:name="Salutation" w:semiHidden="1" w:unhideWhenUsed="1"/>
+    <w:lsdException w:name="Date" w:semiHidden="1" w:unhideWhenUsed="1"/>
+    <w:lsdException w:name="Body Text First Indent" w:semiHidden="1" w:unhideWhenUsed="1"/>
+    <w:lsdException w:name="Body Text First Indent 2" w:semiHidden="1" w:unhideWhenUsed="1"/>
+    <w:lsdException w:name="Note Heading" w:semiHidden="1" w:unhideWhenUsed="1"/>
+    <w:lsdException w:name="Body Text 2" w:semiHidden="1" w:unhideWhenUsed="1"/>
+    <w:lsdException w:name="Body Text 3" w:semiHidden="1" w:unhideWhenUsed="1"/>
+    <w:lsdException w:name="Body Text Indent 2" w:semiHidden="1" w:unhideWhenUsed="1"/>
+    <w:lsdException w:name="Body Text Indent 3" w:semiHidden="1" w:unhideWhenUsed="1"/>
+    <w:lsdException w:name="Block Text" w:semiHidden="1" w:unhideWhenUsed="1"/>
+    <w:lsdException w:name="Hyperlink" w:semiHidden="1" w:unhideWhenUsed="1"/>
+    <w:lsdException w:name="FollowedHyperlink" w:semiHidden="1" w:unhideWhenUsed="1"/>
+    <w:lsdException w:name="Strong" w:uiPriority="22" w:qFormat="1"/>
+    <w:lsdException w:name="Emphasis" w:uiPriority="20" w:qFormat="1"/>
+    <w:lsdException w:name="Document Map" w:semiHidden="1" w:unhideWhenUsed="1"/>
+    <w:lsdException w:name="Plain Text" w:semiHidden="1" w:unhideWhenUsed="1"/>
+    <w:lsdException w:name="E-mail Signature" w:semiHidden="1" w:unhideWhenUsed="1"/>
+    <w:lsdException w:name="HTML Top of Form" w:semiHidden="1" w:unhideWhenUsed="1"/>
+    <w:lsdException w:name="HTML Bottom of Form" w:semiHidden="1" w:unhideWhenUsed="1"/>
+    <w:lsdException w:name="Normal (Web)" w:semiHidden="1" w:unhideWhenUsed="1"/>
+    <w:lsdException w:name="HTML Acronym" w:semiHidden="1" w:unhideWhenUsed="1"/>
+    <w:lsdException w:name="HTML Address" w:semiHidden="1" w:unhideWhenUsed="1"/>
+    <w:lsdException w:name="HTML Cite" w:semiHidden="1" w:unhideWhenUsed="1"/>
+    <w:lsdException w:name="HTML Code" w:semiHidden="1" w:unhideWhenUsed="1"/>
+    <w:lsdException w:name="HTML Definition" w:semiHidden="1" w:unhideWhenUsed="1"/>
+    <w:lsdException w:name="HTML Keyboard" w:semiHidden="1" w:unhideWhenUsed="1"/>
+    <w:lsdException w:name="HTML Preformatted" w:semiHidden="1" w:unhideWhenUsed="1"/>
+    <w:lsdException w:name="HTML Sample" w:semiHidden="1" w:unhideWhenUsed="1"/>
+    <w:lsdException w:name="HTML Typewriter" w:semiHidden="1" w:unhideWhenUsed="1"/>
+    <w:lsdException w:name="HTML Variable" w:semiHidden="1" w:unhideWhenUsed="1"/>
+    <w:lsdException w:name="Normal Table" w:semiHidden="1" w:unhideWhenUsed="1"/>
+    <w:lsdException w:name="annotation subject" w:semiHidden="1" w:unhideWhenUsed="1"/>
+    <w:lsdException w:name="No List" w:semiHidden="1" w:unhideWhenUsed="1"/>
+    <w:lsdException w:name="Outline List 1" w:semiHidden="1" w:unhideWhenUsed="1"/>
+    <w:lsdException w:name="Outline List 2" w:semiHidden="1" w:unhideWhenUsed="1"/>
+    <w:lsdException w:name="Outline List 3" w:semiHidden="1" w:unhideWhenUsed="1"/>
+    <w:lsdException w:name="Table Simple 1" w:semiHidden="1" w:unhideWhenUsed="1"/>
+    <w:lsdException w:name="Table Simple 2" w:semiHidden="1" w:unhideWhenUsed="1"/>
+    <w:lsdException w:name="Table Simple 3" w:semiHidden="1" w:unhideWhenUsed="1"/>
+    <w:lsdException w:name="Table Classic 1" w:semiHidden="1" w:unhideWhenUsed="1"/>
+    <w:lsdException w:name="Table Classic 2" w:semiHidden="1" w:unhideWhenUsed="1"/>
+    <w:lsdException w:name="Table Classic 3" w:semiHidden="1" w:unhideWhenUsed="1"/>
+    <w:lsdException w:name="Table Classic 4" w:semiHidden="1" w:unhideWhenUsed="1"/>
+    <w:lsdException w:name="Table Colorful 1" w:semiHidden="1" w:unhideWhenUsed="1"/>
+    <w:lsdException w:name="Table Colorful 2" w:semiHidden="1" w:unhideWhenUsed="1"/>
+    <w:lsdException w:name="Table Colorful 3" w:semiHidden="1" w:unhideWhenUsed="1"/>
+    <w:lsdException w:name="Table Columns 1" w:semiHidden="1" w:unhideWhenUsed="1"/>
+    <w:lsdException w:name="Table Columns 2" w:semiHidden="1" w:unhideWhenUsed="1"/>
+    <w:lsdException w:name="Table Columns 3" w:semiHidden="1" w:unhideWhenUsed="1"/>
+    <w:lsdException w:name="Table Columns 4" w:semiHidden="1" w:unhideWhenUsed="1"/>
+    <w:lsdException w:name="Table Columns 5" w:semiHidden="1" w:unhideWhenUsed="1"/>
+    <w:lsdException w:name="Table Grid 1" w:semiHidden="1" w:unhideWhenUsed="1"/>
+    <w:lsdException w:name="Table Grid 2" w:semiHidden="1" w:unhideWhenUsed="1"/>
+    <w:lsdException w:name="Table Grid 3" w:semiHidden="1" w:unhideWhenUsed="1"/>
+    <w:lsdException w:name="Table Grid 4" w:semiHidden="1" w:unhideWhenUsed="1"/>
+    <w:lsdException w:name="Table Grid 5" w:semiHidden="1" w:unhideWhenUsed="1"/>
+    <w:lsdException w:name="Table Grid 6" w:semiHidden="1" w:unhideWhenUsed="1"/>
+    <w:lsdException w:name="Table Grid 7" w:semiHidden="1" w:unhideWhenUsed="1"/>
+    <w:lsdException w:name="Table Grid 8" w:semiHidden="1" w:unhideWhenUsed="1"/>
+    <w:lsdException w:name="Table List 1" w:semiHidden="1" w:unhideWhenUsed="1"/>
+    <w:lsdException w:name="Table List 2" w:semiHidden="1" w:unhideWhenUsed="1"/>
+    <w:lsdException w:name="Table List 3" w:semiHidden="1" w:unhideWhenUsed="1"/>
+    <w:lsdException w:name="Table List 4" w:semiHidden="1" w:unhideWhenUsed="1"/>
+    <w:lsdException w:name="Table List 5" w:semiHidden="1" w:unhideWhenUsed="1"/>
+    <w:lsdException w:name="Table List 6" w:semiHidden="1" w:unhideWhenUsed="1"/>
+    <w:lsdException w:name="Table List 7" w:semiHidden="1" w:unhideWhenUsed="1"/>
+    <w:lsdException w:name="Table List 8" w:semiHidden="1" w:unhideWhenUsed="1"/>
+    <w:lsdException w:name="Table 3D effects 1" w:semiHidden="1" w:unhideWhenUsed="1"/>
+    <w:lsdException w:name="Table 3D effects 2" w:semiHidden="1" w:unhideWhenUsed="1"/>
+    <w:lsdException w:name="Table 3D effects 3" w:semiHidden="1" w:unhideWhenUsed="1"/>
+    <w:lsdException w:name="Table Contemporary" w:semiHidden="1" w:unhideWhenUsed="1"/>
+    <w:lsdException w:name="Table Elegant" w:semiHidden="1" w:unhideWhenUsed="1"/>
+    <w:lsdException w:name="Table Professional" w:semiHidden="1" w:unhideWhenUsed="1"/>
+    <w:lsdException w:name="Table Subtle 1" w:semiHidden="1" w:unhideWhenUsed="1"/>
+    <w:lsdException w:name="Table Subtle 2" w:semiHidden="1" w:unhideWhenUsed="1"/>
+    <w:lsdException w:name="Table Web 1" w:semiHidden="1" w:unhideWhenUsed="1"/>
+    <w:lsdException w:name="Table Web 2" w:semiHidden="1" w:unhideWhenUsed="1"/>
+    <w:lsdException w:name="Table Web 3" w:semiHidden="1" w:unhideWhenUsed="1"/>
+    <w:lsdException w:name="Balloon Text" w:semiHidden="1" w:unhideWhenUsed="1"/>
+    <w:lsdException w:name="Table Grid" w:semiHidden="1" w:uiPriority="59" w:unhideWhenUsed="1"/>
+    <w:lsdException w:name="Table Theme" w:semiHidden="1" w:unhideWhenUsed="1"/>
+    <w:lsdException w:name="Placeholder Text" w:semiHidden="1"/>
+    <w:lsdException w:name="No Spacing" w:uiPriority="1" w:qFormat="1"/>
+    <w:lsdException w:name="Light Shading" w:uiPriority="60"/>
+    <w:lsdException w:name="Light List" w:uiPriority="61"/>
+    <w:lsdException w:name="Light Grid" w:uiPriority="62"/>
+    <w:lsdException w:name="Medium Shading 1" w:uiPriority="63"/>
+    <w:lsdException w:name="Medium Shading 2" w:uiPriority="64"/>
+    <w:lsdException w:name="Medium List 1" w:uiPriority="65"/>
+    <w:lsdException w:name="Medium List 2" w:uiPriority="66"/>
+    <w:lsdException w:name="Medium Grid 1" w:uiPriority="67"/>
+    <w:lsdException w:name="Medium Grid 2" w:uiPriority="68"/>
+    <w:lsdException w:name="Medium Grid 3" w:uiPriority="69"/>
+    <w:lsdException w:name="Dark List" w:uiPriority="70"/>
+    <w:lsdException w:name="Colorful Shading" w:uiPriority="71"/>
+    <w:lsdException w:name="Colorful List" w:uiPriority="72"/>
+    <w:lsdException w:name="Colorful Grid" w:uiPriority="73"/>
+    <w:lsdException w:name="Light Shading Accent 1" w:uiPriority="60"/>
+    <w:lsdException w:name="Light List Accent 1" w:uiPriority="61"/>
+    <w:lsdException w:name="Light Grid Accent 1" w:uiPriority="62"/>
+    <w:lsdException w:name="Medium Shading 1 Accent 1" w:uiPriority="63"/>
+    <w:lsdException w:name="Medium Shading 2 Accent 1" w:uiPriority="64"/>
+    <w:lsdException w:name="Medium List 1 Accent 1" w:uiPriority="65"/>
+    <w:lsdException w:name="Revision" w:semiHidden="1"/>
+    <w:lsdException w:name="List Paragraph" w:uiPriority="34" w:qFormat="1"/>
+    <w:lsdException w:name="Quote" w:uiPriority="29" w:qFormat="1"/>
+    <w:lsdException w:name="Intense Quote" w:uiPriority="30" w:qFormat="1"/>
+    <w:lsdException w:name="Medium List 2 Accent 1" w:uiPriority="66"/>
+    <w:lsdException w:name="Medium Grid 1 Accent 1" w:uiPriority="67"/>
+    <w:lsdException w:name="Medium Grid 2 Accent 1" w:uiPriority="68"/>
+    <w:lsdException w:name="Medium Grid 3 Accent 1" w:uiPriority="69"/>
+    <w:lsdException w:name="Dark List Accent 1" w:uiPriority="70"/>
+    <w:lsdException w:name="Colorful Shading Accent 1" w:uiPriority="71"/>
+    <w:lsdException w:name="Colorful List Accent 1" w:uiPriority="72"/>
+    <w:lsdException w:name="Colorful Grid Accent 1" w:uiPriority="73"/>
+    <w:lsdException w:name="Light Shading Accent 2" w:uiPriority="60"/>
+    <w:lsdException w:name="Light List Accent 2" w:uiPriority="61"/>
+    <w:lsdException w:name="Light Grid Accent 2" w:uiPriority="62"/>
+    <w:lsdException w:name="Medium Shading 1 Accent 2" w:uiPriority="63"/>
+    <w:lsdException w:name="Medium Shading 2 Accent 2" w:uiPriority="64"/>
+    <w:lsdException w:name="Medium List 1 Accent 2" w:uiPriority="65"/>
+    <w:lsdException w:name="Medium List 2 Accent 2" w:uiPriority="66"/>
+    <w:lsdException w:name="Medium Grid 1 Accent 2" w:uiPriority="67"/>
+    <w:lsdException w:name="Medium Grid 2 Accent 2" w:uiPriority="68"/>
+    <w:lsdException w:name="Medium Grid 3 Accent 2" w:uiPriority="69"/>
+    <w:lsdException w:name="Dark List Accent 2" w:uiPriority="70"/>
+    <w:lsdException w:name="Colorful Shading Accent 2" w:uiPriority="71"/>
+    <w:lsdException w:name="Colorful List Accent 2" w:uiPriority="72"/>
+    <w:lsdException w:name="Colorful Grid Accent 2" w:uiPriority="73"/>
+    <w:lsdException w:name="Light Shading Accent 3" w:uiPriority="60"/>
+    <w:lsdException w:name="Light List Accent 3" w:uiPriority="61"/>
+    <w:lsdException w:name="Light Grid Accent 3" w:uiPriority="62"/>
+    <w:lsdException w:name="Medium Shading 1 Accent 3" w:uiPriority="63"/>
+    <w:lsdException w:name="Medium Shading 2 Accent 3" w:uiPriority="64"/>
+    <w:lsdException w:name="Medium List 1 Accent 3" w:uiPriority="65"/>
+    <w:lsdException w:name="Medium List 2 Accent 3" w:uiPriority="66"/>
+    <w:lsdException w:name="Medium Grid 1 Accent 3" w:uiPriority="67"/>
+    <w:lsdException w:name="Medium Grid 2 Accent 3" w:uiPriority="68"/>
+    <w:lsdException w:name="Medium Grid 3 Accent 3" w:uiPriority="69"/>
+    <w:lsdException w:name="Dark List Accent 3" w:uiPriority="70"/>
+    <w:lsdException w:name="Colorful Shading Accent 3" w:uiPriority="71"/>
+    <w:lsdException w:name="Colorful List Accent 3" w:uiPriority="72"/>
+    <w:lsdException w:name="Colorful Grid Accent 3" w:uiPriority="73"/>
+    <w:lsdException w:name="Light Shading Accent 4" w:uiPriority="60"/>
+    <w:lsdException w:name="Light List Accent 4" w:uiPriority="61"/>
+    <w:lsdException w:name="Light Grid Accent 4" w:uiPriority="62"/>
+    <w:lsdException w:name="Medium Shading 1 Accent 4" w:uiPriority="63"/>
+    <w:lsdException w:name="Medium Shading 2 Accent 4" w:uiPriority="64"/>
+    <w:lsdException w:name="Medium List 1 Accent 4" w:uiPriority="65"/>
+    <w:lsdException w:name="Medium List 2 Accent 4" w:uiPriority="66"/>
+    <w:lsdException w:name="Medium Grid 1 Accent 4" w:uiPriority="67"/>
+    <w:lsdException w:name="Medium Grid 2 Accent 4" w:uiPriority="68"/>
+    <w:lsdException w:name="Medium Grid 3 Accent 4" w:uiPriority="69"/>
+    <w:lsdException w:name="Dark List Accent 4" w:uiPriority="70"/>
+    <w:lsdException w:name="Colorful Shading Accent 4" w:uiPriority="71"/>
+    <w:lsdException w:name="Colorful List Accent 4" w:uiPriority="72"/>
+    <w:lsdException w:name="Colorful Grid Accent 4" w:uiPriority="73"/>
+    <w:lsdException w:name="Light Shading Accent 5" w:uiPriority="60"/>
+    <w:lsdException w:name="Light List Accent 5" w:uiPriority="61"/>
+    <w:lsdException w:name="Light Grid Accent 5" w:uiPriority="62"/>
+    <w:lsdException w:name="Medium Shading 1 Accent 5" w:uiPriority="63"/>
+    <w:lsdException w:name="Medium Shading 2 Accent 5" w:uiPriority="64"/>
+    <w:lsdException w:name="Medium List 1 Accent 5" w:uiPriority="65"/>
+    <w:lsdException w:name="Medium List 2 Accent 5" w:uiPriority="66"/>
+    <w:lsdException w:name="Medium Grid 1 Accent 5" w:uiPriority="67"/>
+    <w:lsdException w:name="Medium Grid 2 Accent 5" w:uiPriority="68"/>
+    <w:lsdException w:name="Medium Grid 3 Accent 5" w:uiPriority="69"/>
+    <w:lsdException w:name="Dark List Accent 5" w:uiPriority="70"/>
+    <w:lsdException w:name="Colorful Shading Accent 5" w:uiPriority="71"/>
+    <w:lsdException w:name="Colorful List Accent 5" w:uiPriority="72"/>
+    <w:lsdException w:name="Colorful Grid Accent 5" w:uiPriority="73"/>
+    <w:lsdException w:name="Light Shading Accent 6" w:uiPriority="60"/>
+    <w:lsdException w:name="Light List Accent 6" w:uiPriority="61"/>
+    <w:lsdException w:name="Light Grid Accent 6" w:uiPriority="62"/>
+    <w:lsdException w:name="Medium Shading 1 Accent 6" w:uiPriority="63"/>
+    <w:lsdException w:name="Medium Shading 2 Accent 6" w:uiPriority="64"/>
+    <w:lsdException w:name="Medium List 1 Accent 6" w:uiPriority="65"/>
+    <w:lsdException w:name="Medium List 2 Accent 6" w:uiPriority="66"/>
+    <w:lsdException w:name="Medium Grid 1 Accent 6" w:uiPriority="67"/>
+    <w:lsdException w:name="Medium Grid 2 Accent 6" w:uiPriority="68"/>
+    <w:lsdException w:name="Medium Grid 3 Accent 6" w:uiPriority="69"/>
+    <w:lsdException w:name="Dark List Accent 6" w:uiPriority="70"/>
+    <w:lsdException w:name="Colorful Shading Accent 6" w:uiPriority="71"/>
+    <w:lsdException w:name="Colorful List Accent 6" w:uiPriority="72"/>
+    <w:lsdException w:name="Colorful Grid Accent 6" w:uiPriority="73"/>
+    <w:lsdException w:name="Subtle Emphasis" w:uiPriority="19" w:qFormat="1"/>
+    <w:lsdException w:name="Intense Emphasis" w:uiPriority="21" w:qFormat="1"/>
+    <w:lsdException w:name="Subtle Reference" w:uiPriority="31" w:qFormat="1"/>
+    <w:lsdException w:name="Intense Reference" w:uiPriority="32" w:qFormat="1"/>
+    <w:lsdException w:name="Book Title" w:uiPriority="33" w:qFormat="1"/>
+    <w:lsdException w:name="Bibliography" w:semiHidden="1" w:uiPriority="37" w:unhideWhenUsed="1"/>
+    <w:lsdException w:name="TOC Heading" w:semiHidden="1" w:uiPriority="39" w:unhideWhenUsed="1" w:qFormat="1"/>
+    <w:lsdException w:name="Plain Table 1" w:uiPriority="41"/>
+    <w:lsdException w:name="Plain Table 2" w:uiPriority="42"/>
+    <w:lsdException w:name="Plain Table 3" w:uiPriority="43"/>
+    <w:lsdException w:name="Plain Table 4" w:uiPriority="44"/>
+    <w:lsdException w:name="Plain Table 5" w:uiPriority="45"/>
+    <w:lsdException w:name="Grid Table Light" w:uiPriority="40"/>
+    <w:lsdException w:name="Grid Table 1 Light" w:uiPriority="46"/>
+    <w:lsdException w:name="Grid Table 2" w:uiPriority="47"/>
+    <w:lsdException w:name="Grid Table 3" w:uiPriority="48"/>
+    <w:lsdException w:name="Grid Table 4" w:uiPriority="49"/>
+    <w:lsdException w:name="Grid Table 5 Dark" w:uiPriority="50"/>
+    <w:lsdException w:name="Grid Table 6 Colorful" w:uiPriority="51"/>
+    <w:lsdException w:name="Grid Table 7 Colorful" w:uiPriority="52"/>
+    <w:lsdException w:name="Grid Table 1 Light Accent 1" w:uiPriority="46"/>
+    <w:lsdException w:name="Grid Table 2 Accent 1" w:uiPriority="47"/>
+    <w:lsdException w:name="Grid Table 3 Accent 1" w:uiPriority="48"/>
+    <w:lsdException w:name="Grid Table 4 Accent 1" w:uiPriority="49"/>
+    <w:lsdException w:name="Grid Table 5 Dark Accent 1" w:uiPriority="50"/>
+    <w:lsdException w:name="Grid Table 6 Colorful Accent 1" w:uiPriority="51"/>
+    <w:lsdException w:name="Grid Table 7 Colorful Accent 1" w:uiPriority="52"/>
+    <w:lsdException w:name="Grid Table 1 Light Accent 2" w:uiPriority="46"/>
+    <w:lsdException w:name="Grid Table 2 Accent 2" w:uiPriority="47"/>
+    <w:lsdException w:name="Grid Table 3 Accent 2" w:uiPriority="48"/>
+    <w:lsdException w:name="Grid Table 4 Accent 2" w:uiPriority="49"/>
+    <w:lsdException w:name="Grid Table 5 Dark Accent 2" w:uiPriority="50"/>
+    <w:lsdException w:name="Grid Table 6 Colorful Accent 2" w:uiPriority="51"/>
+    <w:lsdException w:name="Grid Table 7 Colorful Accent 2" w:uiPriority="52"/>
+    <w:lsdException w:name="Grid Table 1 Light Accent 3" w:uiPriority="46"/>
+    <w:lsdException w:name="Grid Table 2 Accent 3" w:uiPriority="47"/>
+    <w:lsdException w:name="Grid Table 3 Accent 3" w:uiPriority="48"/>
+    <w:lsdException w:name="Grid Table 4 Accent 3" w:uiPriority="49"/>
+    <w:lsdException w:name="Grid Table 5 Dark Accent 3" w:uiPriority="50"/>
+    <w:lsdException w:name="Grid Table 6 Colorful Accent 3" w:uiPriority="51"/>
+    <w:lsdException w:name="Grid Table 7 Colorful Accent 3" w:uiPriority="52"/>
+    <w:lsdException w:name="Grid Table 1 Light Accent 4" w:uiPriority="46"/>
+    <w:lsdException w:name="Grid Table 2 Accent 4" w:uiPriority="47"/>
+    <w:lsdException w:name="Grid Table 3 Accent 4" w:uiPriority="48"/>
+    <w:lsdException w:name="Grid Table 4 Accent 4" w:uiPriority="49"/>
+    <w:lsdException w:name="Grid Table 5 Dark Accent 4" w:uiPriority="50"/>
+    <w:lsdException w:name="Grid Table 6 Colorful Accent 4" w:uiPriority="51"/>
+    <w:lsdException w:name="Grid Table 7 Colorful Accent 4" w:uiPriority="52"/>
+    <w:lsdException w:name="Grid Table 1 Light Accent 5" w:uiPriority="46"/>
+    <w:lsdException w:name="Grid Table 2 Accent 5" w:uiPriority="47"/>
+    <w:lsdException w:name="Grid Table 3 Accent 5" w:uiPriority="48"/>
+    <w:lsdException w:name="Grid Table 4 Accent 5" w:uiPriority="49"/>
+    <w:lsdException w:name="Grid Table 5 Dark Accent 5" w:uiPriority="50"/>
+    <w:lsdException w:name="Grid Table 6 Colorful Accent 5" w:uiPriority="51"/>
+    <w:lsdException w:name="Grid Table 7 Colorful Accent 5" w:uiPriority="52"/>
+    <w:lsdException w:name="Grid Table 1 Light Accent 6" w:uiPriority="46"/>
+    <w:lsdException w:name="Grid Table 2 Accent 6" w:uiPriority="47"/>
+    <w:lsdException w:name="Grid Table 3 Accent 6" w:uiPriority="48"/>
+    <w:lsdException w:name="Grid Table 4 Accent 6" w:uiPriority="49"/>
+    <w:lsdException w:name="Grid Table 5 Dark Accent 6" w:uiPriority="50"/>
+    <w:lsdException w:name="Grid Table 6 Colorful Accent 6" w:uiPriority="51"/>
+    <w:lsdException w:name="Grid Table 7 Colorful Accent 6" w:uiPriority="52"/>
+    <w:lsdException w:name="List Table 1 Light" w:uiPriority="46"/>
+    <w:lsdException w:name="List Table 2" w:uiPriority="47"/>
+    <w:lsdException w:name="List Table 3" w:uiPriority="48"/>
+    <w:lsdException w:name="List Table 4" w:uiPriority="49"/>
+    <w:lsdException w:name="List Table 5 Dark" w:uiPriority="50"/>
+    <w:lsdException w:name="List Table 6 Colorful" w:uiPriority="51"/>
+    <w:lsdException w:name="List Table 7 Colorful" w:uiPriority="52"/>
+    <w:lsdException w:name="List Table 1 Light Accent 1" w:uiPriority="46"/>
+    <w:lsdException w:name="List Table 2 Accent 1" w:uiPriority="47"/>
+    <w:lsdException w:name="List Table 3 Accent 1" w:uiPriority="48"/>
+    <w:lsdException w:name="List Table 4 Accent 1" w:uiPriority="49"/>
+    <w:lsdException w:name="List Table 5 Dark Accent 1" w:uiPriority="50"/>
+    <w:lsdException w:name="List Table 6 Colorful Accent 1" w:uiPriority="51"/>
+    <w:lsdException w:name="List Table 7 Colorful Accent 1" w:uiPriority="52"/>
+    <w:lsdException w:name="List Table 1 Light Accent 2" w:uiPriority="46"/>
+    <w:lsdException w:name="List Table 2 Accent 2" w:uiPriority="47"/>
+    <w:lsdException w:name="List Table 3 Accent 2" w:uiPriority="48"/>
+    <w:lsdException w:name="List Table 4 Accent 2" w:uiPriority="49"/>
+    <w:lsdException w:name="List Table 5 Dark Accent 2" w:uiPriority="50"/>
+    <w:lsdException w:name="List Table 6 Colorful Accent 2" w:uiPriority="51"/>
+    <w:lsdException w:name="List Table 7 Colorful Accent 2" w:uiPriority="52"/>
+    <w:lsdException w:name="List Table 1 Light Accent 3" w:uiPriority="46"/>
+    <w:lsdException w:name="List Table 2 Accent 3" w:uiPriority="47"/>
+    <w:lsdException w:name="List Table 3 Accent 3" w:uiPriority="48"/>
+    <w:lsdException w:name="List Table 4 Accent 3" w:uiPriority="49"/>
+    <w:lsdException w:name="List Table 5 Dark Accent 3" w:uiPriority="50"/>
+    <w:lsdException w:name="List Table 6 Colorful Accent 3" w:uiPriority="51"/>
+    <w:lsdException w:name="List Table 7 Colorful Accent 3" w:uiPriority="52"/>
+    <w:lsdException w:name="List Table 1 Light Accent 4" w:uiPriority="46"/>
+    <w:lsdException w:name="List Table 2 Accent 4" w:uiPriority="47"/>
+    <w:lsdException w:name="List Table 3 Accent 4" w:uiPriority="48"/>
+    <w:lsdException w:name="List Table 4 Accent 4" w:uiPriority="49"/>
+    <w:lsdException w:name="List Table 5 Dark Accent 4" w:uiPriority="50"/>
+    <w:lsdException w:name="List Table 6 Colorful Accent 4" w:uiPriority="51"/>
+    <w:lsdException w:name="List Table 7 Colorful Accent 4" w:uiPriority="52"/>
+    <w:lsdException w:name="List Table 1 Light Accent 5" w:uiPriority="46"/>
+    <w:lsdException w:name="List Table 2 Accent 5" w:uiPriority="47"/>
+    <w:lsdException w:name="List Table 3 Accent 5" w:uiPriority="48"/>
+    <w:lsdException w:name="List Table 4 Accent 5" w:uiPriority="49"/>
+    <w:lsdException w:name="List Table 5 Dark Accent 5" w:uiPriority="50"/>
+    <w:lsdException w:name="List Table 6 Colorful Accent 5" w:uiPriority="51"/>
+    <w:lsdException w:name="List Table 7 Colorful Accent 5" w:uiPriority="52"/>
+    <w:lsdException w:name="List Table 1 Light Accent 6" w:uiPriority="46"/>
+    <w:lsdException w:name="List Table 2 Accent 6" w:uiPriority="47"/>
+    <w:lsdException w:name="List Table 3 Accent 6" w:uiPriority="48"/>
+    <w:lsdException w:name="List Table 4 Accent 6" w:uiPriority="49"/>
+    <w:lsdException w:name="List Table 5 Dark Accent 6" w:uiPriority="50"/>
+    <w:lsdException w:name="List Table 6 Colorful Accent 6" w:uiPriority="51"/>
+    <w:lsdException w:name="List Table 7 Colorful Accent 6" w:uiPriority="52"/>
+    <w:lsdException w:name="Mention" w:semiHidden="1" w:unhideWhenUsed="1"/>
+    <w:lsdException w:name="Smart Hyperlink" w:semiHidden="1" w:unhideWhenUsed="1"/>
+    <w:lsdException w:name="Hashtag" w:semiHidden="1" w:unhideWhenUsed="1"/>
+    <w:lsdException w:name="Unresolved Mention" w:semiHidden="1" w:unhideWhenUsed="1"/>
+    <w:lsdException w:name="Smart Link" w:semiHidden="1" w:unhideWhenUsed="1"/>
   </w:latentStyles>
   <w:style w:type="paragraph" w:default="1" w:styleId="Normal">
     <w:name w:val="Normal"/>
@@ -3573,22 +5107,31 @@
     <w:basedOn w:val="DefaultParagraphFont"/>
     <w:uiPriority w:val="99"/>
     <w:semiHidden/>
-    <w:rsid w:val="005C552F"/>
+    <w:rsid w:val="008D6AD1"/>
     <w:rPr>
       <w:color w:val="808080"/>
     </w:rPr>
   </w:style>
-  <w:style w:type="paragraph" w:customStyle="1" w:styleId="0EA7697156D24A1784EFFAC157B373B6">
-    <w:name w:val="0EA7697156D24A1784EFFAC157B373B6"/>
-    <w:rsid w:val="005C552F"/>
+  <w:style w:type="paragraph" w:customStyle="1" w:styleId="C63647538C2343C7BA93D9064F8A4643">
+    <w:name w:val="C63647538C2343C7BA93D9064F8A4643"/>
+    <w:rsid w:val="008D6AD1"/>
+    <w:pPr>
+      <w:spacing w:after="160" w:line="259" w:lineRule="auto"/>
+    </w:pPr>
   </w:style>
-  <w:style w:type="paragraph" w:customStyle="1" w:styleId="8814D396B24E48D29F1E50199795F543">
-    <w:name w:val="8814D396B24E48D29F1E50199795F543"/>
-    <w:rsid w:val="005C552F"/>
+  <w:style w:type="paragraph" w:customStyle="1" w:styleId="C20122AA90654A88BE29EB9FE3710F29">
+    <w:name w:val="C20122AA90654A88BE29EB9FE3710F29"/>
+    <w:rsid w:val="008D6AD1"/>
+    <w:pPr>
+      <w:spacing w:after="160" w:line="259" w:lineRule="auto"/>
+    </w:pPr>
   </w:style>
-  <w:style w:type="paragraph" w:customStyle="1" w:styleId="6D260E82F26A4C8FA8FC76782687CAD4">
-    <w:name w:val="6D260E82F26A4C8FA8FC76782687CAD4"/>
-    <w:rsid w:val="005C552F"/>
+  <w:style w:type="paragraph" w:customStyle="1" w:styleId="A055550BD59040EE99576C0FC438616B">
+    <w:name w:val="A055550BD59040EE99576C0FC438616B"/>
+    <w:rsid w:val="008D6AD1"/>
+    <w:pPr>
+      <w:spacing w:after="160" w:line="259" w:lineRule="auto"/>
+    </w:pPr>
   </w:style>
   <w:style w:type="paragraph" w:customStyle="1" w:styleId="DefaultPlaceholder22675703">
     <w:name w:val="DefaultPlaceholder_22675703"/>
@@ -3646,201 +5189,60 @@
       <w:szCs w:val="24"/>
     </w:rPr>
   </w:style>
-</w:styles>
-</file>
-
-<file path=word/glossary/stylesWithEffects.xml><?xml version="1.0" encoding="utf-8"?>
-<w:styles xmlns:wpc="http://schemas.microsoft.com/office/word/2010/wordprocessingCanvas" xmlns:mc="http://schemas.openxmlformats.org/markup-compatibility/2006" xmlns:o="urn:schemas-microsoft-com:office:office" xmlns:r="http://schemas.openxmlformats.org/officeDocument/2006/relationships" xmlns:m="http://schemas.openxmlformats.org/officeDocument/2006/math" xmlns:v="urn:schemas-microsoft-com:vml" xmlns:wp14="http://schemas.microsoft.com/office/word/2010/wordprocessingDrawing" xmlns:wp="http://schemas.openxmlformats.org/drawingml/2006/wordprocessingDrawing" xmlns:w10="urn:schemas-microsoft-com:office:word" xmlns:w="http://schemas.openxmlformats.org/wordprocessingml/2006/main" xmlns:w14="http://schemas.microsoft.com/office/word/2010/wordml" xmlns:wpg="http://schemas.microsoft.com/office/word/2010/wordprocessingGroup" xmlns:wpi="http://schemas.microsoft.com/office/word/2010/wordprocessingInk" xmlns:wne="http://schemas.microsoft.com/office/word/2006/wordml" xmlns:wps="http://schemas.microsoft.com/office/word/2010/wordprocessingShape" mc:Ignorable="w14 wp14">
-  <w:docDefaults>
-    <w:rPrDefault>
-      <w:rPr>
-        <w:rFonts w:asciiTheme="minorHAnsi" w:eastAsiaTheme="minorEastAsia" w:hAnsiTheme="minorHAnsi" w:cstheme="minorBidi"/>
-        <w:sz w:val="22"/>
-        <w:szCs w:val="22"/>
-        <w:lang w:val="en-US" w:eastAsia="en-US" w:bidi="ar-SA"/>
-      </w:rPr>
-    </w:rPrDefault>
-    <w:pPrDefault>
-      <w:pPr>
-        <w:spacing w:after="200" w:line="276" w:lineRule="auto"/>
-      </w:pPr>
-    </w:pPrDefault>
-  </w:docDefaults>
-  <w:latentStyles w:defLockedState="0" w:defUIPriority="99" w:defSemiHidden="1" w:defUnhideWhenUsed="1" w:defQFormat="0" w:count="267">
-    <w:lsdException w:name="Normal" w:semiHidden="0" w:uiPriority="0" w:unhideWhenUsed="0" w:qFormat="1"/>
-    <w:lsdException w:name="heading 1" w:semiHidden="0" w:uiPriority="9" w:unhideWhenUsed="0" w:qFormat="1"/>
-    <w:lsdException w:name="heading 2" w:uiPriority="9" w:qFormat="1"/>
-    <w:lsdException w:name="heading 3" w:uiPriority="9" w:qFormat="1"/>
-    <w:lsdException w:name="heading 4" w:uiPriority="9" w:qFormat="1"/>
-    <w:lsdException w:name="heading 5" w:uiPriority="9" w:qFormat="1"/>
-    <w:lsdException w:name="heading 6" w:uiPriority="9" w:qFormat="1"/>
-    <w:lsdException w:name="heading 7" w:uiPriority="9" w:qFormat="1"/>
-    <w:lsdException w:name="heading 8" w:uiPriority="9" w:qFormat="1"/>
-    <w:lsdException w:name="heading 9" w:uiPriority="9" w:qFormat="1"/>
-    <w:lsdException w:name="toc 1" w:uiPriority="39"/>
-    <w:lsdException w:name="toc 2" w:uiPriority="39"/>
-    <w:lsdException w:name="toc 3" w:uiPriority="39"/>
-    <w:lsdException w:name="toc 4" w:uiPriority="39"/>
-    <w:lsdException w:name="toc 5" w:uiPriority="39"/>
-    <w:lsdException w:name="toc 6" w:uiPriority="39"/>
-    <w:lsdException w:name="toc 7" w:uiPriority="39"/>
-    <w:lsdException w:name="toc 8" w:uiPriority="39"/>
-    <w:lsdException w:name="toc 9" w:uiPriority="39"/>
-    <w:lsdException w:name="caption" w:uiPriority="35" w:qFormat="1"/>
-    <w:lsdException w:name="Title" w:semiHidden="0" w:uiPriority="10" w:unhideWhenUsed="0" w:qFormat="1"/>
-    <w:lsdException w:name="Default Paragraph Font" w:uiPriority="1"/>
-    <w:lsdException w:name="Subtitle" w:semiHidden="0" w:uiPriority="11" w:unhideWhenUsed="0" w:qFormat="1"/>
-    <w:lsdException w:name="Strong" w:semiHidden="0" w:uiPriority="22" w:unhideWhenUsed="0" w:qFormat="1"/>
-    <w:lsdException w:name="Emphasis" w:semiHidden="0" w:uiPriority="20" w:unhideWhenUsed="0" w:qFormat="1"/>
-    <w:lsdException w:name="Table Grid" w:semiHidden="0" w:uiPriority="59" w:unhideWhenUsed="0"/>
-    <w:lsdException w:name="Placeholder Text" w:unhideWhenUsed="0"/>
-    <w:lsdException w:name="No Spacing" w:semiHidden="0" w:uiPriority="1" w:unhideWhenUsed="0" w:qFormat="1"/>
-    <w:lsdException w:name="Light Shading" w:semiHidden="0" w:uiPriority="60" w:unhideWhenUsed="0"/>
-    <w:lsdException w:name="Light List" w:semiHidden="0" w:uiPriority="61" w:unhideWhenUsed="0"/>
-    <w:lsdException w:name="Light Grid" w:semiHidden="0" w:uiPriority="62" w:unhideWhenUsed="0"/>
-    <w:lsdException w:name="Medium Shading 1" w:semiHidden="0" w:uiPriority="63" w:unhideWhenUsed="0"/>
-    <w:lsdException w:name="Medium Shading 2" w:semiHidden="0" w:uiPriority="64" w:unhideWhenUsed="0"/>
-    <w:lsdException w:name="Medium List 1" w:semiHidden="0" w:uiPriority="65" w:unhideWhenUsed="0"/>
-    <w:lsdException w:name="Medium List 2" w:semiHidden="0" w:uiPriority="66" w:unhideWhenUsed="0"/>
-    <w:lsdException w:name="Medium Grid 1" w:semiHidden="0" w:uiPriority="67" w:unhideWhenUsed="0"/>
-    <w:lsdException w:name="Medium Grid 2" w:semiHidden="0" w:uiPriority="68" w:unhideWhenUsed="0"/>
-    <w:lsdException w:name="Medium Grid 3" w:semiHidden="0" w:uiPriority="69" w:unhideWhenUsed="0"/>
-    <w:lsdException w:name="Dark List" w:semiHidden="0" w:uiPriority="70" w:unhideWhenUsed="0"/>
-    <w:lsdException w:name="Colorful Shading" w:semiHidden="0" w:uiPriority="71" w:unhideWhenUsed="0"/>
-    <w:lsdException w:name="Colorful List" w:semiHidden="0" w:uiPriority="72" w:unhideWhenUsed="0"/>
-    <w:lsdException w:name="Colorful Grid" w:semiHidden="0" w:uiPriority="73" w:unhideWhenUsed="0"/>
-    <w:lsdException w:name="Light Shading Accent 1" w:semiHidden="0" w:uiPriority="60" w:unhideWhenUsed="0"/>
-    <w:lsdException w:name="Light List Accent 1" w:semiHidden="0" w:uiPriority="61" w:unhideWhenUsed="0"/>
-    <w:lsdException w:name="Light Grid Accent 1" w:semiHidden="0" w:uiPriority="62" w:unhideWhenUsed="0"/>
-    <w:lsdException w:name="Medium Shading 1 Accent 1" w:semiHidden="0" w:uiPriority="63" w:unhideWhenUsed="0"/>
-    <w:lsdException w:name="Medium Shading 2 Accent 1" w:semiHidden="0" w:uiPriority="64" w:unhideWhenUsed="0"/>
-    <w:lsdException w:name="Medium List 1 Accent 1" w:semiHidden="0" w:uiPriority="65" w:unhideWhenUsed="0"/>
-    <w:lsdException w:name="Revision" w:unhideWhenUsed="0"/>
-    <w:lsdException w:name="List Paragraph" w:semiHidden="0" w:uiPriority="34" w:unhideWhenUsed="0" w:qFormat="1"/>
-    <w:lsdException w:name="Quote" w:semiHidden="0" w:uiPriority="29" w:unhideWhenUsed="0" w:qFormat="1"/>
-    <w:lsdException w:name="Intense Quote" w:semiHidden="0" w:uiPriority="30" w:unhideWhenUsed="0" w:qFormat="1"/>
-    <w:lsdException w:name="Medium List 2 Accent 1" w:semiHidden="0" w:uiPriority="66" w:unhideWhenUsed="0"/>
-    <w:lsdException w:name="Medium Grid 1 Accent 1" w:semiHidden="0" w:uiPriority="67" w:unhideWhenUsed="0"/>
-    <w:lsdException w:name="Medium Grid 2 Accent 1" w:semiHidden="0" w:uiPriority="68" w:unhideWhenUsed="0"/>
-    <w:lsdException w:name="Medium Grid 3 Accent 1" w:semiHidden="0" w:uiPriority="69" w:unhideWhenUsed="0"/>
-    <w:lsdException w:name="Dark List Accent 1" w:semiHidden="0" w:uiPriority="70" w:unhideWhenUsed="0"/>
-    <w:lsdException w:name="Colorful Shading Accent 1" w:semiHidden="0" w:uiPriority="71" w:unhideWhenUsed="0"/>
-    <w:lsdException w:name="Colorful List Accent 1" w:semiHidden="0" w:uiPriority="72" w:unhideWhenUsed="0"/>
-    <w:lsdException w:name="Colorful Grid Accent 1" w:semiHidden="0" w:uiPriority="73" w:unhideWhenUsed="0"/>
-    <w:lsdException w:name="Light Shading Accent 2" w:semiHidden="0" w:uiPriority="60" w:unhideWhenUsed="0"/>
-    <w:lsdException w:name="Light List Accent 2" w:semiHidden="0" w:uiPriority="61" w:unhideWhenUsed="0"/>
-    <w:lsdException w:name="Light Grid Accent 2" w:semiHidden="0" w:uiPriority="62" w:unhideWhenUsed="0"/>
-    <w:lsdException w:name="Medium Shading 1 Accent 2" w:semiHidden="0" w:uiPriority="63" w:unhideWhenUsed="0"/>
-    <w:lsdException w:name="Medium Shading 2 Accent 2" w:semiHidden="0" w:uiPriority="64" w:unhideWhenUsed="0"/>
-    <w:lsdException w:name="Medium List 1 Accent 2" w:semiHidden="0" w:uiPriority="65" w:unhideWhenUsed="0"/>
-    <w:lsdException w:name="Medium List 2 Accent 2" w:semiHidden="0" w:uiPriority="66" w:unhideWhenUsed="0"/>
-    <w:lsdException w:name="Medium Grid 1 Accent 2" w:semiHidden="0" w:uiPriority="67" w:unhideWhenUsed="0"/>
-    <w:lsdException w:name="Medium Grid 2 Accent 2" w:semiHidden="0" w:uiPriority="68" w:unhideWhenUsed="0"/>
-    <w:lsdException w:name="Medium Grid 3 Accent 2" w:semiHidden="0" w:uiPriority="69" w:unhideWhenUsed="0"/>
-    <w:lsdException w:name="Dark List Accent 2" w:semiHidden="0" w:uiPriority="70" w:unhideWhenUsed="0"/>
-    <w:lsdException w:name="Colorful Shading Accent 2" w:semiHidden="0" w:uiPriority="71" w:unhideWhenUsed="0"/>
-    <w:lsdException w:name="Colorful List Accent 2" w:semiHidden="0" w:uiPriority="72" w:unhideWhenUsed="0"/>
-    <w:lsdException w:name="Colorful Grid Accent 2" w:semiHidden="0" w:uiPriority="73" w:unhideWhenUsed="0"/>
-    <w:lsdException w:name="Light Shading Accent 3" w:semiHidden="0" w:uiPriority="60" w:unhideWhenUsed="0"/>
-    <w:lsdException w:name="Light List Accent 3" w:semiHidden="0" w:uiPriority="61" w:unhideWhenUsed="0"/>
-    <w:lsdException w:name="Light Grid Accent 3" w:semiHidden="0" w:uiPriority="62" w:unhideWhenUsed="0"/>
-    <w:lsdException w:name="Medium Shading 1 Accent 3" w:semiHidden="0" w:uiPriority="63" w:unhideWhenUsed="0"/>
-    <w:lsdException w:name="Medium Shading 2 Accent 3" w:semiHidden="0" w:uiPriority="64" w:unhideWhenUsed="0"/>
-    <w:lsdException w:name="Medium List 1 Accent 3" w:semiHidden="0" w:uiPriority="65" w:unhideWhenUsed="0"/>
-    <w:lsdException w:name="Medium List 2 Accent 3" w:semiHidden="0" w:uiPriority="66" w:unhideWhenUsed="0"/>
-    <w:lsdException w:name="Medium Grid 1 Accent 3" w:semiHidden="0" w:uiPriority="67" w:unhideWhenUsed="0"/>
-    <w:lsdException w:name="Medium Grid 2 Accent 3" w:semiHidden="0" w:uiPriority="68" w:unhideWhenUsed="0"/>
-    <w:lsdException w:name="Medium Grid 3 Accent 3" w:semiHidden="0" w:uiPriority="69" w:unhideWhenUsed="0"/>
-    <w:lsdException w:name="Dark List Accent 3" w:semiHidden="0" w:uiPriority="70" w:unhideWhenUsed="0"/>
-    <w:lsdException w:name="Colorful Shading Accent 3" w:semiHidden="0" w:uiPriority="71" w:unhideWhenUsed="0"/>
-    <w:lsdException w:name="Colorful List Accent 3" w:semiHidden="0" w:uiPriority="72" w:unhideWhenUsed="0"/>
-    <w:lsdException w:name="Colorful Grid Accent 3" w:semiHidden="0" w:uiPriority="73" w:unhideWhenUsed="0"/>
-    <w:lsdException w:name="Light Shading Accent 4" w:semiHidden="0" w:uiPriority="60" w:unhideWhenUsed="0"/>
-    <w:lsdException w:name="Light List Accent 4" w:semiHidden="0" w:uiPriority="61" w:unhideWhenUsed="0"/>
-    <w:lsdException w:name="Light Grid Accent 4" w:semiHidden="0" w:uiPriority="62" w:unhideWhenUsed="0"/>
-    <w:lsdException w:name="Medium Shading 1 Accent 4" w:semiHidden="0" w:uiPriority="63" w:unhideWhenUsed="0"/>
-    <w:lsdException w:name="Medium Shading 2 Accent 4" w:semiHidden="0" w:uiPriority="64" w:unhideWhenUsed="0"/>
-    <w:lsdException w:name="Medium List 1 Accent 4" w:semiHidden="0" w:uiPriority="65" w:unhideWhenUsed="0"/>
-    <w:lsdException w:name="Medium List 2 Accent 4" w:semiHidden="0" w:uiPriority="66" w:unhideWhenUsed="0"/>
-    <w:lsdException w:name="Medium Grid 1 Accent 4" w:semiHidden="0" w:uiPriority="67" w:unhideWhenUsed="0"/>
-    <w:lsdException w:name="Medium Grid 2 Accent 4" w:semiHidden="0" w:uiPriority="68" w:unhideWhenUsed="0"/>
-    <w:lsdException w:name="Medium Grid 3 Accent 4" w:semiHidden="0" w:uiPriority="69" w:unhideWhenUsed="0"/>
-    <w:lsdException w:name="Dark List Accent 4" w:semiHidden="0" w:uiPriority="70" w:unhideWhenUsed="0"/>
-    <w:lsdException w:name="Colorful Shading Accent 4" w:semiHidden="0" w:uiPriority="71" w:unhideWhenUsed="0"/>
-    <w:lsdException w:name="Colorful List Accent 4" w:semiHidden="0" w:uiPriority="72" w:unhideWhenUsed="0"/>
-    <w:lsdException w:name="Colorful Grid Accent 4" w:semiHidden="0" w:uiPriority="73" w:unhideWhenUsed="0"/>
-    <w:lsdException w:name="Light Shading Accent 5" w:semiHidden="0" w:uiPriority="60" w:unhideWhenUsed="0"/>
-    <w:lsdException w:name="Light List Accent 5" w:semiHidden="0" w:uiPriority="61" w:unhideWhenUsed="0"/>
-    <w:lsdException w:name="Light Grid Accent 5" w:semiHidden="0" w:uiPriority="62" w:unhideWhenUsed="0"/>
-    <w:lsdException w:name="Medium Shading 1 Accent 5" w:semiHidden="0" w:uiPriority="63" w:unhideWhenUsed="0"/>
-    <w:lsdException w:name="Medium Shading 2 Accent 5" w:semiHidden="0" w:uiPriority="64" w:unhideWhenUsed="0"/>
-    <w:lsdException w:name="Medium List 1 Accent 5" w:semiHidden="0" w:uiPriority="65" w:unhideWhenUsed="0"/>
-    <w:lsdException w:name="Medium List 2 Accent 5" w:semiHidden="0" w:uiPriority="66" w:unhideWhenUsed="0"/>
-    <w:lsdException w:name="Medium Grid 1 Accent 5" w:semiHidden="0" w:uiPriority="67" w:unhideWhenUsed="0"/>
-    <w:lsdException w:name="Medium Grid 2 Accent 5" w:semiHidden="0" w:uiPriority="68" w:unhideWhenUsed="0"/>
-    <w:lsdException w:name="Medium Grid 3 Accent 5" w:semiHidden="0" w:uiPriority="69" w:unhideWhenUsed="0"/>
-    <w:lsdException w:name="Dark List Accent 5" w:semiHidden="0" w:uiPriority="70" w:unhideWhenUsed="0"/>
-    <w:lsdException w:name="Colorful Shading Accent 5" w:semiHidden="0" w:uiPriority="71" w:unhideWhenUsed="0"/>
-    <w:lsdException w:name="Colorful List Accent 5" w:semiHidden="0" w:uiPriority="72" w:unhideWhenUsed="0"/>
-    <w:lsdException w:name="Colorful Grid Accent 5" w:semiHidden="0" w:uiPriority="73" w:unhideWhenUsed="0"/>
-    <w:lsdException w:name="Light Shading Accent 6" w:semiHidden="0" w:uiPriority="60" w:unhideWhenUsed="0"/>
-    <w:lsdException w:name="Light List Accent 6" w:semiHidden="0" w:uiPriority="61" w:unhideWhenUsed="0"/>
-    <w:lsdException w:name="Light Grid Accent 6" w:semiHidden="0" w:uiPriority="62" w:unhideWhenUsed="0"/>
-    <w:lsdException w:name="Medium Shading 1 Accent 6" w:semiHidden="0" w:uiPriority="63" w:unhideWhenUsed="0"/>
-    <w:lsdException w:name="Medium Shading 2 Accent 6" w:semiHidden="0" w:uiPriority="64" w:unhideWhenUsed="0"/>
-    <w:lsdException w:name="Medium List 1 Accent 6" w:semiHidden="0" w:uiPriority="65" w:unhideWhenUsed="0"/>
-    <w:lsdException w:name="Medium List 2 Accent 6" w:semiHidden="0" w:uiPriority="66" w:unhideWhenUsed="0"/>
-    <w:lsdException w:name="Medium Grid 1 Accent 6" w:semiHidden="0" w:uiPriority="67" w:unhideWhenUsed="0"/>
-    <w:lsdException w:name="Medium Grid 2 Accent 6" w:semiHidden="0" w:uiPriority="68" w:unhideWhenUsed="0"/>
-    <w:lsdException w:name="Medium Grid 3 Accent 6" w:semiHidden="0" w:uiPriority="69" w:unhideWhenUsed="0"/>
-    <w:lsdException w:name="Dark List Accent 6" w:semiHidden="0" w:uiPriority="70" w:unhideWhenUsed="0"/>
-    <w:lsdException w:name="Colorful Shading Accent 6" w:semiHidden="0" w:uiPriority="71" w:unhideWhenUsed="0"/>
-    <w:lsdException w:name="Colorful List Accent 6" w:semiHidden="0" w:uiPriority="72" w:unhideWhenUsed="0"/>
-    <w:lsdException w:name="Colorful Grid Accent 6" w:semiHidden="0" w:uiPriority="73" w:unhideWhenUsed="0"/>
-    <w:lsdException w:name="Subtle Emphasis" w:semiHidden="0" w:uiPriority="19" w:unhideWhenUsed="0" w:qFormat="1"/>
-    <w:lsdException w:name="Intense Emphasis" w:semiHidden="0" w:uiPriority="21" w:unhideWhenUsed="0" w:qFormat="1"/>
-    <w:lsdException w:name="Subtle Reference" w:semiHidden="0" w:uiPriority="31" w:unhideWhenUsed="0" w:qFormat="1"/>
-    <w:lsdException w:name="Intense Reference" w:semiHidden="0" w:uiPriority="32" w:unhideWhenUsed="0" w:qFormat="1"/>
-    <w:lsdException w:name="Book Title" w:semiHidden="0" w:uiPriority="33" w:unhideWhenUsed="0" w:qFormat="1"/>
-    <w:lsdException w:name="Bibliography" w:uiPriority="37"/>
-    <w:lsdException w:name="TOC Heading" w:uiPriority="39" w:qFormat="1"/>
-  </w:latentStyles>
-  <w:style w:type="paragraph" w:default="1" w:styleId="Normal">
-    <w:name w:val="Normal"/>
-    <w:qFormat/>
+  <w:style w:type="paragraph" w:customStyle="1" w:styleId="53101C34FA924261BEB2D0376805A90C">
+    <w:name w:val="53101C34FA924261BEB2D0376805A90C"/>
+    <w:rsid w:val="008D6AD1"/>
+    <w:pPr>
+      <w:spacing w:after="160" w:line="259" w:lineRule="auto"/>
+    </w:pPr>
   </w:style>
-  <w:style w:type="character" w:default="1" w:styleId="DefaultParagraphFont">
-    <w:name w:val="Default Paragraph Font"/>
-    <w:uiPriority w:val="1"/>
-    <w:semiHidden/>
-    <w:unhideWhenUsed/>
+  <w:style w:type="paragraph" w:customStyle="1" w:styleId="E6882762FE074D7195CF2F987086D332">
+    <w:name w:val="E6882762FE074D7195CF2F987086D332"/>
+    <w:rsid w:val="008D6AD1"/>
+    <w:pPr>
+      <w:spacing w:after="160" w:line="259" w:lineRule="auto"/>
+    </w:pPr>
   </w:style>
-  <w:style w:type="table" w:default="1" w:styleId="TableNormal">
-    <w:name w:val="Normal Table"/>
-    <w:uiPriority w:val="99"/>
-    <w:semiHidden/>
-    <w:unhideWhenUsed/>
-    <w:tblPr>
-      <w:tblInd w:w="0" w:type="dxa"/>
-      <w:tblCellMar>
-        <w:top w:w="0" w:type="dxa"/>
-        <w:left w:w="108" w:type="dxa"/>
-        <w:bottom w:w="0" w:type="dxa"/>
-        <w:right w:w="108" w:type="dxa"/>
-      </w:tblCellMar>
-    </w:tblPr>
+  <w:style w:type="paragraph" w:customStyle="1" w:styleId="B9174AC4FA494906B98C6CE96823B2BC">
+    <w:name w:val="B9174AC4FA494906B98C6CE96823B2BC"/>
+    <w:rsid w:val="008D6AD1"/>
+    <w:pPr>
+      <w:spacing w:after="160" w:line="259" w:lineRule="auto"/>
+    </w:pPr>
   </w:style>
-  <w:style w:type="numbering" w:default="1" w:styleId="NoList">
-    <w:name w:val="No List"/>
-    <w:uiPriority w:val="99"/>
-    <w:semiHidden/>
-    <w:unhideWhenUsed/>
+  <w:style w:type="paragraph" w:customStyle="1" w:styleId="F3D1B3A7811C46368FD075A796B79BEB">
+    <w:name w:val="F3D1B3A7811C46368FD075A796B79BEB"/>
+    <w:rsid w:val="008D6AD1"/>
+    <w:pPr>
+      <w:spacing w:after="160" w:line="259" w:lineRule="auto"/>
+    </w:pPr>
+  </w:style>
+  <w:style w:type="paragraph" w:customStyle="1" w:styleId="F5AD17BC076143FA833CE88828415D0F">
+    <w:name w:val="F5AD17BC076143FA833CE88828415D0F"/>
+    <w:rsid w:val="008D6AD1"/>
+    <w:pPr>
+      <w:spacing w:after="160" w:line="259" w:lineRule="auto"/>
+    </w:pPr>
+  </w:style>
+  <w:style w:type="paragraph" w:customStyle="1" w:styleId="26B1117EC7C04119B71900B46B406698">
+    <w:name w:val="26B1117EC7C04119B71900B46B406698"/>
+    <w:rsid w:val="008D6AD1"/>
+    <w:pPr>
+      <w:spacing w:after="160" w:line="259" w:lineRule="auto"/>
+    </w:pPr>
+  </w:style>
+  <w:style w:type="paragraph" w:customStyle="1" w:styleId="B409D25D635C4A7695466CA76760C961">
+    <w:name w:val="B409D25D635C4A7695466CA76760C961"/>
+    <w:rsid w:val="008D6AD1"/>
+    <w:pPr>
+      <w:spacing w:after="160" w:line="259" w:lineRule="auto"/>
+    </w:pPr>
   </w:style>
 </w:styles>
 </file>
 
 <file path=word/glossary/webSettings.xml><?xml version="1.0" encoding="utf-8"?>
-<w:webSettings xmlns:mc="http://schemas.openxmlformats.org/markup-compatibility/2006" xmlns:r="http://schemas.openxmlformats.org/officeDocument/2006/relationships" xmlns:w="http://schemas.openxmlformats.org/wordprocessingml/2006/main" xmlns:w14="http://schemas.microsoft.com/office/word/2010/wordml" mc:Ignorable="w14">
+<w:webSettings xmlns:mc="http://schemas.openxmlformats.org/markup-compatibility/2006" xmlns:r="http://schemas.openxmlformats.org/officeDocument/2006/relationships" xmlns:w="http://schemas.openxmlformats.org/wordprocessingml/2006/main" xmlns:w14="http://schemas.microsoft.com/office/word/2010/wordml" xmlns:w15="http://schemas.microsoft.com/office/word/2012/wordml" xmlns:w16cex="http://schemas.microsoft.com/office/word/2018/wordml/cex" xmlns:w16cid="http://schemas.microsoft.com/office/word/2016/wordml/cid" xmlns:w16="http://schemas.microsoft.com/office/word/2018/wordml" xmlns:w16sdtdh="http://schemas.microsoft.com/office/word/2020/wordml/sdtdatahash" xmlns:w16se="http://schemas.microsoft.com/office/word/2015/wordml/symex" mc:Ignorable="w14 w15 w16se w16cid w16 w16cex w16sdtdh">
   <w:optimizeForBrowser/>
 </w:webSettings>
 </file>

</xml_diff>